<commit_message>
structure and little part finished
</commit_message>
<xml_diff>
--- a/report.docx
+++ b/report.docx
@@ -637,6 +637,1921 @@
     </w:p>
     <w:p>
       <w:pPr>
+        <w:pStyle w:val="11"/>
+        <w:rPr>
+          <w:sz w:val="32"/>
+          <w:szCs w:val="32"/>
+        </w:rPr>
+      </w:pPr>
+      <w:r>
+        <w:rPr>
+          <w:sz w:val="32"/>
+          <w:szCs w:val="32"/>
+        </w:rPr>
+        <w:lastRenderedPageBreak/>
+        <w:t>目錄</w:t>
+      </w:r>
+      <w:bookmarkStart w:id="0" w:name="_GoBack"/>
+      <w:bookmarkEnd w:id="0"/>
+    </w:p>
+    <w:p>
+      <w:pPr>
+        <w:pStyle w:val="11"/>
+        <w:rPr>
+          <w:noProof/>
+        </w:rPr>
+      </w:pPr>
+      <w:r>
+        <w:fldChar w:fldCharType="begin"/>
+      </w:r>
+      <w:r>
+        <w:instrText xml:space="preserve"> TOC \o "1-2" \h \z \u </w:instrText>
+      </w:r>
+      <w:r>
+        <w:fldChar w:fldCharType="separate"/>
+      </w:r>
+      <w:hyperlink w:anchor="_Toc26679643" w:history="1">
+        <w:r>
+          <w:rPr>
+            <w:rStyle w:val="af"/>
+            <w:noProof/>
+          </w:rPr>
+          <w:t>第一章、 緒論前言</w:t>
+        </w:r>
+        <w:r>
+          <w:rPr>
+            <w:noProof/>
+            <w:webHidden/>
+          </w:rPr>
+          <w:tab/>
+        </w:r>
+        <w:r>
+          <w:rPr>
+            <w:noProof/>
+            <w:webHidden/>
+          </w:rPr>
+          <w:fldChar w:fldCharType="begin"/>
+        </w:r>
+        <w:r>
+          <w:rPr>
+            <w:noProof/>
+            <w:webHidden/>
+          </w:rPr>
+          <w:instrText xml:space="preserve"> PAGEREF _Toc26679643 \h </w:instrText>
+        </w:r>
+        <w:r>
+          <w:rPr>
+            <w:noProof/>
+            <w:webHidden/>
+          </w:rPr>
+        </w:r>
+        <w:r>
+          <w:rPr>
+            <w:noProof/>
+            <w:webHidden/>
+          </w:rPr>
+          <w:fldChar w:fldCharType="separate"/>
+        </w:r>
+        <w:r>
+          <w:rPr>
+            <w:noProof/>
+            <w:webHidden/>
+          </w:rPr>
+          <w:t>1</w:t>
+        </w:r>
+        <w:r>
+          <w:rPr>
+            <w:noProof/>
+            <w:webHidden/>
+          </w:rPr>
+          <w:fldChar w:fldCharType="end"/>
+        </w:r>
+      </w:hyperlink>
+    </w:p>
+    <w:p>
+      <w:pPr>
+        <w:pStyle w:val="21"/>
+        <w:tabs>
+          <w:tab w:val="left" w:pos="840"/>
+          <w:tab w:val="right" w:leader="dot" w:pos="8296"/>
+        </w:tabs>
+        <w:rPr>
+          <w:rFonts w:ascii="標楷體" w:eastAsia="標楷體" w:hAnsi="標楷體"/>
+          <w:b/>
+          <w:bCs/>
+          <w:noProof/>
+        </w:rPr>
+      </w:pPr>
+      <w:hyperlink w:anchor="_Toc26679644" w:history="1">
+        <w:r>
+          <w:rPr>
+            <w:rStyle w:val="af"/>
+            <w:rFonts w:ascii="標楷體" w:eastAsia="標楷體" w:hAnsi="標楷體"/>
+            <w:b/>
+            <w:bCs/>
+            <w:noProof/>
+          </w:rPr>
+          <w:t>1.1</w:t>
+        </w:r>
+        <w:r>
+          <w:rPr>
+            <w:rFonts w:ascii="標楷體" w:eastAsia="標楷體" w:hAnsi="標楷體"/>
+            <w:b/>
+            <w:bCs/>
+            <w:noProof/>
+          </w:rPr>
+          <w:tab/>
+        </w:r>
+        <w:r>
+          <w:rPr>
+            <w:rStyle w:val="af"/>
+            <w:rFonts w:ascii="標楷體" w:eastAsia="標楷體" w:hAnsi="標楷體"/>
+            <w:b/>
+            <w:bCs/>
+            <w:noProof/>
+          </w:rPr>
+          <w:t>研究背景</w:t>
+        </w:r>
+        <w:r>
+          <w:rPr>
+            <w:rFonts w:ascii="標楷體" w:eastAsia="標楷體" w:hAnsi="標楷體"/>
+            <w:b/>
+            <w:bCs/>
+            <w:noProof/>
+            <w:webHidden/>
+          </w:rPr>
+          <w:tab/>
+        </w:r>
+        <w:r>
+          <w:rPr>
+            <w:rFonts w:ascii="標楷體" w:eastAsia="標楷體" w:hAnsi="標楷體"/>
+            <w:b/>
+            <w:bCs/>
+            <w:noProof/>
+            <w:webHidden/>
+          </w:rPr>
+          <w:fldChar w:fldCharType="begin"/>
+        </w:r>
+        <w:r>
+          <w:rPr>
+            <w:rFonts w:ascii="標楷體" w:eastAsia="標楷體" w:hAnsi="標楷體"/>
+            <w:b/>
+            <w:bCs/>
+            <w:noProof/>
+            <w:webHidden/>
+          </w:rPr>
+          <w:instrText xml:space="preserve"> PAGEREF _Toc26679644 \h </w:instrText>
+        </w:r>
+        <w:r>
+          <w:rPr>
+            <w:rFonts w:ascii="標楷體" w:eastAsia="標楷體" w:hAnsi="標楷體"/>
+            <w:b/>
+            <w:bCs/>
+            <w:noProof/>
+            <w:webHidden/>
+          </w:rPr>
+        </w:r>
+        <w:r>
+          <w:rPr>
+            <w:rFonts w:ascii="標楷體" w:eastAsia="標楷體" w:hAnsi="標楷體"/>
+            <w:b/>
+            <w:bCs/>
+            <w:noProof/>
+            <w:webHidden/>
+          </w:rPr>
+          <w:fldChar w:fldCharType="separate"/>
+        </w:r>
+        <w:r>
+          <w:rPr>
+            <w:rFonts w:ascii="標楷體" w:eastAsia="標楷體" w:hAnsi="標楷體"/>
+            <w:b/>
+            <w:bCs/>
+            <w:noProof/>
+            <w:webHidden/>
+          </w:rPr>
+          <w:t>1</w:t>
+        </w:r>
+        <w:r>
+          <w:rPr>
+            <w:rFonts w:ascii="標楷體" w:eastAsia="標楷體" w:hAnsi="標楷體"/>
+            <w:b/>
+            <w:bCs/>
+            <w:noProof/>
+            <w:webHidden/>
+          </w:rPr>
+          <w:fldChar w:fldCharType="end"/>
+        </w:r>
+      </w:hyperlink>
+    </w:p>
+    <w:p>
+      <w:pPr>
+        <w:pStyle w:val="21"/>
+        <w:tabs>
+          <w:tab w:val="left" w:pos="840"/>
+          <w:tab w:val="right" w:leader="dot" w:pos="8296"/>
+        </w:tabs>
+        <w:rPr>
+          <w:rFonts w:ascii="標楷體" w:eastAsia="標楷體" w:hAnsi="標楷體"/>
+          <w:b/>
+          <w:bCs/>
+          <w:noProof/>
+        </w:rPr>
+      </w:pPr>
+      <w:hyperlink w:anchor="_Toc26679645" w:history="1">
+        <w:r>
+          <w:rPr>
+            <w:rStyle w:val="af"/>
+            <w:rFonts w:ascii="標楷體" w:eastAsia="標楷體" w:hAnsi="標楷體"/>
+            <w:b/>
+            <w:bCs/>
+            <w:noProof/>
+          </w:rPr>
+          <w:t>1.2</w:t>
+        </w:r>
+        <w:r>
+          <w:rPr>
+            <w:rFonts w:ascii="標楷體" w:eastAsia="標楷體" w:hAnsi="標楷體"/>
+            <w:b/>
+            <w:bCs/>
+            <w:noProof/>
+          </w:rPr>
+          <w:tab/>
+        </w:r>
+        <w:r>
+          <w:rPr>
+            <w:rStyle w:val="af"/>
+            <w:rFonts w:ascii="標楷體" w:eastAsia="標楷體" w:hAnsi="標楷體"/>
+            <w:b/>
+            <w:bCs/>
+            <w:noProof/>
+          </w:rPr>
+          <w:t>研究動機</w:t>
+        </w:r>
+        <w:r>
+          <w:rPr>
+            <w:rFonts w:ascii="標楷體" w:eastAsia="標楷體" w:hAnsi="標楷體"/>
+            <w:b/>
+            <w:bCs/>
+            <w:noProof/>
+            <w:webHidden/>
+          </w:rPr>
+          <w:tab/>
+        </w:r>
+        <w:r>
+          <w:rPr>
+            <w:rFonts w:ascii="標楷體" w:eastAsia="標楷體" w:hAnsi="標楷體"/>
+            <w:b/>
+            <w:bCs/>
+            <w:noProof/>
+            <w:webHidden/>
+          </w:rPr>
+          <w:fldChar w:fldCharType="begin"/>
+        </w:r>
+        <w:r>
+          <w:rPr>
+            <w:rFonts w:ascii="標楷體" w:eastAsia="標楷體" w:hAnsi="標楷體"/>
+            <w:b/>
+            <w:bCs/>
+            <w:noProof/>
+            <w:webHidden/>
+          </w:rPr>
+          <w:instrText xml:space="preserve"> PAGEREF _Toc26679645 \h </w:instrText>
+        </w:r>
+        <w:r>
+          <w:rPr>
+            <w:rFonts w:ascii="標楷體" w:eastAsia="標楷體" w:hAnsi="標楷體"/>
+            <w:b/>
+            <w:bCs/>
+            <w:noProof/>
+            <w:webHidden/>
+          </w:rPr>
+        </w:r>
+        <w:r>
+          <w:rPr>
+            <w:rFonts w:ascii="標楷體" w:eastAsia="標楷體" w:hAnsi="標楷體"/>
+            <w:b/>
+            <w:bCs/>
+            <w:noProof/>
+            <w:webHidden/>
+          </w:rPr>
+          <w:fldChar w:fldCharType="separate"/>
+        </w:r>
+        <w:r>
+          <w:rPr>
+            <w:rFonts w:ascii="標楷體" w:eastAsia="標楷體" w:hAnsi="標楷體"/>
+            <w:b/>
+            <w:bCs/>
+            <w:noProof/>
+            <w:webHidden/>
+          </w:rPr>
+          <w:t>2</w:t>
+        </w:r>
+        <w:r>
+          <w:rPr>
+            <w:rFonts w:ascii="標楷體" w:eastAsia="標楷體" w:hAnsi="標楷體"/>
+            <w:b/>
+            <w:bCs/>
+            <w:noProof/>
+            <w:webHidden/>
+          </w:rPr>
+          <w:fldChar w:fldCharType="end"/>
+        </w:r>
+      </w:hyperlink>
+    </w:p>
+    <w:p>
+      <w:pPr>
+        <w:pStyle w:val="21"/>
+        <w:tabs>
+          <w:tab w:val="left" w:pos="840"/>
+          <w:tab w:val="right" w:leader="dot" w:pos="8296"/>
+        </w:tabs>
+        <w:rPr>
+          <w:rFonts w:ascii="標楷體" w:eastAsia="標楷體" w:hAnsi="標楷體"/>
+          <w:b/>
+          <w:bCs/>
+          <w:noProof/>
+        </w:rPr>
+      </w:pPr>
+      <w:hyperlink w:anchor="_Toc26679646" w:history="1">
+        <w:r>
+          <w:rPr>
+            <w:rStyle w:val="af"/>
+            <w:rFonts w:ascii="標楷體" w:eastAsia="標楷體" w:hAnsi="標楷體"/>
+            <w:b/>
+            <w:bCs/>
+            <w:noProof/>
+          </w:rPr>
+          <w:t>1.3</w:t>
+        </w:r>
+        <w:r>
+          <w:rPr>
+            <w:rFonts w:ascii="標楷體" w:eastAsia="標楷體" w:hAnsi="標楷體"/>
+            <w:b/>
+            <w:bCs/>
+            <w:noProof/>
+          </w:rPr>
+          <w:tab/>
+        </w:r>
+        <w:r>
+          <w:rPr>
+            <w:rStyle w:val="af"/>
+            <w:rFonts w:ascii="標楷體" w:eastAsia="標楷體" w:hAnsi="標楷體"/>
+            <w:b/>
+            <w:bCs/>
+            <w:noProof/>
+          </w:rPr>
+          <w:t>研究目的</w:t>
+        </w:r>
+        <w:r>
+          <w:rPr>
+            <w:rFonts w:ascii="標楷體" w:eastAsia="標楷體" w:hAnsi="標楷體"/>
+            <w:b/>
+            <w:bCs/>
+            <w:noProof/>
+            <w:webHidden/>
+          </w:rPr>
+          <w:tab/>
+        </w:r>
+        <w:r>
+          <w:rPr>
+            <w:rFonts w:ascii="標楷體" w:eastAsia="標楷體" w:hAnsi="標楷體"/>
+            <w:b/>
+            <w:bCs/>
+            <w:noProof/>
+            <w:webHidden/>
+          </w:rPr>
+          <w:fldChar w:fldCharType="begin"/>
+        </w:r>
+        <w:r>
+          <w:rPr>
+            <w:rFonts w:ascii="標楷體" w:eastAsia="標楷體" w:hAnsi="標楷體"/>
+            <w:b/>
+            <w:bCs/>
+            <w:noProof/>
+            <w:webHidden/>
+          </w:rPr>
+          <w:instrText xml:space="preserve"> PAGEREF _Toc26679646 \h </w:instrText>
+        </w:r>
+        <w:r>
+          <w:rPr>
+            <w:rFonts w:ascii="標楷體" w:eastAsia="標楷體" w:hAnsi="標楷體"/>
+            <w:b/>
+            <w:bCs/>
+            <w:noProof/>
+            <w:webHidden/>
+          </w:rPr>
+        </w:r>
+        <w:r>
+          <w:rPr>
+            <w:rFonts w:ascii="標楷體" w:eastAsia="標楷體" w:hAnsi="標楷體"/>
+            <w:b/>
+            <w:bCs/>
+            <w:noProof/>
+            <w:webHidden/>
+          </w:rPr>
+          <w:fldChar w:fldCharType="separate"/>
+        </w:r>
+        <w:r>
+          <w:rPr>
+            <w:rFonts w:ascii="標楷體" w:eastAsia="標楷體" w:hAnsi="標楷體"/>
+            <w:b/>
+            <w:bCs/>
+            <w:noProof/>
+            <w:webHidden/>
+          </w:rPr>
+          <w:t>2</w:t>
+        </w:r>
+        <w:r>
+          <w:rPr>
+            <w:rFonts w:ascii="標楷體" w:eastAsia="標楷體" w:hAnsi="標楷體"/>
+            <w:b/>
+            <w:bCs/>
+            <w:noProof/>
+            <w:webHidden/>
+          </w:rPr>
+          <w:fldChar w:fldCharType="end"/>
+        </w:r>
+      </w:hyperlink>
+    </w:p>
+    <w:p>
+      <w:pPr>
+        <w:pStyle w:val="21"/>
+        <w:tabs>
+          <w:tab w:val="left" w:pos="840"/>
+          <w:tab w:val="right" w:leader="dot" w:pos="8296"/>
+        </w:tabs>
+        <w:rPr>
+          <w:rFonts w:ascii="標楷體" w:eastAsia="標楷體" w:hAnsi="標楷體"/>
+          <w:b/>
+          <w:bCs/>
+          <w:noProof/>
+        </w:rPr>
+      </w:pPr>
+      <w:hyperlink w:anchor="_Toc26679647" w:history="1">
+        <w:r>
+          <w:rPr>
+            <w:rStyle w:val="af"/>
+            <w:rFonts w:ascii="標楷體" w:eastAsia="標楷體" w:hAnsi="標楷體"/>
+            <w:b/>
+            <w:bCs/>
+            <w:noProof/>
+          </w:rPr>
+          <w:t>1.4</w:t>
+        </w:r>
+        <w:r>
+          <w:rPr>
+            <w:rFonts w:ascii="標楷體" w:eastAsia="標楷體" w:hAnsi="標楷體"/>
+            <w:b/>
+            <w:bCs/>
+            <w:noProof/>
+          </w:rPr>
+          <w:tab/>
+        </w:r>
+        <w:r>
+          <w:rPr>
+            <w:rStyle w:val="af"/>
+            <w:rFonts w:ascii="標楷體" w:eastAsia="標楷體" w:hAnsi="標楷體"/>
+            <w:b/>
+            <w:bCs/>
+            <w:noProof/>
+          </w:rPr>
+          <w:t>解決方法</w:t>
+        </w:r>
+        <w:r>
+          <w:rPr>
+            <w:rFonts w:ascii="標楷體" w:eastAsia="標楷體" w:hAnsi="標楷體"/>
+            <w:b/>
+            <w:bCs/>
+            <w:noProof/>
+            <w:webHidden/>
+          </w:rPr>
+          <w:tab/>
+        </w:r>
+        <w:r>
+          <w:rPr>
+            <w:rFonts w:ascii="標楷體" w:eastAsia="標楷體" w:hAnsi="標楷體"/>
+            <w:b/>
+            <w:bCs/>
+            <w:noProof/>
+            <w:webHidden/>
+          </w:rPr>
+          <w:fldChar w:fldCharType="begin"/>
+        </w:r>
+        <w:r>
+          <w:rPr>
+            <w:rFonts w:ascii="標楷體" w:eastAsia="標楷體" w:hAnsi="標楷體"/>
+            <w:b/>
+            <w:bCs/>
+            <w:noProof/>
+            <w:webHidden/>
+          </w:rPr>
+          <w:instrText xml:space="preserve"> PAGEREF _Toc26679647 \h </w:instrText>
+        </w:r>
+        <w:r>
+          <w:rPr>
+            <w:rFonts w:ascii="標楷體" w:eastAsia="標楷體" w:hAnsi="標楷體"/>
+            <w:b/>
+            <w:bCs/>
+            <w:noProof/>
+            <w:webHidden/>
+          </w:rPr>
+        </w:r>
+        <w:r>
+          <w:rPr>
+            <w:rFonts w:ascii="標楷體" w:eastAsia="標楷體" w:hAnsi="標楷體"/>
+            <w:b/>
+            <w:bCs/>
+            <w:noProof/>
+            <w:webHidden/>
+          </w:rPr>
+          <w:fldChar w:fldCharType="separate"/>
+        </w:r>
+        <w:r>
+          <w:rPr>
+            <w:rFonts w:ascii="標楷體" w:eastAsia="標楷體" w:hAnsi="標楷體"/>
+            <w:b/>
+            <w:bCs/>
+            <w:noProof/>
+            <w:webHidden/>
+          </w:rPr>
+          <w:t>2</w:t>
+        </w:r>
+        <w:r>
+          <w:rPr>
+            <w:rFonts w:ascii="標楷體" w:eastAsia="標楷體" w:hAnsi="標楷體"/>
+            <w:b/>
+            <w:bCs/>
+            <w:noProof/>
+            <w:webHidden/>
+          </w:rPr>
+          <w:fldChar w:fldCharType="end"/>
+        </w:r>
+      </w:hyperlink>
+    </w:p>
+    <w:p>
+      <w:pPr>
+        <w:pStyle w:val="11"/>
+        <w:rPr>
+          <w:noProof/>
+        </w:rPr>
+      </w:pPr>
+      <w:hyperlink w:anchor="_Toc26679648" w:history="1">
+        <w:r>
+          <w:rPr>
+            <w:rStyle w:val="af"/>
+            <w:noProof/>
+          </w:rPr>
+          <w:t>第二章、 專題</w:t>
+        </w:r>
+        <w:r>
+          <w:rPr>
+            <w:rStyle w:val="af"/>
+            <w:rFonts w:hint="eastAsia"/>
+            <w:noProof/>
+          </w:rPr>
+          <w:t>說</w:t>
+        </w:r>
+        <w:r>
+          <w:rPr>
+            <w:rStyle w:val="af"/>
+            <w:noProof/>
+          </w:rPr>
+          <w:t>明</w:t>
+        </w:r>
+        <w:r>
+          <w:rPr>
+            <w:noProof/>
+            <w:webHidden/>
+          </w:rPr>
+          <w:tab/>
+        </w:r>
+        <w:r>
+          <w:rPr>
+            <w:noProof/>
+            <w:webHidden/>
+          </w:rPr>
+          <w:fldChar w:fldCharType="begin"/>
+        </w:r>
+        <w:r>
+          <w:rPr>
+            <w:noProof/>
+            <w:webHidden/>
+          </w:rPr>
+          <w:instrText xml:space="preserve"> PAGEREF _Toc26679648 \h </w:instrText>
+        </w:r>
+        <w:r>
+          <w:rPr>
+            <w:noProof/>
+            <w:webHidden/>
+          </w:rPr>
+        </w:r>
+        <w:r>
+          <w:rPr>
+            <w:noProof/>
+            <w:webHidden/>
+          </w:rPr>
+          <w:fldChar w:fldCharType="separate"/>
+        </w:r>
+        <w:r>
+          <w:rPr>
+            <w:noProof/>
+            <w:webHidden/>
+          </w:rPr>
+          <w:t>2</w:t>
+        </w:r>
+        <w:r>
+          <w:rPr>
+            <w:noProof/>
+            <w:webHidden/>
+          </w:rPr>
+          <w:fldChar w:fldCharType="end"/>
+        </w:r>
+      </w:hyperlink>
+    </w:p>
+    <w:p>
+      <w:pPr>
+        <w:pStyle w:val="21"/>
+        <w:tabs>
+          <w:tab w:val="left" w:pos="840"/>
+          <w:tab w:val="right" w:leader="dot" w:pos="8296"/>
+        </w:tabs>
+        <w:rPr>
+          <w:rFonts w:ascii="標楷體" w:eastAsia="標楷體" w:hAnsi="標楷體"/>
+          <w:b/>
+          <w:bCs/>
+          <w:noProof/>
+        </w:rPr>
+      </w:pPr>
+      <w:hyperlink w:anchor="_Toc26679649" w:history="1">
+        <w:r>
+          <w:rPr>
+            <w:rStyle w:val="af"/>
+            <w:rFonts w:ascii="標楷體" w:eastAsia="標楷體" w:hAnsi="標楷體"/>
+            <w:b/>
+            <w:bCs/>
+            <w:noProof/>
+          </w:rPr>
+          <w:t>2.1</w:t>
+        </w:r>
+        <w:r>
+          <w:rPr>
+            <w:rFonts w:ascii="標楷體" w:eastAsia="標楷體" w:hAnsi="標楷體"/>
+            <w:b/>
+            <w:bCs/>
+            <w:noProof/>
+          </w:rPr>
+          <w:tab/>
+        </w:r>
+        <w:r>
+          <w:rPr>
+            <w:rStyle w:val="af"/>
+            <w:rFonts w:ascii="標楷體" w:eastAsia="標楷體" w:hAnsi="標楷體"/>
+            <w:b/>
+            <w:bCs/>
+            <w:noProof/>
+          </w:rPr>
+          <w:t>系統流程</w:t>
+        </w:r>
+        <w:r>
+          <w:rPr>
+            <w:rFonts w:ascii="標楷體" w:eastAsia="標楷體" w:hAnsi="標楷體"/>
+            <w:b/>
+            <w:bCs/>
+            <w:noProof/>
+            <w:webHidden/>
+          </w:rPr>
+          <w:tab/>
+        </w:r>
+        <w:r>
+          <w:rPr>
+            <w:rFonts w:ascii="標楷體" w:eastAsia="標楷體" w:hAnsi="標楷體"/>
+            <w:b/>
+            <w:bCs/>
+            <w:noProof/>
+            <w:webHidden/>
+          </w:rPr>
+          <w:fldChar w:fldCharType="begin"/>
+        </w:r>
+        <w:r>
+          <w:rPr>
+            <w:rFonts w:ascii="標楷體" w:eastAsia="標楷體" w:hAnsi="標楷體"/>
+            <w:b/>
+            <w:bCs/>
+            <w:noProof/>
+            <w:webHidden/>
+          </w:rPr>
+          <w:instrText xml:space="preserve"> PAGEREF _Toc26679649 \h </w:instrText>
+        </w:r>
+        <w:r>
+          <w:rPr>
+            <w:rFonts w:ascii="標楷體" w:eastAsia="標楷體" w:hAnsi="標楷體"/>
+            <w:b/>
+            <w:bCs/>
+            <w:noProof/>
+            <w:webHidden/>
+          </w:rPr>
+        </w:r>
+        <w:r>
+          <w:rPr>
+            <w:rFonts w:ascii="標楷體" w:eastAsia="標楷體" w:hAnsi="標楷體"/>
+            <w:b/>
+            <w:bCs/>
+            <w:noProof/>
+            <w:webHidden/>
+          </w:rPr>
+          <w:fldChar w:fldCharType="separate"/>
+        </w:r>
+        <w:r>
+          <w:rPr>
+            <w:rFonts w:ascii="標楷體" w:eastAsia="標楷體" w:hAnsi="標楷體"/>
+            <w:b/>
+            <w:bCs/>
+            <w:noProof/>
+            <w:webHidden/>
+          </w:rPr>
+          <w:t>2</w:t>
+        </w:r>
+        <w:r>
+          <w:rPr>
+            <w:rFonts w:ascii="標楷體" w:eastAsia="標楷體" w:hAnsi="標楷體"/>
+            <w:b/>
+            <w:bCs/>
+            <w:noProof/>
+            <w:webHidden/>
+          </w:rPr>
+          <w:fldChar w:fldCharType="end"/>
+        </w:r>
+      </w:hyperlink>
+    </w:p>
+    <w:p>
+      <w:pPr>
+        <w:pStyle w:val="21"/>
+        <w:tabs>
+          <w:tab w:val="left" w:pos="840"/>
+          <w:tab w:val="right" w:leader="dot" w:pos="8296"/>
+        </w:tabs>
+        <w:rPr>
+          <w:rFonts w:ascii="標楷體" w:eastAsia="標楷體" w:hAnsi="標楷體"/>
+          <w:b/>
+          <w:bCs/>
+          <w:noProof/>
+        </w:rPr>
+      </w:pPr>
+      <w:hyperlink w:anchor="_Toc26679650" w:history="1">
+        <w:r>
+          <w:rPr>
+            <w:rStyle w:val="af"/>
+            <w:rFonts w:ascii="標楷體" w:eastAsia="標楷體" w:hAnsi="標楷體"/>
+            <w:b/>
+            <w:bCs/>
+            <w:noProof/>
+          </w:rPr>
+          <w:t>2.2</w:t>
+        </w:r>
+        <w:r>
+          <w:rPr>
+            <w:rFonts w:ascii="標楷體" w:eastAsia="標楷體" w:hAnsi="標楷體"/>
+            <w:b/>
+            <w:bCs/>
+            <w:noProof/>
+          </w:rPr>
+          <w:tab/>
+        </w:r>
+        <w:r>
+          <w:rPr>
+            <w:rStyle w:val="af"/>
+            <w:rFonts w:ascii="標楷體" w:eastAsia="標楷體" w:hAnsi="標楷體"/>
+            <w:b/>
+            <w:bCs/>
+            <w:noProof/>
+          </w:rPr>
+          <w:t>數據分析</w:t>
+        </w:r>
+        <w:r>
+          <w:rPr>
+            <w:rFonts w:ascii="標楷體" w:eastAsia="標楷體" w:hAnsi="標楷體"/>
+            <w:b/>
+            <w:bCs/>
+            <w:noProof/>
+            <w:webHidden/>
+          </w:rPr>
+          <w:tab/>
+        </w:r>
+        <w:r>
+          <w:rPr>
+            <w:rFonts w:ascii="標楷體" w:eastAsia="標楷體" w:hAnsi="標楷體"/>
+            <w:b/>
+            <w:bCs/>
+            <w:noProof/>
+            <w:webHidden/>
+          </w:rPr>
+          <w:fldChar w:fldCharType="begin"/>
+        </w:r>
+        <w:r>
+          <w:rPr>
+            <w:rFonts w:ascii="標楷體" w:eastAsia="標楷體" w:hAnsi="標楷體"/>
+            <w:b/>
+            <w:bCs/>
+            <w:noProof/>
+            <w:webHidden/>
+          </w:rPr>
+          <w:instrText xml:space="preserve"> PAGEREF _Toc26679650 \h </w:instrText>
+        </w:r>
+        <w:r>
+          <w:rPr>
+            <w:rFonts w:ascii="標楷體" w:eastAsia="標楷體" w:hAnsi="標楷體"/>
+            <w:b/>
+            <w:bCs/>
+            <w:noProof/>
+            <w:webHidden/>
+          </w:rPr>
+        </w:r>
+        <w:r>
+          <w:rPr>
+            <w:rFonts w:ascii="標楷體" w:eastAsia="標楷體" w:hAnsi="標楷體"/>
+            <w:b/>
+            <w:bCs/>
+            <w:noProof/>
+            <w:webHidden/>
+          </w:rPr>
+          <w:fldChar w:fldCharType="separate"/>
+        </w:r>
+        <w:r>
+          <w:rPr>
+            <w:rFonts w:ascii="標楷體" w:eastAsia="標楷體" w:hAnsi="標楷體"/>
+            <w:b/>
+            <w:bCs/>
+            <w:noProof/>
+            <w:webHidden/>
+          </w:rPr>
+          <w:t>3</w:t>
+        </w:r>
+        <w:r>
+          <w:rPr>
+            <w:rFonts w:ascii="標楷體" w:eastAsia="標楷體" w:hAnsi="標楷體"/>
+            <w:b/>
+            <w:bCs/>
+            <w:noProof/>
+            <w:webHidden/>
+          </w:rPr>
+          <w:fldChar w:fldCharType="end"/>
+        </w:r>
+      </w:hyperlink>
+    </w:p>
+    <w:p>
+      <w:pPr>
+        <w:pStyle w:val="21"/>
+        <w:tabs>
+          <w:tab w:val="left" w:pos="840"/>
+          <w:tab w:val="right" w:leader="dot" w:pos="8296"/>
+        </w:tabs>
+        <w:rPr>
+          <w:rFonts w:ascii="標楷體" w:eastAsia="標楷體" w:hAnsi="標楷體"/>
+          <w:b/>
+          <w:bCs/>
+          <w:noProof/>
+        </w:rPr>
+      </w:pPr>
+      <w:hyperlink w:anchor="_Toc26679651" w:history="1">
+        <w:r>
+          <w:rPr>
+            <w:rStyle w:val="af"/>
+            <w:rFonts w:ascii="標楷體" w:eastAsia="標楷體" w:hAnsi="標楷體"/>
+            <w:b/>
+            <w:bCs/>
+            <w:noProof/>
+          </w:rPr>
+          <w:t>2.3</w:t>
+        </w:r>
+        <w:r>
+          <w:rPr>
+            <w:rFonts w:ascii="標楷體" w:eastAsia="標楷體" w:hAnsi="標楷體"/>
+            <w:b/>
+            <w:bCs/>
+            <w:noProof/>
+          </w:rPr>
+          <w:tab/>
+        </w:r>
+        <w:r>
+          <w:rPr>
+            <w:rStyle w:val="af"/>
+            <w:rFonts w:ascii="標楷體" w:eastAsia="標楷體" w:hAnsi="標楷體"/>
+            <w:b/>
+            <w:bCs/>
+            <w:noProof/>
+          </w:rPr>
+          <w:t>開發環境</w:t>
+        </w:r>
+        <w:r>
+          <w:rPr>
+            <w:rFonts w:ascii="標楷體" w:eastAsia="標楷體" w:hAnsi="標楷體"/>
+            <w:b/>
+            <w:bCs/>
+            <w:noProof/>
+            <w:webHidden/>
+          </w:rPr>
+          <w:tab/>
+        </w:r>
+        <w:r>
+          <w:rPr>
+            <w:rFonts w:ascii="標楷體" w:eastAsia="標楷體" w:hAnsi="標楷體"/>
+            <w:b/>
+            <w:bCs/>
+            <w:noProof/>
+            <w:webHidden/>
+          </w:rPr>
+          <w:fldChar w:fldCharType="begin"/>
+        </w:r>
+        <w:r>
+          <w:rPr>
+            <w:rFonts w:ascii="標楷體" w:eastAsia="標楷體" w:hAnsi="標楷體"/>
+            <w:b/>
+            <w:bCs/>
+            <w:noProof/>
+            <w:webHidden/>
+          </w:rPr>
+          <w:instrText xml:space="preserve"> PAGEREF _Toc26679651 \h </w:instrText>
+        </w:r>
+        <w:r>
+          <w:rPr>
+            <w:rFonts w:ascii="標楷體" w:eastAsia="標楷體" w:hAnsi="標楷體"/>
+            <w:b/>
+            <w:bCs/>
+            <w:noProof/>
+            <w:webHidden/>
+          </w:rPr>
+        </w:r>
+        <w:r>
+          <w:rPr>
+            <w:rFonts w:ascii="標楷體" w:eastAsia="標楷體" w:hAnsi="標楷體"/>
+            <w:b/>
+            <w:bCs/>
+            <w:noProof/>
+            <w:webHidden/>
+          </w:rPr>
+          <w:fldChar w:fldCharType="separate"/>
+        </w:r>
+        <w:r>
+          <w:rPr>
+            <w:rFonts w:ascii="標楷體" w:eastAsia="標楷體" w:hAnsi="標楷體"/>
+            <w:b/>
+            <w:bCs/>
+            <w:noProof/>
+            <w:webHidden/>
+          </w:rPr>
+          <w:t>3</w:t>
+        </w:r>
+        <w:r>
+          <w:rPr>
+            <w:rFonts w:ascii="標楷體" w:eastAsia="標楷體" w:hAnsi="標楷體"/>
+            <w:b/>
+            <w:bCs/>
+            <w:noProof/>
+            <w:webHidden/>
+          </w:rPr>
+          <w:fldChar w:fldCharType="end"/>
+        </w:r>
+      </w:hyperlink>
+    </w:p>
+    <w:p>
+      <w:pPr>
+        <w:pStyle w:val="11"/>
+        <w:rPr>
+          <w:noProof/>
+        </w:rPr>
+      </w:pPr>
+      <w:hyperlink w:anchor="_Toc26679652" w:history="1">
+        <w:r>
+          <w:rPr>
+            <w:rStyle w:val="af"/>
+            <w:noProof/>
+          </w:rPr>
+          <w:t>第三章、 專題</w:t>
+        </w:r>
+        <w:r>
+          <w:rPr>
+            <w:rStyle w:val="af"/>
+            <w:rFonts w:hint="eastAsia"/>
+            <w:noProof/>
+          </w:rPr>
+          <w:t>內</w:t>
+        </w:r>
+        <w:r>
+          <w:rPr>
+            <w:rStyle w:val="af"/>
+            <w:noProof/>
+          </w:rPr>
+          <w:t>容</w:t>
+        </w:r>
+        <w:r>
+          <w:rPr>
+            <w:noProof/>
+            <w:webHidden/>
+          </w:rPr>
+          <w:tab/>
+        </w:r>
+        <w:r>
+          <w:rPr>
+            <w:noProof/>
+            <w:webHidden/>
+          </w:rPr>
+          <w:fldChar w:fldCharType="begin"/>
+        </w:r>
+        <w:r>
+          <w:rPr>
+            <w:noProof/>
+            <w:webHidden/>
+          </w:rPr>
+          <w:instrText xml:space="preserve"> PAGEREF _Toc26679652 \h </w:instrText>
+        </w:r>
+        <w:r>
+          <w:rPr>
+            <w:noProof/>
+            <w:webHidden/>
+          </w:rPr>
+        </w:r>
+        <w:r>
+          <w:rPr>
+            <w:noProof/>
+            <w:webHidden/>
+          </w:rPr>
+          <w:fldChar w:fldCharType="separate"/>
+        </w:r>
+        <w:r>
+          <w:rPr>
+            <w:noProof/>
+            <w:webHidden/>
+          </w:rPr>
+          <w:t>3</w:t>
+        </w:r>
+        <w:r>
+          <w:rPr>
+            <w:noProof/>
+            <w:webHidden/>
+          </w:rPr>
+          <w:fldChar w:fldCharType="end"/>
+        </w:r>
+      </w:hyperlink>
+    </w:p>
+    <w:p>
+      <w:pPr>
+        <w:pStyle w:val="21"/>
+        <w:tabs>
+          <w:tab w:val="left" w:pos="840"/>
+          <w:tab w:val="right" w:leader="dot" w:pos="8296"/>
+        </w:tabs>
+        <w:rPr>
+          <w:rFonts w:ascii="標楷體" w:eastAsia="標楷體" w:hAnsi="標楷體"/>
+          <w:b/>
+          <w:bCs/>
+          <w:noProof/>
+        </w:rPr>
+      </w:pPr>
+      <w:hyperlink w:anchor="_Toc26679653" w:history="1">
+        <w:r>
+          <w:rPr>
+            <w:rStyle w:val="af"/>
+            <w:rFonts w:ascii="標楷體" w:eastAsia="標楷體" w:hAnsi="標楷體"/>
+            <w:b/>
+            <w:bCs/>
+            <w:noProof/>
+          </w:rPr>
+          <w:t>3.1</w:t>
+        </w:r>
+        <w:r>
+          <w:rPr>
+            <w:rFonts w:ascii="標楷體" w:eastAsia="標楷體" w:hAnsi="標楷體"/>
+            <w:b/>
+            <w:bCs/>
+            <w:noProof/>
+          </w:rPr>
+          <w:tab/>
+        </w:r>
+        <w:r>
+          <w:rPr>
+            <w:rStyle w:val="af"/>
+            <w:rFonts w:ascii="標楷體" w:eastAsia="標楷體" w:hAnsi="標楷體"/>
+            <w:b/>
+            <w:bCs/>
+            <w:noProof/>
+          </w:rPr>
+          <w:t>預期</w:t>
+        </w:r>
+        <w:r>
+          <w:rPr>
+            <w:rStyle w:val="af"/>
+            <w:rFonts w:ascii="標楷體" w:eastAsia="標楷體" w:hAnsi="標楷體" w:hint="eastAsia"/>
+            <w:b/>
+            <w:bCs/>
+            <w:noProof/>
+          </w:rPr>
+          <w:t>內</w:t>
+        </w:r>
+        <w:r>
+          <w:rPr>
+            <w:rStyle w:val="af"/>
+            <w:rFonts w:ascii="標楷體" w:eastAsia="標楷體" w:hAnsi="標楷體"/>
+            <w:b/>
+            <w:bCs/>
+            <w:noProof/>
+          </w:rPr>
+          <w:t>容</w:t>
+        </w:r>
+        <w:r>
+          <w:rPr>
+            <w:rFonts w:ascii="標楷體" w:eastAsia="標楷體" w:hAnsi="標楷體"/>
+            <w:b/>
+            <w:bCs/>
+            <w:noProof/>
+            <w:webHidden/>
+          </w:rPr>
+          <w:tab/>
+        </w:r>
+        <w:r>
+          <w:rPr>
+            <w:rFonts w:ascii="標楷體" w:eastAsia="標楷體" w:hAnsi="標楷體"/>
+            <w:b/>
+            <w:bCs/>
+            <w:noProof/>
+            <w:webHidden/>
+          </w:rPr>
+          <w:fldChar w:fldCharType="begin"/>
+        </w:r>
+        <w:r>
+          <w:rPr>
+            <w:rFonts w:ascii="標楷體" w:eastAsia="標楷體" w:hAnsi="標楷體"/>
+            <w:b/>
+            <w:bCs/>
+            <w:noProof/>
+            <w:webHidden/>
+          </w:rPr>
+          <w:instrText xml:space="preserve"> PAGEREF _Toc26679653 \h </w:instrText>
+        </w:r>
+        <w:r>
+          <w:rPr>
+            <w:rFonts w:ascii="標楷體" w:eastAsia="標楷體" w:hAnsi="標楷體"/>
+            <w:b/>
+            <w:bCs/>
+            <w:noProof/>
+            <w:webHidden/>
+          </w:rPr>
+        </w:r>
+        <w:r>
+          <w:rPr>
+            <w:rFonts w:ascii="標楷體" w:eastAsia="標楷體" w:hAnsi="標楷體"/>
+            <w:b/>
+            <w:bCs/>
+            <w:noProof/>
+            <w:webHidden/>
+          </w:rPr>
+          <w:fldChar w:fldCharType="separate"/>
+        </w:r>
+        <w:r>
+          <w:rPr>
+            <w:rFonts w:ascii="標楷體" w:eastAsia="標楷體" w:hAnsi="標楷體"/>
+            <w:b/>
+            <w:bCs/>
+            <w:noProof/>
+            <w:webHidden/>
+          </w:rPr>
+          <w:t>3</w:t>
+        </w:r>
+        <w:r>
+          <w:rPr>
+            <w:rFonts w:ascii="標楷體" w:eastAsia="標楷體" w:hAnsi="標楷體"/>
+            <w:b/>
+            <w:bCs/>
+            <w:noProof/>
+            <w:webHidden/>
+          </w:rPr>
+          <w:fldChar w:fldCharType="end"/>
+        </w:r>
+      </w:hyperlink>
+    </w:p>
+    <w:p>
+      <w:pPr>
+        <w:pStyle w:val="21"/>
+        <w:tabs>
+          <w:tab w:val="left" w:pos="840"/>
+          <w:tab w:val="right" w:leader="dot" w:pos="8296"/>
+        </w:tabs>
+        <w:rPr>
+          <w:rFonts w:ascii="標楷體" w:eastAsia="標楷體" w:hAnsi="標楷體"/>
+          <w:b/>
+          <w:bCs/>
+          <w:noProof/>
+        </w:rPr>
+      </w:pPr>
+      <w:hyperlink w:anchor="_Toc26679654" w:history="1">
+        <w:r>
+          <w:rPr>
+            <w:rStyle w:val="af"/>
+            <w:rFonts w:ascii="標楷體" w:eastAsia="標楷體" w:hAnsi="標楷體"/>
+            <w:b/>
+            <w:bCs/>
+            <w:noProof/>
+          </w:rPr>
+          <w:t>3.2</w:t>
+        </w:r>
+        <w:r>
+          <w:rPr>
+            <w:rFonts w:ascii="標楷體" w:eastAsia="標楷體" w:hAnsi="標楷體"/>
+            <w:b/>
+            <w:bCs/>
+            <w:noProof/>
+          </w:rPr>
+          <w:tab/>
+        </w:r>
+        <w:r>
+          <w:rPr>
+            <w:rStyle w:val="af"/>
+            <w:rFonts w:ascii="標楷體" w:eastAsia="標楷體" w:hAnsi="標楷體"/>
+            <w:b/>
+            <w:bCs/>
+            <w:noProof/>
+          </w:rPr>
+          <w:t>工作流程</w:t>
+        </w:r>
+        <w:r>
+          <w:rPr>
+            <w:rFonts w:ascii="標楷體" w:eastAsia="標楷體" w:hAnsi="標楷體"/>
+            <w:b/>
+            <w:bCs/>
+            <w:noProof/>
+            <w:webHidden/>
+          </w:rPr>
+          <w:tab/>
+        </w:r>
+        <w:r>
+          <w:rPr>
+            <w:rFonts w:ascii="標楷體" w:eastAsia="標楷體" w:hAnsi="標楷體"/>
+            <w:b/>
+            <w:bCs/>
+            <w:noProof/>
+            <w:webHidden/>
+          </w:rPr>
+          <w:fldChar w:fldCharType="begin"/>
+        </w:r>
+        <w:r>
+          <w:rPr>
+            <w:rFonts w:ascii="標楷體" w:eastAsia="標楷體" w:hAnsi="標楷體"/>
+            <w:b/>
+            <w:bCs/>
+            <w:noProof/>
+            <w:webHidden/>
+          </w:rPr>
+          <w:instrText xml:space="preserve"> PAGEREF _Toc26679654 \h </w:instrText>
+        </w:r>
+        <w:r>
+          <w:rPr>
+            <w:rFonts w:ascii="標楷體" w:eastAsia="標楷體" w:hAnsi="標楷體"/>
+            <w:b/>
+            <w:bCs/>
+            <w:noProof/>
+            <w:webHidden/>
+          </w:rPr>
+        </w:r>
+        <w:r>
+          <w:rPr>
+            <w:rFonts w:ascii="標楷體" w:eastAsia="標楷體" w:hAnsi="標楷體"/>
+            <w:b/>
+            <w:bCs/>
+            <w:noProof/>
+            <w:webHidden/>
+          </w:rPr>
+          <w:fldChar w:fldCharType="separate"/>
+        </w:r>
+        <w:r>
+          <w:rPr>
+            <w:rFonts w:ascii="標楷體" w:eastAsia="標楷體" w:hAnsi="標楷體"/>
+            <w:b/>
+            <w:bCs/>
+            <w:noProof/>
+            <w:webHidden/>
+          </w:rPr>
+          <w:t>3</w:t>
+        </w:r>
+        <w:r>
+          <w:rPr>
+            <w:rFonts w:ascii="標楷體" w:eastAsia="標楷體" w:hAnsi="標楷體"/>
+            <w:b/>
+            <w:bCs/>
+            <w:noProof/>
+            <w:webHidden/>
+          </w:rPr>
+          <w:fldChar w:fldCharType="end"/>
+        </w:r>
+      </w:hyperlink>
+    </w:p>
+    <w:p>
+      <w:pPr>
+        <w:pStyle w:val="21"/>
+        <w:tabs>
+          <w:tab w:val="left" w:pos="840"/>
+          <w:tab w:val="right" w:leader="dot" w:pos="8296"/>
+        </w:tabs>
+        <w:rPr>
+          <w:rFonts w:ascii="標楷體" w:eastAsia="標楷體" w:hAnsi="標楷體"/>
+          <w:b/>
+          <w:bCs/>
+          <w:noProof/>
+        </w:rPr>
+      </w:pPr>
+      <w:hyperlink w:anchor="_Toc26679655" w:history="1">
+        <w:r>
+          <w:rPr>
+            <w:rStyle w:val="af"/>
+            <w:rFonts w:ascii="標楷體" w:eastAsia="標楷體" w:hAnsi="標楷體"/>
+            <w:b/>
+            <w:bCs/>
+            <w:noProof/>
+          </w:rPr>
+          <w:t>3.3</w:t>
+        </w:r>
+        <w:r>
+          <w:rPr>
+            <w:rFonts w:ascii="標楷體" w:eastAsia="標楷體" w:hAnsi="標楷體"/>
+            <w:b/>
+            <w:bCs/>
+            <w:noProof/>
+          </w:rPr>
+          <w:tab/>
+        </w:r>
+        <w:r>
+          <w:rPr>
+            <w:rStyle w:val="af"/>
+            <w:rFonts w:ascii="標楷體" w:eastAsia="標楷體" w:hAnsi="標楷體"/>
+            <w:b/>
+            <w:bCs/>
+            <w:noProof/>
+          </w:rPr>
+          <w:t>實作情形</w:t>
+        </w:r>
+        <w:r>
+          <w:rPr>
+            <w:rFonts w:ascii="標楷體" w:eastAsia="標楷體" w:hAnsi="標楷體"/>
+            <w:b/>
+            <w:bCs/>
+            <w:noProof/>
+            <w:webHidden/>
+          </w:rPr>
+          <w:tab/>
+        </w:r>
+        <w:r>
+          <w:rPr>
+            <w:rFonts w:ascii="標楷體" w:eastAsia="標楷體" w:hAnsi="標楷體"/>
+            <w:b/>
+            <w:bCs/>
+            <w:noProof/>
+            <w:webHidden/>
+          </w:rPr>
+          <w:fldChar w:fldCharType="begin"/>
+        </w:r>
+        <w:r>
+          <w:rPr>
+            <w:rFonts w:ascii="標楷體" w:eastAsia="標楷體" w:hAnsi="標楷體"/>
+            <w:b/>
+            <w:bCs/>
+            <w:noProof/>
+            <w:webHidden/>
+          </w:rPr>
+          <w:instrText xml:space="preserve"> PAGEREF _Toc26679655 \h </w:instrText>
+        </w:r>
+        <w:r>
+          <w:rPr>
+            <w:rFonts w:ascii="標楷體" w:eastAsia="標楷體" w:hAnsi="標楷體"/>
+            <w:b/>
+            <w:bCs/>
+            <w:noProof/>
+            <w:webHidden/>
+          </w:rPr>
+        </w:r>
+        <w:r>
+          <w:rPr>
+            <w:rFonts w:ascii="標楷體" w:eastAsia="標楷體" w:hAnsi="標楷體"/>
+            <w:b/>
+            <w:bCs/>
+            <w:noProof/>
+            <w:webHidden/>
+          </w:rPr>
+          <w:fldChar w:fldCharType="separate"/>
+        </w:r>
+        <w:r>
+          <w:rPr>
+            <w:rFonts w:ascii="標楷體" w:eastAsia="標楷體" w:hAnsi="標楷體"/>
+            <w:b/>
+            <w:bCs/>
+            <w:noProof/>
+            <w:webHidden/>
+          </w:rPr>
+          <w:t>3</w:t>
+        </w:r>
+        <w:r>
+          <w:rPr>
+            <w:rFonts w:ascii="標楷體" w:eastAsia="標楷體" w:hAnsi="標楷體"/>
+            <w:b/>
+            <w:bCs/>
+            <w:noProof/>
+            <w:webHidden/>
+          </w:rPr>
+          <w:fldChar w:fldCharType="end"/>
+        </w:r>
+      </w:hyperlink>
+    </w:p>
+    <w:p>
+      <w:pPr>
+        <w:pStyle w:val="21"/>
+        <w:tabs>
+          <w:tab w:val="left" w:pos="840"/>
+          <w:tab w:val="right" w:leader="dot" w:pos="8296"/>
+        </w:tabs>
+        <w:rPr>
+          <w:rFonts w:ascii="標楷體" w:eastAsia="標楷體" w:hAnsi="標楷體"/>
+          <w:b/>
+          <w:bCs/>
+          <w:noProof/>
+        </w:rPr>
+      </w:pPr>
+      <w:hyperlink w:anchor="_Toc26679656" w:history="1">
+        <w:r>
+          <w:rPr>
+            <w:rStyle w:val="af"/>
+            <w:rFonts w:ascii="標楷體" w:eastAsia="標楷體" w:hAnsi="標楷體"/>
+            <w:b/>
+            <w:bCs/>
+            <w:noProof/>
+          </w:rPr>
+          <w:t>3.4</w:t>
+        </w:r>
+        <w:r>
+          <w:rPr>
+            <w:rFonts w:ascii="標楷體" w:eastAsia="標楷體" w:hAnsi="標楷體"/>
+            <w:b/>
+            <w:bCs/>
+            <w:noProof/>
+          </w:rPr>
+          <w:tab/>
+        </w:r>
+        <w:r>
+          <w:rPr>
+            <w:rStyle w:val="af"/>
+            <w:rFonts w:ascii="標楷體" w:eastAsia="標楷體" w:hAnsi="標楷體"/>
+            <w:b/>
+            <w:bCs/>
+            <w:noProof/>
+          </w:rPr>
+          <w:t>遭遇問題與解決方案</w:t>
+        </w:r>
+        <w:r>
+          <w:rPr>
+            <w:rFonts w:ascii="標楷體" w:eastAsia="標楷體" w:hAnsi="標楷體"/>
+            <w:b/>
+            <w:bCs/>
+            <w:noProof/>
+            <w:webHidden/>
+          </w:rPr>
+          <w:tab/>
+        </w:r>
+        <w:r>
+          <w:rPr>
+            <w:rFonts w:ascii="標楷體" w:eastAsia="標楷體" w:hAnsi="標楷體"/>
+            <w:b/>
+            <w:bCs/>
+            <w:noProof/>
+            <w:webHidden/>
+          </w:rPr>
+          <w:fldChar w:fldCharType="begin"/>
+        </w:r>
+        <w:r>
+          <w:rPr>
+            <w:rFonts w:ascii="標楷體" w:eastAsia="標楷體" w:hAnsi="標楷體"/>
+            <w:b/>
+            <w:bCs/>
+            <w:noProof/>
+            <w:webHidden/>
+          </w:rPr>
+          <w:instrText xml:space="preserve"> PAGEREF _Toc26679656 \h </w:instrText>
+        </w:r>
+        <w:r>
+          <w:rPr>
+            <w:rFonts w:ascii="標楷體" w:eastAsia="標楷體" w:hAnsi="標楷體"/>
+            <w:b/>
+            <w:bCs/>
+            <w:noProof/>
+            <w:webHidden/>
+          </w:rPr>
+        </w:r>
+        <w:r>
+          <w:rPr>
+            <w:rFonts w:ascii="標楷體" w:eastAsia="標楷體" w:hAnsi="標楷體"/>
+            <w:b/>
+            <w:bCs/>
+            <w:noProof/>
+            <w:webHidden/>
+          </w:rPr>
+          <w:fldChar w:fldCharType="separate"/>
+        </w:r>
+        <w:r>
+          <w:rPr>
+            <w:rFonts w:ascii="標楷體" w:eastAsia="標楷體" w:hAnsi="標楷體"/>
+            <w:b/>
+            <w:bCs/>
+            <w:noProof/>
+            <w:webHidden/>
+          </w:rPr>
+          <w:t>4</w:t>
+        </w:r>
+        <w:r>
+          <w:rPr>
+            <w:rFonts w:ascii="標楷體" w:eastAsia="標楷體" w:hAnsi="標楷體"/>
+            <w:b/>
+            <w:bCs/>
+            <w:noProof/>
+            <w:webHidden/>
+          </w:rPr>
+          <w:fldChar w:fldCharType="end"/>
+        </w:r>
+      </w:hyperlink>
+    </w:p>
+    <w:p>
+      <w:pPr>
+        <w:pStyle w:val="11"/>
+        <w:rPr>
+          <w:noProof/>
+        </w:rPr>
+      </w:pPr>
+      <w:hyperlink w:anchor="_Toc26679657" w:history="1">
+        <w:r>
+          <w:rPr>
+            <w:rStyle w:val="af"/>
+            <w:noProof/>
+          </w:rPr>
+          <w:t>第四章、 結論</w:t>
+        </w:r>
+        <w:r>
+          <w:rPr>
+            <w:noProof/>
+            <w:webHidden/>
+          </w:rPr>
+          <w:tab/>
+        </w:r>
+        <w:r>
+          <w:rPr>
+            <w:noProof/>
+            <w:webHidden/>
+          </w:rPr>
+          <w:fldChar w:fldCharType="begin"/>
+        </w:r>
+        <w:r>
+          <w:rPr>
+            <w:noProof/>
+            <w:webHidden/>
+          </w:rPr>
+          <w:instrText xml:space="preserve"> PAGEREF _Toc26679657 \h </w:instrText>
+        </w:r>
+        <w:r>
+          <w:rPr>
+            <w:noProof/>
+            <w:webHidden/>
+          </w:rPr>
+        </w:r>
+        <w:r>
+          <w:rPr>
+            <w:noProof/>
+            <w:webHidden/>
+          </w:rPr>
+          <w:fldChar w:fldCharType="separate"/>
+        </w:r>
+        <w:r>
+          <w:rPr>
+            <w:noProof/>
+            <w:webHidden/>
+          </w:rPr>
+          <w:t>4</w:t>
+        </w:r>
+        <w:r>
+          <w:rPr>
+            <w:noProof/>
+            <w:webHidden/>
+          </w:rPr>
+          <w:fldChar w:fldCharType="end"/>
+        </w:r>
+      </w:hyperlink>
+    </w:p>
+    <w:p>
+      <w:pPr>
+        <w:pStyle w:val="21"/>
+        <w:tabs>
+          <w:tab w:val="left" w:pos="840"/>
+          <w:tab w:val="right" w:leader="dot" w:pos="8296"/>
+        </w:tabs>
+        <w:rPr>
+          <w:rFonts w:ascii="標楷體" w:eastAsia="標楷體" w:hAnsi="標楷體"/>
+          <w:b/>
+          <w:bCs/>
+          <w:noProof/>
+        </w:rPr>
+      </w:pPr>
+      <w:hyperlink w:anchor="_Toc26679658" w:history="1">
+        <w:r>
+          <w:rPr>
+            <w:rStyle w:val="af"/>
+            <w:rFonts w:ascii="標楷體" w:eastAsia="標楷體" w:hAnsi="標楷體"/>
+            <w:b/>
+            <w:bCs/>
+            <w:noProof/>
+          </w:rPr>
+          <w:t>4.1</w:t>
+        </w:r>
+        <w:r>
+          <w:rPr>
+            <w:rFonts w:ascii="標楷體" w:eastAsia="標楷體" w:hAnsi="標楷體"/>
+            <w:b/>
+            <w:bCs/>
+            <w:noProof/>
+          </w:rPr>
+          <w:tab/>
+        </w:r>
+        <w:r>
+          <w:rPr>
+            <w:rStyle w:val="af"/>
+            <w:rFonts w:ascii="標楷體" w:eastAsia="標楷體" w:hAnsi="標楷體"/>
+            <w:b/>
+            <w:bCs/>
+            <w:noProof/>
+          </w:rPr>
+          <w:t>心得感想</w:t>
+        </w:r>
+        <w:r>
+          <w:rPr>
+            <w:rFonts w:ascii="標楷體" w:eastAsia="標楷體" w:hAnsi="標楷體"/>
+            <w:b/>
+            <w:bCs/>
+            <w:noProof/>
+            <w:webHidden/>
+          </w:rPr>
+          <w:tab/>
+        </w:r>
+        <w:r>
+          <w:rPr>
+            <w:rFonts w:ascii="標楷體" w:eastAsia="標楷體" w:hAnsi="標楷體"/>
+            <w:b/>
+            <w:bCs/>
+            <w:noProof/>
+            <w:webHidden/>
+          </w:rPr>
+          <w:fldChar w:fldCharType="begin"/>
+        </w:r>
+        <w:r>
+          <w:rPr>
+            <w:rFonts w:ascii="標楷體" w:eastAsia="標楷體" w:hAnsi="標楷體"/>
+            <w:b/>
+            <w:bCs/>
+            <w:noProof/>
+            <w:webHidden/>
+          </w:rPr>
+          <w:instrText xml:space="preserve"> PAGEREF _Toc26679658 \h </w:instrText>
+        </w:r>
+        <w:r>
+          <w:rPr>
+            <w:rFonts w:ascii="標楷體" w:eastAsia="標楷體" w:hAnsi="標楷體"/>
+            <w:b/>
+            <w:bCs/>
+            <w:noProof/>
+            <w:webHidden/>
+          </w:rPr>
+        </w:r>
+        <w:r>
+          <w:rPr>
+            <w:rFonts w:ascii="標楷體" w:eastAsia="標楷體" w:hAnsi="標楷體"/>
+            <w:b/>
+            <w:bCs/>
+            <w:noProof/>
+            <w:webHidden/>
+          </w:rPr>
+          <w:fldChar w:fldCharType="separate"/>
+        </w:r>
+        <w:r>
+          <w:rPr>
+            <w:rFonts w:ascii="標楷體" w:eastAsia="標楷體" w:hAnsi="標楷體"/>
+            <w:b/>
+            <w:bCs/>
+            <w:noProof/>
+            <w:webHidden/>
+          </w:rPr>
+          <w:t>4</w:t>
+        </w:r>
+        <w:r>
+          <w:rPr>
+            <w:rFonts w:ascii="標楷體" w:eastAsia="標楷體" w:hAnsi="標楷體"/>
+            <w:b/>
+            <w:bCs/>
+            <w:noProof/>
+            <w:webHidden/>
+          </w:rPr>
+          <w:fldChar w:fldCharType="end"/>
+        </w:r>
+      </w:hyperlink>
+    </w:p>
+    <w:p>
+      <w:pPr>
+        <w:pStyle w:val="21"/>
+        <w:tabs>
+          <w:tab w:val="left" w:pos="840"/>
+          <w:tab w:val="right" w:leader="dot" w:pos="8296"/>
+        </w:tabs>
+        <w:rPr>
+          <w:rFonts w:ascii="標楷體" w:eastAsia="標楷體" w:hAnsi="標楷體"/>
+          <w:b/>
+          <w:bCs/>
+          <w:noProof/>
+        </w:rPr>
+      </w:pPr>
+      <w:hyperlink w:anchor="_Toc26679659" w:history="1">
+        <w:r>
+          <w:rPr>
+            <w:rStyle w:val="af"/>
+            <w:rFonts w:ascii="標楷體" w:eastAsia="標楷體" w:hAnsi="標楷體"/>
+            <w:b/>
+            <w:bCs/>
+            <w:noProof/>
+          </w:rPr>
+          <w:t>4.2</w:t>
+        </w:r>
+        <w:r>
+          <w:rPr>
+            <w:rFonts w:ascii="標楷體" w:eastAsia="標楷體" w:hAnsi="標楷體"/>
+            <w:b/>
+            <w:bCs/>
+            <w:noProof/>
+          </w:rPr>
+          <w:tab/>
+        </w:r>
+        <w:r>
+          <w:rPr>
+            <w:rStyle w:val="af"/>
+            <w:rFonts w:ascii="標楷體" w:eastAsia="標楷體" w:hAnsi="標楷體"/>
+            <w:b/>
+            <w:bCs/>
+            <w:noProof/>
+          </w:rPr>
+          <w:t>未來展望</w:t>
+        </w:r>
+        <w:r>
+          <w:rPr>
+            <w:rFonts w:ascii="標楷體" w:eastAsia="標楷體" w:hAnsi="標楷體"/>
+            <w:b/>
+            <w:bCs/>
+            <w:noProof/>
+            <w:webHidden/>
+          </w:rPr>
+          <w:tab/>
+        </w:r>
+        <w:r>
+          <w:rPr>
+            <w:rFonts w:ascii="標楷體" w:eastAsia="標楷體" w:hAnsi="標楷體"/>
+            <w:b/>
+            <w:bCs/>
+            <w:noProof/>
+            <w:webHidden/>
+          </w:rPr>
+          <w:fldChar w:fldCharType="begin"/>
+        </w:r>
+        <w:r>
+          <w:rPr>
+            <w:rFonts w:ascii="標楷體" w:eastAsia="標楷體" w:hAnsi="標楷體"/>
+            <w:b/>
+            <w:bCs/>
+            <w:noProof/>
+            <w:webHidden/>
+          </w:rPr>
+          <w:instrText xml:space="preserve"> PAGEREF _Toc26679659 \h </w:instrText>
+        </w:r>
+        <w:r>
+          <w:rPr>
+            <w:rFonts w:ascii="標楷體" w:eastAsia="標楷體" w:hAnsi="標楷體"/>
+            <w:b/>
+            <w:bCs/>
+            <w:noProof/>
+            <w:webHidden/>
+          </w:rPr>
+        </w:r>
+        <w:r>
+          <w:rPr>
+            <w:rFonts w:ascii="標楷體" w:eastAsia="標楷體" w:hAnsi="標楷體"/>
+            <w:b/>
+            <w:bCs/>
+            <w:noProof/>
+            <w:webHidden/>
+          </w:rPr>
+          <w:fldChar w:fldCharType="separate"/>
+        </w:r>
+        <w:r>
+          <w:rPr>
+            <w:rFonts w:ascii="標楷體" w:eastAsia="標楷體" w:hAnsi="標楷體"/>
+            <w:b/>
+            <w:bCs/>
+            <w:noProof/>
+            <w:webHidden/>
+          </w:rPr>
+          <w:t>4</w:t>
+        </w:r>
+        <w:r>
+          <w:rPr>
+            <w:rFonts w:ascii="標楷體" w:eastAsia="標楷體" w:hAnsi="標楷體"/>
+            <w:b/>
+            <w:bCs/>
+            <w:noProof/>
+            <w:webHidden/>
+          </w:rPr>
+          <w:fldChar w:fldCharType="end"/>
+        </w:r>
+      </w:hyperlink>
+    </w:p>
+    <w:p>
+      <w:pPr>
+        <w:pStyle w:val="11"/>
+        <w:rPr>
+          <w:noProof/>
+        </w:rPr>
+      </w:pPr>
+      <w:hyperlink w:anchor="_Toc26679660" w:history="1">
+        <w:r>
+          <w:rPr>
+            <w:rStyle w:val="af"/>
+            <w:noProof/>
+          </w:rPr>
+          <w:t>參考文獻</w:t>
+        </w:r>
+        <w:r>
+          <w:rPr>
+            <w:noProof/>
+            <w:webHidden/>
+          </w:rPr>
+          <w:tab/>
+        </w:r>
+        <w:r>
+          <w:rPr>
+            <w:noProof/>
+            <w:webHidden/>
+          </w:rPr>
+          <w:fldChar w:fldCharType="begin"/>
+        </w:r>
+        <w:r>
+          <w:rPr>
+            <w:noProof/>
+            <w:webHidden/>
+          </w:rPr>
+          <w:instrText xml:space="preserve"> PAGEREF _Toc26679660 \h </w:instrText>
+        </w:r>
+        <w:r>
+          <w:rPr>
+            <w:noProof/>
+            <w:webHidden/>
+          </w:rPr>
+        </w:r>
+        <w:r>
+          <w:rPr>
+            <w:noProof/>
+            <w:webHidden/>
+          </w:rPr>
+          <w:fldChar w:fldCharType="separate"/>
+        </w:r>
+        <w:r>
+          <w:rPr>
+            <w:noProof/>
+            <w:webHidden/>
+          </w:rPr>
+          <w:t>4</w:t>
+        </w:r>
+        <w:r>
+          <w:rPr>
+            <w:noProof/>
+            <w:webHidden/>
+          </w:rPr>
+          <w:fldChar w:fldCharType="end"/>
+        </w:r>
+      </w:hyperlink>
+    </w:p>
+    <w:p>
+      <w:pPr>
+        <w:rPr>
+          <w:rFonts w:ascii="標楷體" w:eastAsia="標楷體" w:hAnsi="標楷體"/>
+          <w:b/>
+          <w:bCs/>
+        </w:rPr>
+      </w:pPr>
+      <w:r>
+        <w:rPr>
+          <w:rFonts w:ascii="標楷體" w:eastAsia="標楷體" w:hAnsi="標楷體"/>
+          <w:b/>
+          <w:bCs/>
+        </w:rPr>
+        <w:fldChar w:fldCharType="end"/>
+      </w:r>
+    </w:p>
+    <w:p>
+      <w:pPr>
         <w:spacing w:line="360" w:lineRule="auto"/>
         <w:jc w:val="center"/>
         <w:rPr>
@@ -698,175 +2613,6 @@
     <w:p>
       <w:pPr>
         <w:spacing w:line="360" w:lineRule="auto"/>
-        <w:jc w:val="center"/>
-        <w:rPr>
-          <w:rFonts w:ascii="Times New Roman" w:eastAsia="標楷體" w:hAnsi="Times New Roman" w:cs="Times New Roman"/>
-          <w:sz w:val="36"/>
-          <w:szCs w:val="36"/>
-          <w:lang w:eastAsia="zh-TW"/>
-        </w:rPr>
-      </w:pPr>
-    </w:p>
-    <w:p>
-      <w:pPr>
-        <w:spacing w:line="360" w:lineRule="auto"/>
-        <w:jc w:val="center"/>
-        <w:rPr>
-          <w:rFonts w:ascii="Times New Roman" w:eastAsia="標楷體" w:hAnsi="Times New Roman" w:cs="Times New Roman"/>
-          <w:sz w:val="36"/>
-          <w:szCs w:val="36"/>
-          <w:lang w:eastAsia="zh-TW"/>
-        </w:rPr>
-      </w:pPr>
-    </w:p>
-    <w:p>
-      <w:pPr>
-        <w:spacing w:line="360" w:lineRule="auto"/>
-        <w:jc w:val="center"/>
-        <w:rPr>
-          <w:rFonts w:ascii="Times New Roman" w:eastAsia="標楷體" w:hAnsi="Times New Roman" w:cs="Times New Roman"/>
-          <w:sz w:val="36"/>
-          <w:szCs w:val="36"/>
-          <w:lang w:eastAsia="zh-TW"/>
-        </w:rPr>
-      </w:pPr>
-    </w:p>
-    <w:p>
-      <w:pPr>
-        <w:spacing w:line="360" w:lineRule="auto"/>
-        <w:jc w:val="center"/>
-        <w:rPr>
-          <w:rFonts w:ascii="Times New Roman" w:eastAsia="標楷體" w:hAnsi="Times New Roman" w:cs="Times New Roman"/>
-          <w:sz w:val="36"/>
-          <w:szCs w:val="36"/>
-          <w:lang w:eastAsia="zh-TW"/>
-        </w:rPr>
-      </w:pPr>
-    </w:p>
-    <w:p>
-      <w:pPr>
-        <w:spacing w:line="360" w:lineRule="auto"/>
-        <w:jc w:val="center"/>
-        <w:rPr>
-          <w:rFonts w:ascii="Times New Roman" w:eastAsia="標楷體" w:hAnsi="Times New Roman" w:cs="Times New Roman"/>
-          <w:sz w:val="36"/>
-          <w:szCs w:val="36"/>
-          <w:lang w:eastAsia="zh-TW"/>
-        </w:rPr>
-      </w:pPr>
-    </w:p>
-    <w:p>
-      <w:pPr>
-        <w:spacing w:line="360" w:lineRule="auto"/>
-        <w:jc w:val="center"/>
-        <w:rPr>
-          <w:rFonts w:ascii="Times New Roman" w:eastAsia="標楷體" w:hAnsi="Times New Roman" w:cs="Times New Roman"/>
-          <w:sz w:val="36"/>
-          <w:szCs w:val="36"/>
-          <w:lang w:eastAsia="zh-TW"/>
-        </w:rPr>
-      </w:pPr>
-    </w:p>
-    <w:p>
-      <w:pPr>
-        <w:spacing w:line="360" w:lineRule="auto"/>
-        <w:jc w:val="center"/>
-        <w:rPr>
-          <w:rFonts w:ascii="Times New Roman" w:eastAsia="標楷體" w:hAnsi="Times New Roman" w:cs="Times New Roman"/>
-          <w:sz w:val="36"/>
-          <w:szCs w:val="36"/>
-          <w:lang w:eastAsia="zh-TW"/>
-        </w:rPr>
-      </w:pPr>
-    </w:p>
-    <w:p>
-      <w:pPr>
-        <w:spacing w:line="360" w:lineRule="auto"/>
-        <w:jc w:val="center"/>
-        <w:rPr>
-          <w:rFonts w:ascii="Times New Roman" w:eastAsia="標楷體" w:hAnsi="Times New Roman" w:cs="Times New Roman"/>
-          <w:sz w:val="36"/>
-          <w:szCs w:val="36"/>
-          <w:lang w:eastAsia="zh-TW"/>
-        </w:rPr>
-      </w:pPr>
-    </w:p>
-    <w:p>
-      <w:pPr>
-        <w:spacing w:line="360" w:lineRule="auto"/>
-        <w:jc w:val="center"/>
-        <w:rPr>
-          <w:rFonts w:ascii="Times New Roman" w:eastAsia="標楷體" w:hAnsi="Times New Roman" w:cs="Times New Roman"/>
-          <w:sz w:val="36"/>
-          <w:szCs w:val="36"/>
-          <w:lang w:eastAsia="zh-TW"/>
-        </w:rPr>
-      </w:pPr>
-    </w:p>
-    <w:p>
-      <w:pPr>
-        <w:spacing w:line="360" w:lineRule="auto"/>
-        <w:jc w:val="center"/>
-        <w:rPr>
-          <w:rFonts w:ascii="Times New Roman" w:eastAsia="標楷體" w:hAnsi="Times New Roman" w:cs="Times New Roman"/>
-          <w:sz w:val="36"/>
-          <w:szCs w:val="36"/>
-          <w:lang w:eastAsia="zh-TW"/>
-        </w:rPr>
-      </w:pPr>
-    </w:p>
-    <w:p>
-      <w:pPr>
-        <w:spacing w:line="360" w:lineRule="auto"/>
-        <w:jc w:val="center"/>
-        <w:rPr>
-          <w:rFonts w:ascii="Times New Roman" w:eastAsia="標楷體" w:hAnsi="Times New Roman" w:cs="Times New Roman"/>
-          <w:sz w:val="36"/>
-          <w:szCs w:val="36"/>
-          <w:lang w:eastAsia="zh-TW"/>
-        </w:rPr>
-      </w:pPr>
-    </w:p>
-    <w:p>
-      <w:pPr>
-        <w:spacing w:line="360" w:lineRule="auto"/>
-        <w:jc w:val="center"/>
-        <w:rPr>
-          <w:rFonts w:ascii="Times New Roman" w:eastAsia="標楷體" w:hAnsi="Times New Roman" w:cs="Times New Roman"/>
-          <w:sz w:val="36"/>
-          <w:szCs w:val="36"/>
-          <w:lang w:eastAsia="zh-TW"/>
-        </w:rPr>
-      </w:pPr>
-    </w:p>
-    <w:p>
-      <w:pPr>
-        <w:spacing w:line="360" w:lineRule="auto"/>
-        <w:jc w:val="center"/>
-        <w:rPr>
-          <w:rFonts w:ascii="Times New Roman" w:eastAsia="標楷體" w:hAnsi="Times New Roman" w:cs="Times New Roman"/>
-          <w:sz w:val="36"/>
-          <w:szCs w:val="36"/>
-          <w:lang w:eastAsia="zh-TW"/>
-        </w:rPr>
-      </w:pPr>
-    </w:p>
-    <w:p>
-      <w:pPr>
-        <w:spacing w:line="360" w:lineRule="auto"/>
-        <w:jc w:val="center"/>
-        <w:rPr>
-          <w:rFonts w:ascii="Times New Roman" w:eastAsia="標楷體" w:hAnsi="Times New Roman" w:cs="Times New Roman"/>
-          <w:sz w:val="36"/>
-          <w:szCs w:val="36"/>
-          <w:lang w:eastAsia="zh-TW"/>
-        </w:rPr>
-      </w:pPr>
-    </w:p>
-    <w:p>
-      <w:pPr>
-        <w:spacing w:line="360" w:lineRule="auto"/>
-        <w:jc w:val="center"/>
         <w:rPr>
           <w:rFonts w:ascii="Times New Roman" w:eastAsia="標楷體" w:hAnsi="Times New Roman" w:cs="Times New Roman" w:hint="eastAsia"/>
           <w:sz w:val="36"/>
@@ -874,14 +2620,1164 @@
           <w:lang w:eastAsia="zh-TW"/>
         </w:rPr>
       </w:pPr>
-      <w:bookmarkStart w:id="0" w:name="_GoBack"/>
-      <w:bookmarkEnd w:id="0"/>
+    </w:p>
+    <w:p>
+      <w:pPr>
+        <w:pStyle w:val="1"/>
+      </w:pPr>
+      <w:bookmarkStart w:id="1" w:name="_Toc26679193"/>
+      <w:bookmarkStart w:id="2" w:name="_Toc26679643"/>
+      <w:r>
+        <w:rPr>
+          <w:rFonts w:hint="eastAsia"/>
+        </w:rPr>
+        <w:lastRenderedPageBreak/>
+        <w:t>緒論前言</w:t>
+      </w:r>
+      <w:bookmarkEnd w:id="1"/>
+      <w:bookmarkEnd w:id="2"/>
+    </w:p>
+    <w:p>
+      <w:pPr>
+        <w:pStyle w:val="2"/>
+      </w:pPr>
+      <w:bookmarkStart w:id="3" w:name="_Toc26679194"/>
+      <w:bookmarkStart w:id="4" w:name="_Toc26679644"/>
+      <w:r>
+        <w:rPr>
+          <w:rFonts w:hint="eastAsia"/>
+        </w:rPr>
+        <w:t>研究背景</w:t>
+      </w:r>
+      <w:bookmarkEnd w:id="3"/>
+      <w:bookmarkEnd w:id="4"/>
+    </w:p>
+    <w:p>
+      <w:pPr>
+        <w:ind w:left="992"/>
+        <w:rPr>
+          <w:rFonts w:ascii="標楷體" w:eastAsia="標楷體" w:hAnsi="標楷體"/>
+          <w:sz w:val="24"/>
+          <w:szCs w:val="24"/>
+          <w:lang w:eastAsia="zh-TW"/>
+        </w:rPr>
+      </w:pPr>
+      <w:r>
+        <w:rPr>
+          <w:rFonts w:ascii="標楷體" w:eastAsia="標楷體" w:hAnsi="標楷體" w:hint="eastAsia"/>
+          <w:sz w:val="24"/>
+          <w:szCs w:val="24"/>
+          <w:lang w:eastAsia="zh-TW"/>
+        </w:rPr>
+        <w:t>台灣的高齡化指數在近幾年內不斷攀升，在2018年時就已經步入了高齡化社會，</w:t>
+      </w:r>
+      <w:r>
+        <w:rPr>
+          <w:rFonts w:ascii="標楷體" w:eastAsia="標楷體" w:hAnsi="標楷體" w:hint="eastAsia"/>
+          <w:sz w:val="24"/>
+          <w:szCs w:val="24"/>
+          <w:lang w:eastAsia="zh-TW"/>
+        </w:rPr>
+        <w:t>即</w:t>
+      </w:r>
+      <w:r>
+        <w:rPr>
+          <w:rFonts w:ascii="標楷體" w:eastAsia="標楷體" w:hAnsi="標楷體" w:hint="eastAsia"/>
+          <w:sz w:val="24"/>
+          <w:szCs w:val="24"/>
+          <w:lang w:eastAsia="zh-TW"/>
+        </w:rPr>
+        <w:t>65歲以上之高齡</w:t>
+      </w:r>
+      <w:r>
+        <w:rPr>
+          <w:rFonts w:ascii="標楷體" w:eastAsia="標楷體" w:hAnsi="標楷體" w:hint="eastAsia"/>
+          <w:sz w:val="24"/>
+          <w:szCs w:val="24"/>
+          <w:lang w:eastAsia="zh-TW"/>
+        </w:rPr>
+        <w:t>者人口比例已達14％以上。國內也已有許多像是醫療機構、長照機構</w:t>
+      </w:r>
+      <w:r>
+        <w:rPr>
+          <w:rFonts w:ascii="標楷體" w:eastAsia="標楷體" w:hAnsi="標楷體"/>
+          <w:sz w:val="24"/>
+          <w:szCs w:val="24"/>
+          <w:lang w:eastAsia="zh-TW"/>
+        </w:rPr>
+        <w:t>…</w:t>
+      </w:r>
+      <w:r>
+        <w:rPr>
+          <w:rFonts w:ascii="標楷體" w:eastAsia="標楷體" w:hAnsi="標楷體" w:hint="eastAsia"/>
+          <w:sz w:val="24"/>
+          <w:szCs w:val="24"/>
+          <w:lang w:eastAsia="zh-TW"/>
+        </w:rPr>
+        <w:t>等，有提供針對</w:t>
+      </w:r>
+      <w:r>
+        <w:rPr>
+          <w:rFonts w:ascii="標楷體" w:eastAsia="標楷體" w:hAnsi="標楷體" w:hint="eastAsia"/>
+          <w:sz w:val="24"/>
+          <w:szCs w:val="24"/>
+          <w:lang w:eastAsia="zh-TW"/>
+        </w:rPr>
+        <w:t>於</w:t>
+      </w:r>
+      <w:r>
+        <w:rPr>
+          <w:rFonts w:ascii="標楷體" w:eastAsia="標楷體" w:hAnsi="標楷體" w:hint="eastAsia"/>
+          <w:sz w:val="24"/>
+          <w:szCs w:val="24"/>
+          <w:lang w:eastAsia="zh-TW"/>
+        </w:rPr>
+        <w:t>高齡者的服務。在這樣的社會背景之下，經過小組討論之後，決定</w:t>
+      </w:r>
+      <w:r>
+        <w:rPr>
+          <w:rFonts w:ascii="標楷體" w:eastAsia="標楷體" w:hAnsi="標楷體" w:hint="eastAsia"/>
+          <w:sz w:val="24"/>
+          <w:szCs w:val="24"/>
+          <w:lang w:eastAsia="zh-TW"/>
+        </w:rPr>
+        <w:t>往</w:t>
+      </w:r>
+      <w:r>
+        <w:rPr>
+          <w:rFonts w:ascii="標楷體" w:eastAsia="標楷體" w:hAnsi="標楷體" w:hint="eastAsia"/>
+          <w:sz w:val="24"/>
+          <w:szCs w:val="24"/>
+          <w:lang w:eastAsia="zh-TW"/>
+        </w:rPr>
+        <w:t>這方面</w:t>
+      </w:r>
+      <w:r>
+        <w:rPr>
+          <w:rFonts w:ascii="標楷體" w:eastAsia="標楷體" w:hAnsi="標楷體" w:hint="eastAsia"/>
+          <w:sz w:val="24"/>
+          <w:szCs w:val="24"/>
+          <w:lang w:eastAsia="zh-TW"/>
+        </w:rPr>
+        <w:t>進行研究</w:t>
+      </w:r>
+      <w:r>
+        <w:rPr>
+          <w:rFonts w:ascii="標楷體" w:eastAsia="標楷體" w:hAnsi="標楷體" w:hint="eastAsia"/>
+          <w:sz w:val="24"/>
+          <w:szCs w:val="24"/>
+          <w:lang w:eastAsia="zh-TW"/>
+        </w:rPr>
+        <w:t>。</w:t>
+      </w:r>
+    </w:p>
+    <w:p>
+      <w:pPr>
+        <w:pStyle w:val="aa"/>
+        <w:ind w:left="152" w:firstLine="840"/>
+      </w:pPr>
+      <w:r>
+        <w:rPr>
+          <w:noProof/>
+        </w:rPr>
+        <w:drawing>
+          <wp:inline distT="0" distB="0" distL="0" distR="0" wp14:anchorId="1D4849AE" wp14:editId="6DFB51F0">
+            <wp:extent cx="4598428" cy="2091604"/>
+            <wp:effectExtent l="0" t="0" r="0" b="4445"/>
+            <wp:docPr id="1" name="圖片 1"/>
+            <wp:cNvGraphicFramePr>
+              <a:graphicFrameLocks xmlns:a="http://schemas.openxmlformats.org/drawingml/2006/main" noChangeAspect="1"/>
+            </wp:cNvGraphicFramePr>
+            <a:graphic xmlns:a="http://schemas.openxmlformats.org/drawingml/2006/main">
+              <a:graphicData uri="http://schemas.openxmlformats.org/drawingml/2006/picture">
+                <pic:pic xmlns:pic="http://schemas.openxmlformats.org/drawingml/2006/picture">
+                  <pic:nvPicPr>
+                    <pic:cNvPr id="0" name="Picture 1"/>
+                    <pic:cNvPicPr>
+                      <a:picLocks noChangeAspect="1" noChangeArrowheads="1"/>
+                    </pic:cNvPicPr>
+                  </pic:nvPicPr>
+                  <pic:blipFill>
+                    <a:blip r:embed="rId8" cstate="print">
+                      <a:extLst>
+                        <a:ext uri="{BEBA8EAE-BF5A-486C-A8C5-ECC9F3942E4B}">
+                          <a14:imgProps xmlns:a14="http://schemas.microsoft.com/office/drawing/2010/main">
+                            <a14:imgLayer r:embed="rId9">
+                              <a14:imgEffect>
+                                <a14:saturation sat="0"/>
+                              </a14:imgEffect>
+                            </a14:imgLayer>
+                          </a14:imgProps>
+                        </a:ext>
+                        <a:ext uri="{28A0092B-C50C-407E-A947-70E740481C1C}">
+                          <a14:useLocalDpi xmlns:a14="http://schemas.microsoft.com/office/drawing/2010/main" val="0"/>
+                        </a:ext>
+                      </a:extLst>
+                    </a:blip>
+                    <a:srcRect/>
+                    <a:stretch>
+                      <a:fillRect/>
+                    </a:stretch>
+                  </pic:blipFill>
+                  <pic:spPr bwMode="auto">
+                    <a:xfrm>
+                      <a:off x="0" y="0"/>
+                      <a:ext cx="4640171" cy="2110591"/>
+                    </a:xfrm>
+                    <a:prstGeom prst="rect">
+                      <a:avLst/>
+                    </a:prstGeom>
+                    <a:noFill/>
+                    <a:ln>
+                      <a:noFill/>
+                    </a:ln>
+                  </pic:spPr>
+                </pic:pic>
+              </a:graphicData>
+            </a:graphic>
+          </wp:inline>
+        </w:drawing>
+      </w:r>
+    </w:p>
+    <w:p>
+      <w:pPr>
+        <w:pStyle w:val="ab"/>
+        <w:ind w:left="2520" w:firstLineChars="700" w:firstLine="1471"/>
+        <w:rPr>
+          <w:rFonts w:ascii="標楷體" w:eastAsia="標楷體" w:hAnsi="標楷體" w:hint="eastAsia"/>
+          <w:sz w:val="16"/>
+          <w:szCs w:val="16"/>
+          <w:lang w:eastAsia="zh-TW"/>
+        </w:rPr>
+      </w:pPr>
+      <w:r>
+        <w:rPr>
+          <w:rFonts w:eastAsia="新細明體" w:hint="eastAsia"/>
+          <w:lang w:eastAsia="zh-TW"/>
+        </w:rPr>
+        <w:t xml:space="preserve"> </w:t>
+      </w:r>
+      <w:r>
+        <w:rPr>
+          <w:rFonts w:ascii="標楷體" w:eastAsia="標楷體" w:hAnsi="標楷體"/>
+          <w:sz w:val="16"/>
+          <w:szCs w:val="16"/>
+        </w:rPr>
+        <w:t xml:space="preserve">圖片 </w:t>
+      </w:r>
+      <w:r>
+        <w:rPr>
+          <w:rFonts w:ascii="標楷體" w:eastAsia="標楷體" w:hAnsi="標楷體"/>
+          <w:sz w:val="16"/>
+          <w:szCs w:val="16"/>
+        </w:rPr>
+        <w:fldChar w:fldCharType="begin"/>
+      </w:r>
+      <w:r>
+        <w:rPr>
+          <w:rFonts w:ascii="標楷體" w:eastAsia="標楷體" w:hAnsi="標楷體"/>
+          <w:sz w:val="16"/>
+          <w:szCs w:val="16"/>
+        </w:rPr>
+        <w:instrText xml:space="preserve"> SEQ 圖片 \* ARABIC </w:instrText>
+      </w:r>
+      <w:r>
+        <w:rPr>
+          <w:rFonts w:ascii="標楷體" w:eastAsia="標楷體" w:hAnsi="標楷體"/>
+          <w:sz w:val="16"/>
+          <w:szCs w:val="16"/>
+        </w:rPr>
+        <w:fldChar w:fldCharType="separate"/>
+      </w:r>
+      <w:r>
+        <w:rPr>
+          <w:rFonts w:ascii="標楷體" w:eastAsia="標楷體" w:hAnsi="標楷體"/>
+          <w:noProof/>
+          <w:sz w:val="16"/>
+          <w:szCs w:val="16"/>
+        </w:rPr>
+        <w:t>1</w:t>
+      </w:r>
+      <w:r>
+        <w:rPr>
+          <w:rFonts w:ascii="標楷體" w:eastAsia="標楷體" w:hAnsi="標楷體"/>
+          <w:sz w:val="16"/>
+          <w:szCs w:val="16"/>
+        </w:rPr>
+        <w:fldChar w:fldCharType="end"/>
+      </w:r>
+      <w:r>
+        <w:rPr>
+          <w:rFonts w:ascii="標楷體" w:eastAsia="標楷體" w:hAnsi="標楷體" w:hint="eastAsia"/>
+          <w:sz w:val="16"/>
+          <w:szCs w:val="16"/>
+          <w:lang w:eastAsia="zh-TW"/>
+        </w:rPr>
+        <w:t xml:space="preserve"> -</w:t>
+      </w:r>
+      <w:r>
+        <w:rPr>
+          <w:rFonts w:ascii="標楷體" w:eastAsia="標楷體" w:hAnsi="標楷體"/>
+          <w:sz w:val="16"/>
+          <w:szCs w:val="16"/>
+        </w:rPr>
+        <w:t xml:space="preserve"> </w:t>
+      </w:r>
+      <w:r>
+        <w:rPr>
+          <w:rFonts w:ascii="標楷體" w:eastAsia="標楷體" w:hAnsi="標楷體" w:hint="eastAsia"/>
+          <w:sz w:val="16"/>
+          <w:szCs w:val="16"/>
+          <w:lang w:eastAsia="zh-TW"/>
+        </w:rPr>
+        <w:t>高齡化時程</w:t>
+      </w:r>
+    </w:p>
+    <w:p>
+      <w:pPr>
+        <w:pStyle w:val="2"/>
+      </w:pPr>
+      <w:bookmarkStart w:id="5" w:name="_Toc26679195"/>
+      <w:bookmarkStart w:id="6" w:name="_Toc26679645"/>
+      <w:r>
+        <w:rPr>
+          <w:rFonts w:hint="eastAsia"/>
+        </w:rPr>
+        <w:t>研究動機</w:t>
+      </w:r>
+      <w:bookmarkEnd w:id="5"/>
+      <w:bookmarkEnd w:id="6"/>
+    </w:p>
+    <w:p>
+      <w:pPr>
+        <w:ind w:left="992"/>
+        <w:rPr>
+          <w:rFonts w:ascii="標楷體" w:eastAsia="標楷體" w:hAnsi="標楷體"/>
+          <w:sz w:val="24"/>
+          <w:szCs w:val="24"/>
+          <w:lang w:eastAsia="zh-TW"/>
+        </w:rPr>
+      </w:pPr>
+      <w:r>
+        <w:rPr>
+          <w:rFonts w:ascii="標楷體" w:eastAsia="標楷體" w:hAnsi="標楷體" w:hint="eastAsia"/>
+          <w:sz w:val="24"/>
+          <w:szCs w:val="24"/>
+          <w:lang w:eastAsia="zh-TW"/>
+        </w:rPr>
+        <w:t>研究過後，我們注意到了以下這些問題：</w:t>
+      </w:r>
+    </w:p>
+    <w:p>
+      <w:pPr>
+        <w:pStyle w:val="a0"/>
+        <w:numPr>
+          <w:ilvl w:val="0"/>
+          <w:numId w:val="7"/>
+        </w:numPr>
+        <w:spacing w:line="312" w:lineRule="auto"/>
+        <w:ind w:leftChars="0" w:left="2041" w:hanging="357"/>
+        <w:rPr>
+          <w:rFonts w:ascii="標楷體" w:eastAsia="標楷體" w:hAnsi="標楷體"/>
+          <w:sz w:val="20"/>
+          <w:szCs w:val="20"/>
+          <w:lang w:eastAsia="zh-TW"/>
+        </w:rPr>
+      </w:pPr>
+      <w:r>
+        <w:rPr>
+          <w:rFonts w:ascii="標楷體" w:eastAsia="標楷體" w:hAnsi="標楷體" w:hint="eastAsia"/>
+          <w:sz w:val="20"/>
+          <w:szCs w:val="20"/>
+          <w:lang w:eastAsia="zh-TW"/>
+        </w:rPr>
+        <w:t>高齡者在</w:t>
+      </w:r>
+      <w:r>
+        <w:rPr>
+          <w:rFonts w:ascii="標楷體" w:eastAsia="標楷體" w:hAnsi="標楷體" w:hint="eastAsia"/>
+          <w:sz w:val="20"/>
+          <w:szCs w:val="20"/>
+          <w:lang w:eastAsia="zh-TW"/>
+        </w:rPr>
+        <w:t>飲食處理</w:t>
+      </w:r>
+      <w:r>
+        <w:rPr>
+          <w:rFonts w:ascii="標楷體" w:eastAsia="標楷體" w:hAnsi="標楷體" w:hint="eastAsia"/>
+          <w:sz w:val="20"/>
+          <w:szCs w:val="20"/>
+          <w:lang w:eastAsia="zh-TW"/>
+        </w:rPr>
+        <w:t>上的問題，如: 身體不便無法出外購買餐點</w:t>
+      </w:r>
+    </w:p>
+    <w:p>
+      <w:pPr>
+        <w:pStyle w:val="a0"/>
+        <w:numPr>
+          <w:ilvl w:val="0"/>
+          <w:numId w:val="7"/>
+        </w:numPr>
+        <w:spacing w:line="312" w:lineRule="auto"/>
+        <w:ind w:leftChars="0" w:left="2041" w:hanging="357"/>
+        <w:rPr>
+          <w:rFonts w:ascii="標楷體" w:eastAsia="標楷體" w:hAnsi="標楷體"/>
+          <w:sz w:val="20"/>
+          <w:szCs w:val="20"/>
+          <w:lang w:eastAsia="zh-TW"/>
+        </w:rPr>
+      </w:pPr>
+      <w:r>
+        <w:rPr>
+          <w:rFonts w:ascii="標楷體" w:eastAsia="標楷體" w:hAnsi="標楷體" w:hint="eastAsia"/>
+          <w:sz w:val="20"/>
+          <w:szCs w:val="20"/>
+          <w:lang w:eastAsia="zh-TW"/>
+        </w:rPr>
+        <w:t>子女</w:t>
+      </w:r>
+      <w:r>
+        <w:rPr>
+          <w:rFonts w:ascii="標楷體" w:eastAsia="標楷體" w:hAnsi="標楷體" w:hint="eastAsia"/>
+          <w:sz w:val="20"/>
+          <w:szCs w:val="20"/>
+          <w:lang w:eastAsia="zh-TW"/>
+        </w:rPr>
+        <w:t>亦難為其高齡者親屬準備適合的餐點。</w:t>
+      </w:r>
+    </w:p>
+    <w:p>
+      <w:pPr>
+        <w:pStyle w:val="a0"/>
+        <w:numPr>
+          <w:ilvl w:val="0"/>
+          <w:numId w:val="7"/>
+        </w:numPr>
+        <w:spacing w:line="312" w:lineRule="auto"/>
+        <w:ind w:leftChars="0" w:left="2041" w:hanging="357"/>
+        <w:rPr>
+          <w:rFonts w:ascii="標楷體" w:eastAsia="標楷體" w:hAnsi="標楷體"/>
+          <w:sz w:val="20"/>
+          <w:szCs w:val="20"/>
+          <w:lang w:eastAsia="zh-TW"/>
+        </w:rPr>
+      </w:pPr>
+      <w:r>
+        <w:rPr>
+          <w:rFonts w:ascii="標楷體" w:eastAsia="標楷體" w:hAnsi="標楷體" w:hint="eastAsia"/>
+          <w:sz w:val="20"/>
+          <w:szCs w:val="20"/>
+          <w:lang w:eastAsia="zh-TW"/>
+        </w:rPr>
+        <w:t>因上述等原因，導致高齡者多有營養不良的情況。</w:t>
+      </w:r>
+    </w:p>
+    <w:p>
+      <w:pPr>
+        <w:pStyle w:val="2"/>
+      </w:pPr>
+      <w:bookmarkStart w:id="7" w:name="_Toc26679196"/>
+      <w:bookmarkStart w:id="8" w:name="_Toc26679646"/>
+      <w:r>
+        <w:rPr>
+          <w:rFonts w:hint="eastAsia"/>
+        </w:rPr>
+        <w:t>研究目的</w:t>
+      </w:r>
+      <w:bookmarkEnd w:id="7"/>
+      <w:bookmarkEnd w:id="8"/>
+    </w:p>
+    <w:p>
+      <w:pPr>
+        <w:ind w:left="992"/>
+        <w:rPr>
+          <w:rFonts w:ascii="標楷體" w:eastAsia="標楷體" w:hAnsi="標楷體"/>
+          <w:sz w:val="24"/>
+          <w:szCs w:val="24"/>
+          <w:lang w:eastAsia="zh-TW"/>
+        </w:rPr>
+      </w:pPr>
+      <w:r>
+        <w:rPr>
+          <w:rFonts w:ascii="標楷體" w:eastAsia="標楷體" w:hAnsi="標楷體" w:hint="eastAsia"/>
+          <w:sz w:val="24"/>
+          <w:szCs w:val="24"/>
+          <w:lang w:eastAsia="zh-TW"/>
+        </w:rPr>
+        <w:t>基於上述發現之問題，我們確立了研究目的：</w:t>
+      </w:r>
+    </w:p>
+    <w:p>
+      <w:pPr>
+        <w:pStyle w:val="a0"/>
+        <w:numPr>
+          <w:ilvl w:val="0"/>
+          <w:numId w:val="8"/>
+        </w:numPr>
+        <w:spacing w:line="312" w:lineRule="auto"/>
+        <w:ind w:leftChars="0" w:left="2041" w:hanging="357"/>
+        <w:rPr>
+          <w:rFonts w:ascii="標楷體" w:eastAsia="標楷體" w:hAnsi="標楷體"/>
+          <w:sz w:val="20"/>
+          <w:szCs w:val="20"/>
+          <w:lang w:eastAsia="zh-TW"/>
+        </w:rPr>
+      </w:pPr>
+      <w:r>
+        <w:rPr>
+          <w:rFonts w:ascii="標楷體" w:eastAsia="標楷體" w:hAnsi="標楷體" w:hint="eastAsia"/>
+          <w:sz w:val="20"/>
+          <w:szCs w:val="20"/>
+          <w:lang w:eastAsia="zh-TW"/>
+        </w:rPr>
+        <w:t>解決高齡者之子女不在身邊時，無法準備餐點的問題。</w:t>
+      </w:r>
+    </w:p>
+    <w:p>
+      <w:pPr>
+        <w:pStyle w:val="a0"/>
+        <w:numPr>
+          <w:ilvl w:val="0"/>
+          <w:numId w:val="8"/>
+        </w:numPr>
+        <w:spacing w:line="312" w:lineRule="auto"/>
+        <w:ind w:leftChars="0" w:left="2041" w:hanging="357"/>
+        <w:rPr>
+          <w:rFonts w:ascii="標楷體" w:eastAsia="標楷體" w:hAnsi="標楷體"/>
+          <w:sz w:val="20"/>
+          <w:szCs w:val="20"/>
+          <w:lang w:eastAsia="zh-TW"/>
+        </w:rPr>
+      </w:pPr>
+      <w:r>
+        <w:rPr>
+          <w:rFonts w:ascii="標楷體" w:eastAsia="標楷體" w:hAnsi="標楷體" w:hint="eastAsia"/>
+          <w:sz w:val="20"/>
+          <w:szCs w:val="20"/>
+          <w:lang w:eastAsia="zh-TW"/>
+        </w:rPr>
+        <w:t>增加高齡者的用餐慾望，同時</w:t>
+      </w:r>
+      <w:proofErr w:type="gramStart"/>
+      <w:r>
+        <w:rPr>
+          <w:rFonts w:ascii="標楷體" w:eastAsia="標楷體" w:hAnsi="標楷體" w:hint="eastAsia"/>
+          <w:sz w:val="20"/>
+          <w:szCs w:val="20"/>
+          <w:lang w:eastAsia="zh-TW"/>
+        </w:rPr>
+        <w:t>為其管控</w:t>
+      </w:r>
+      <w:proofErr w:type="gramEnd"/>
+      <w:r>
+        <w:rPr>
+          <w:rFonts w:ascii="標楷體" w:eastAsia="標楷體" w:hAnsi="標楷體" w:hint="eastAsia"/>
+          <w:sz w:val="20"/>
+          <w:szCs w:val="20"/>
+          <w:lang w:eastAsia="zh-TW"/>
+        </w:rPr>
+        <w:t>營養。</w:t>
+      </w:r>
+    </w:p>
+    <w:p>
+      <w:pPr>
+        <w:pStyle w:val="2"/>
+      </w:pPr>
+      <w:bookmarkStart w:id="9" w:name="_Toc26679197"/>
+      <w:bookmarkStart w:id="10" w:name="_Toc26679647"/>
+      <w:r>
+        <w:rPr>
+          <w:rFonts w:hint="eastAsia"/>
+        </w:rPr>
+        <w:t>解決方法</w:t>
+      </w:r>
+      <w:bookmarkEnd w:id="9"/>
+      <w:bookmarkEnd w:id="10"/>
+    </w:p>
+    <w:p>
+      <w:pPr>
+        <w:ind w:left="992"/>
+        <w:rPr>
+          <w:rFonts w:ascii="標楷體" w:eastAsia="標楷體" w:hAnsi="標楷體"/>
+          <w:sz w:val="24"/>
+          <w:szCs w:val="24"/>
+          <w:lang w:eastAsia="zh-TW"/>
+        </w:rPr>
+      </w:pPr>
+      <w:r>
+        <w:rPr>
+          <w:rFonts w:ascii="標楷體" w:eastAsia="標楷體" w:hAnsi="標楷體" w:hint="eastAsia"/>
+          <w:sz w:val="24"/>
+          <w:szCs w:val="24"/>
+          <w:lang w:eastAsia="zh-TW"/>
+        </w:rPr>
+        <w:t>最後，我們希望能做出一個送餐系統，其中追加友善於老人的功能或介面，在能服務一般</w:t>
+      </w:r>
+      <w:proofErr w:type="gramStart"/>
+      <w:r>
+        <w:rPr>
+          <w:rFonts w:ascii="標楷體" w:eastAsia="標楷體" w:hAnsi="標楷體" w:hint="eastAsia"/>
+          <w:sz w:val="24"/>
+          <w:szCs w:val="24"/>
+          <w:lang w:eastAsia="zh-TW"/>
+        </w:rPr>
+        <w:t>客群時</w:t>
+      </w:r>
+      <w:proofErr w:type="gramEnd"/>
+      <w:r>
+        <w:rPr>
+          <w:rFonts w:ascii="標楷體" w:eastAsia="標楷體" w:hAnsi="標楷體" w:hint="eastAsia"/>
+          <w:sz w:val="24"/>
+          <w:szCs w:val="24"/>
+          <w:lang w:eastAsia="zh-TW"/>
+        </w:rPr>
+        <w:t>，亦能滿足</w:t>
+      </w:r>
+      <w:proofErr w:type="gramStart"/>
+      <w:r>
+        <w:rPr>
+          <w:rFonts w:ascii="標楷體" w:eastAsia="標楷體" w:hAnsi="標楷體" w:hint="eastAsia"/>
+          <w:sz w:val="24"/>
+          <w:szCs w:val="24"/>
+          <w:lang w:eastAsia="zh-TW"/>
+        </w:rPr>
+        <w:t>高齡者客群</w:t>
+      </w:r>
+      <w:proofErr w:type="gramEnd"/>
+      <w:r>
+        <w:rPr>
+          <w:rFonts w:ascii="標楷體" w:eastAsia="標楷體" w:hAnsi="標楷體" w:hint="eastAsia"/>
+          <w:sz w:val="24"/>
+          <w:szCs w:val="24"/>
+          <w:lang w:eastAsia="zh-TW"/>
+        </w:rPr>
+        <w:t>。</w:t>
+      </w:r>
+    </w:p>
+    <w:p>
+      <w:pPr>
+        <w:ind w:left="992"/>
+        <w:rPr>
+          <w:rFonts w:ascii="標楷體" w:eastAsia="標楷體" w:hAnsi="標楷體"/>
+          <w:sz w:val="24"/>
+          <w:szCs w:val="24"/>
+          <w:lang w:eastAsia="zh-TW"/>
+        </w:rPr>
+      </w:pPr>
+    </w:p>
+    <w:p>
+      <w:pPr>
+        <w:ind w:left="992"/>
+        <w:rPr>
+          <w:rFonts w:ascii="標楷體" w:eastAsia="標楷體" w:hAnsi="標楷體"/>
+          <w:sz w:val="24"/>
+          <w:szCs w:val="24"/>
+          <w:lang w:eastAsia="zh-TW"/>
+        </w:rPr>
+      </w:pPr>
+    </w:p>
+    <w:p>
+      <w:pPr>
+        <w:ind w:left="992"/>
+        <w:rPr>
+          <w:rFonts w:ascii="標楷體" w:eastAsia="標楷體" w:hAnsi="標楷體"/>
+          <w:sz w:val="24"/>
+          <w:szCs w:val="24"/>
+          <w:lang w:eastAsia="zh-TW"/>
+        </w:rPr>
+      </w:pPr>
+    </w:p>
+    <w:p>
+      <w:pPr>
+        <w:pStyle w:val="1"/>
+      </w:pPr>
+      <w:bookmarkStart w:id="11" w:name="_Toc26679198"/>
+      <w:bookmarkStart w:id="12" w:name="_Toc26679648"/>
+      <w:r>
+        <w:rPr>
+          <w:rFonts w:hint="eastAsia"/>
+        </w:rPr>
+        <w:t>專題說明</w:t>
+      </w:r>
+      <w:bookmarkEnd w:id="11"/>
+      <w:bookmarkEnd w:id="12"/>
+    </w:p>
+    <w:p>
+      <w:pPr>
+        <w:pStyle w:val="2"/>
+      </w:pPr>
+      <w:bookmarkStart w:id="13" w:name="_Toc26679199"/>
+      <w:bookmarkStart w:id="14" w:name="_Toc26679649"/>
+      <w:r>
+        <w:rPr>
+          <w:rFonts w:hint="eastAsia"/>
+        </w:rPr>
+        <w:t>系統流程</w:t>
+      </w:r>
+      <w:bookmarkEnd w:id="13"/>
+      <w:bookmarkEnd w:id="14"/>
+    </w:p>
+    <w:p>
+      <w:pPr>
+        <w:pStyle w:val="3"/>
+        <w:numPr>
+          <w:ilvl w:val="0"/>
+          <w:numId w:val="11"/>
+        </w:numPr>
+      </w:pPr>
+      <w:bookmarkStart w:id="15" w:name="_Toc26679200"/>
+      <w:r>
+        <w:t>概念圖</w:t>
+      </w:r>
+      <w:bookmarkEnd w:id="15"/>
+    </w:p>
+    <w:p>
+      <w:pPr>
+        <w:pStyle w:val="a0"/>
+        <w:numPr>
+          <w:ilvl w:val="2"/>
+          <w:numId w:val="10"/>
+        </w:numPr>
+        <w:spacing w:line="360" w:lineRule="auto"/>
+        <w:ind w:leftChars="0"/>
+        <w:rPr>
+          <w:rFonts w:ascii="標楷體" w:eastAsia="標楷體" w:hAnsi="標楷體"/>
+          <w:sz w:val="24"/>
+          <w:szCs w:val="24"/>
+          <w:lang w:eastAsia="zh-TW"/>
+        </w:rPr>
+      </w:pPr>
+      <w:r>
+        <w:rPr>
+          <w:rFonts w:ascii="標楷體" w:eastAsia="標楷體" w:hAnsi="標楷體" w:hint="eastAsia"/>
+          <w:noProof/>
+          <w:sz w:val="24"/>
+          <w:szCs w:val="24"/>
+          <w:lang w:eastAsia="zh-TW"/>
+        </w:rPr>
+        <w:drawing>
+          <wp:inline distT="0" distB="0" distL="0" distR="0" wp14:anchorId="5E1E0700" wp14:editId="5C8E98BE">
+            <wp:extent cx="4352544" cy="3990264"/>
+            <wp:effectExtent l="0" t="0" r="0" b="0"/>
+            <wp:docPr id="3" name="圖片 3"/>
+            <wp:cNvGraphicFramePr>
+              <a:graphicFrameLocks xmlns:a="http://schemas.openxmlformats.org/drawingml/2006/main" noChangeAspect="1"/>
+            </wp:cNvGraphicFramePr>
+            <a:graphic xmlns:a="http://schemas.openxmlformats.org/drawingml/2006/main">
+              <a:graphicData uri="http://schemas.openxmlformats.org/drawingml/2006/picture">
+                <pic:pic xmlns:pic="http://schemas.openxmlformats.org/drawingml/2006/picture">
+                  <pic:nvPicPr>
+                    <pic:cNvPr id="3" name="專題用.png"/>
+                    <pic:cNvPicPr/>
+                  </pic:nvPicPr>
+                  <pic:blipFill>
+                    <a:blip r:embed="rId10" cstate="print">
+                      <a:extLst>
+                        <a:ext uri="{28A0092B-C50C-407E-A947-70E740481C1C}">
+                          <a14:useLocalDpi xmlns:a14="http://schemas.microsoft.com/office/drawing/2010/main" val="0"/>
+                        </a:ext>
+                      </a:extLst>
+                    </a:blip>
+                    <a:stretch>
+                      <a:fillRect/>
+                    </a:stretch>
+                  </pic:blipFill>
+                  <pic:spPr>
+                    <a:xfrm>
+                      <a:off x="0" y="0"/>
+                      <a:ext cx="4376275" cy="4012020"/>
+                    </a:xfrm>
+                    <a:prstGeom prst="rect">
+                      <a:avLst/>
+                    </a:prstGeom>
+                  </pic:spPr>
+                </pic:pic>
+              </a:graphicData>
+            </a:graphic>
+          </wp:inline>
+        </w:drawing>
+      </w:r>
+    </w:p>
+    <w:p>
+      <w:pPr>
+        <w:pStyle w:val="a0"/>
+        <w:numPr>
+          <w:ilvl w:val="0"/>
+          <w:numId w:val="12"/>
+        </w:numPr>
+        <w:spacing w:line="276" w:lineRule="auto"/>
+        <w:ind w:leftChars="0"/>
+        <w:rPr>
+          <w:rFonts w:ascii="標楷體" w:eastAsia="標楷體" w:hAnsi="標楷體"/>
+          <w:sz w:val="20"/>
+          <w:szCs w:val="20"/>
+          <w:lang w:eastAsia="zh-TW"/>
+        </w:rPr>
+      </w:pPr>
+      <w:r>
+        <w:rPr>
+          <w:rFonts w:ascii="標楷體" w:eastAsia="標楷體" w:hAnsi="標楷體" w:hint="eastAsia"/>
+          <w:sz w:val="20"/>
+          <w:szCs w:val="20"/>
+          <w:lang w:eastAsia="zh-TW"/>
+        </w:rPr>
+        <w:t>系統中的角色如圖可見，分為：買方</w:t>
+      </w:r>
+      <w:r>
+        <w:rPr>
+          <w:rFonts w:ascii="標楷體" w:eastAsia="標楷體" w:hAnsi="標楷體" w:hint="eastAsia"/>
+          <w:sz w:val="20"/>
+          <w:szCs w:val="20"/>
+          <w:lang w:eastAsia="zh-TW"/>
+        </w:rPr>
+        <w:t>( 訂餐人 )</w:t>
+      </w:r>
+      <w:r>
+        <w:rPr>
+          <w:rFonts w:ascii="標楷體" w:eastAsia="標楷體" w:hAnsi="標楷體" w:hint="eastAsia"/>
+          <w:sz w:val="20"/>
+          <w:szCs w:val="20"/>
+          <w:lang w:eastAsia="zh-TW"/>
+        </w:rPr>
+        <w:t>，賣方</w:t>
+      </w:r>
+      <w:r>
+        <w:rPr>
+          <w:rFonts w:ascii="標楷體" w:eastAsia="標楷體" w:hAnsi="標楷體" w:hint="eastAsia"/>
+          <w:sz w:val="20"/>
+          <w:szCs w:val="20"/>
+          <w:lang w:eastAsia="zh-TW"/>
+        </w:rPr>
+        <w:t>( 店家 )</w:t>
+      </w:r>
+      <w:r>
+        <w:rPr>
+          <w:rFonts w:ascii="標楷體" w:eastAsia="標楷體" w:hAnsi="標楷體" w:hint="eastAsia"/>
+          <w:sz w:val="20"/>
+          <w:szCs w:val="20"/>
+          <w:lang w:eastAsia="zh-TW"/>
+        </w:rPr>
+        <w:t>，</w:t>
+      </w:r>
+      <w:proofErr w:type="gramStart"/>
+      <w:r>
+        <w:rPr>
+          <w:rFonts w:ascii="標楷體" w:eastAsia="標楷體" w:hAnsi="標楷體" w:hint="eastAsia"/>
+          <w:sz w:val="20"/>
+          <w:szCs w:val="20"/>
+          <w:lang w:eastAsia="zh-TW"/>
+        </w:rPr>
+        <w:t>送餐者</w:t>
+      </w:r>
+      <w:proofErr w:type="gramEnd"/>
+      <w:r>
+        <w:rPr>
+          <w:rFonts w:ascii="標楷體" w:eastAsia="標楷體" w:hAnsi="標楷體" w:hint="eastAsia"/>
+          <w:sz w:val="20"/>
+          <w:szCs w:val="20"/>
+          <w:lang w:eastAsia="zh-TW"/>
+        </w:rPr>
+        <w:t>，以及系統</w:t>
+      </w:r>
+      <w:r>
+        <w:rPr>
+          <w:rFonts w:ascii="標楷體" w:eastAsia="標楷體" w:hAnsi="標楷體" w:hint="eastAsia"/>
+          <w:sz w:val="20"/>
+          <w:szCs w:val="20"/>
+          <w:lang w:eastAsia="zh-TW"/>
+        </w:rPr>
+        <w:t>。</w:t>
+      </w:r>
+    </w:p>
+    <w:p>
+      <w:pPr>
+        <w:pStyle w:val="a0"/>
+        <w:numPr>
+          <w:ilvl w:val="0"/>
+          <w:numId w:val="12"/>
+        </w:numPr>
+        <w:spacing w:line="276" w:lineRule="auto"/>
+        <w:ind w:leftChars="0"/>
+        <w:rPr>
+          <w:rFonts w:ascii="標楷體" w:eastAsia="標楷體" w:hAnsi="標楷體"/>
+          <w:sz w:val="20"/>
+          <w:szCs w:val="20"/>
+          <w:lang w:eastAsia="zh-TW"/>
+        </w:rPr>
+      </w:pPr>
+      <w:r>
+        <w:rPr>
+          <w:rFonts w:ascii="標楷體" w:eastAsia="標楷體" w:hAnsi="標楷體" w:hint="eastAsia"/>
+          <w:sz w:val="20"/>
+          <w:szCs w:val="20"/>
+          <w:lang w:eastAsia="zh-TW"/>
+        </w:rPr>
+        <w:t>概念圖只有標出整體中較為重要的動作，其他瑣碎的動作並未在這裡表現出來。如：用戶註冊，用戶登入</w:t>
+      </w:r>
+      <w:r>
+        <w:rPr>
+          <w:rFonts w:ascii="標楷體" w:eastAsia="標楷體" w:hAnsi="標楷體"/>
+          <w:sz w:val="20"/>
+          <w:szCs w:val="20"/>
+          <w:lang w:eastAsia="zh-TW"/>
+        </w:rPr>
+        <w:t>…</w:t>
+      </w:r>
+      <w:r>
+        <w:rPr>
+          <w:rFonts w:ascii="標楷體" w:eastAsia="標楷體" w:hAnsi="標楷體" w:hint="eastAsia"/>
+          <w:sz w:val="20"/>
+          <w:szCs w:val="20"/>
+          <w:lang w:eastAsia="zh-TW"/>
+        </w:rPr>
+        <w:t>等。</w:t>
+      </w:r>
+    </w:p>
+    <w:p>
+      <w:pPr>
+        <w:pStyle w:val="3"/>
+      </w:pPr>
+      <w:bookmarkStart w:id="16" w:name="_Toc26679201"/>
+      <w:r>
+        <w:rPr>
+          <w:rFonts w:hint="eastAsia"/>
+        </w:rPr>
+        <w:t>流程詳細介紹</w:t>
+      </w:r>
+      <w:bookmarkEnd w:id="16"/>
+    </w:p>
+    <w:p>
+      <w:pPr>
+        <w:pStyle w:val="2"/>
+      </w:pPr>
+      <w:bookmarkStart w:id="17" w:name="_Toc26679202"/>
+      <w:bookmarkStart w:id="18" w:name="_Toc26679650"/>
+      <w:r>
+        <w:rPr>
+          <w:rFonts w:hint="eastAsia"/>
+        </w:rPr>
+        <w:t>數據分析</w:t>
+      </w:r>
+      <w:bookmarkEnd w:id="17"/>
+      <w:bookmarkEnd w:id="18"/>
+    </w:p>
+    <w:p>
+      <w:pPr>
+        <w:pStyle w:val="3"/>
+        <w:rPr>
+          <w:rFonts w:hint="eastAsia"/>
+        </w:rPr>
+      </w:pPr>
+      <w:r>
+        <w:rPr>
+          <w:rFonts w:hint="eastAsia"/>
+        </w:rPr>
+        <w:t>差異性分析</w:t>
+      </w:r>
+    </w:p>
+    <w:p>
+      <w:pPr>
+        <w:pStyle w:val="2"/>
+      </w:pPr>
+      <w:bookmarkStart w:id="19" w:name="_Toc26679203"/>
+      <w:bookmarkStart w:id="20" w:name="_Toc26679651"/>
+      <w:r>
+        <w:rPr>
+          <w:rFonts w:hint="eastAsia"/>
+        </w:rPr>
+        <w:t>開發環境</w:t>
+      </w:r>
+      <w:bookmarkEnd w:id="19"/>
+      <w:bookmarkEnd w:id="20"/>
+    </w:p>
+    <w:p>
+      <w:pPr>
+        <w:pStyle w:val="3"/>
+      </w:pPr>
+      <w:r>
+        <w:rPr>
+          <w:rFonts w:hint="eastAsia"/>
+        </w:rPr>
+        <w:t>前端架構</w:t>
+      </w:r>
+    </w:p>
+    <w:p>
+      <w:pPr>
+        <w:pStyle w:val="3"/>
+      </w:pPr>
+      <w:r>
+        <w:rPr>
+          <w:rFonts w:hint="eastAsia"/>
+        </w:rPr>
+        <w:lastRenderedPageBreak/>
+        <w:t>後端架構</w:t>
+      </w:r>
+    </w:p>
+    <w:p>
+      <w:pPr>
+        <w:pStyle w:val="3"/>
+        <w:rPr>
+          <w:rFonts w:hint="eastAsia"/>
+        </w:rPr>
+      </w:pPr>
+      <w:r>
+        <w:rPr>
+          <w:rFonts w:hint="eastAsia"/>
+        </w:rPr>
+        <w:t>其他工具</w:t>
+      </w:r>
+    </w:p>
+    <w:p>
+      <w:pPr>
+        <w:pStyle w:val="1"/>
+      </w:pPr>
+      <w:bookmarkStart w:id="21" w:name="_Toc26679204"/>
+      <w:bookmarkStart w:id="22" w:name="_Toc26679652"/>
+      <w:r>
+        <w:rPr>
+          <w:rFonts w:hint="eastAsia"/>
+        </w:rPr>
+        <w:t>專題內容</w:t>
+      </w:r>
+      <w:bookmarkEnd w:id="21"/>
+      <w:bookmarkEnd w:id="22"/>
+    </w:p>
+    <w:p>
+      <w:pPr>
+        <w:pStyle w:val="2"/>
+      </w:pPr>
+      <w:bookmarkStart w:id="23" w:name="_Toc26679205"/>
+      <w:bookmarkStart w:id="24" w:name="_Toc26679653"/>
+      <w:r>
+        <w:rPr>
+          <w:rFonts w:hint="eastAsia"/>
+        </w:rPr>
+        <w:t>預期內容</w:t>
+      </w:r>
+      <w:bookmarkEnd w:id="23"/>
+      <w:bookmarkEnd w:id="24"/>
+    </w:p>
+    <w:p>
+      <w:pPr>
+        <w:pStyle w:val="2"/>
+      </w:pPr>
+      <w:bookmarkStart w:id="25" w:name="_Toc26679206"/>
+      <w:bookmarkStart w:id="26" w:name="_Toc26679654"/>
+      <w:r>
+        <w:rPr>
+          <w:rFonts w:hint="eastAsia"/>
+        </w:rPr>
+        <w:t>工作流程</w:t>
+      </w:r>
+      <w:bookmarkEnd w:id="25"/>
+      <w:bookmarkEnd w:id="26"/>
+    </w:p>
+    <w:p>
+      <w:pPr>
+        <w:pStyle w:val="2"/>
+      </w:pPr>
+      <w:bookmarkStart w:id="27" w:name="_Toc26679207"/>
+      <w:bookmarkStart w:id="28" w:name="_Toc26679655"/>
+      <w:r>
+        <w:rPr>
+          <w:rFonts w:hint="eastAsia"/>
+        </w:rPr>
+        <w:t>實作情形</w:t>
+      </w:r>
+      <w:bookmarkEnd w:id="27"/>
+      <w:bookmarkEnd w:id="28"/>
+    </w:p>
+    <w:p>
+      <w:pPr>
+        <w:pStyle w:val="2"/>
+      </w:pPr>
+      <w:bookmarkStart w:id="29" w:name="_Toc26679208"/>
+      <w:bookmarkStart w:id="30" w:name="_Toc26679656"/>
+      <w:r>
+        <w:rPr>
+          <w:rFonts w:hint="eastAsia"/>
+        </w:rPr>
+        <w:t>遭遇問題與解決方案</w:t>
+      </w:r>
+      <w:bookmarkEnd w:id="29"/>
+      <w:bookmarkEnd w:id="30"/>
+    </w:p>
+    <w:p>
+      <w:pPr>
+        <w:pStyle w:val="1"/>
+      </w:pPr>
+      <w:bookmarkStart w:id="31" w:name="_Toc26679209"/>
+      <w:bookmarkStart w:id="32" w:name="_Toc26679657"/>
+      <w:r>
+        <w:rPr>
+          <w:rFonts w:hint="eastAsia"/>
+        </w:rPr>
+        <w:t>結論</w:t>
+      </w:r>
+      <w:bookmarkEnd w:id="31"/>
+      <w:bookmarkEnd w:id="32"/>
+    </w:p>
+    <w:p>
+      <w:pPr>
+        <w:pStyle w:val="2"/>
+      </w:pPr>
+      <w:bookmarkStart w:id="33" w:name="_Toc26679210"/>
+      <w:bookmarkStart w:id="34" w:name="_Toc26679658"/>
+      <w:r>
+        <w:rPr>
+          <w:rFonts w:hint="eastAsia"/>
+        </w:rPr>
+        <w:t>心得感想</w:t>
+      </w:r>
+      <w:bookmarkEnd w:id="33"/>
+      <w:bookmarkEnd w:id="34"/>
+    </w:p>
+    <w:p>
+      <w:pPr>
+        <w:pStyle w:val="2"/>
+      </w:pPr>
+      <w:bookmarkStart w:id="35" w:name="_Toc26679211"/>
+      <w:bookmarkStart w:id="36" w:name="_Toc26679659"/>
+      <w:r>
+        <w:rPr>
+          <w:rFonts w:hint="eastAsia"/>
+        </w:rPr>
+        <w:t>未來展望</w:t>
+      </w:r>
+      <w:bookmarkEnd w:id="35"/>
+      <w:bookmarkEnd w:id="36"/>
+    </w:p>
+    <w:p>
+      <w:pPr>
+        <w:pStyle w:val="1"/>
+        <w:numPr>
+          <w:ilvl w:val="0"/>
+          <w:numId w:val="0"/>
+        </w:numPr>
+        <w:ind w:left="425" w:hanging="425"/>
+        <w:rPr>
+          <w:rFonts w:hint="eastAsia"/>
+        </w:rPr>
+      </w:pPr>
+      <w:bookmarkStart w:id="37" w:name="_Toc26679212"/>
+      <w:bookmarkStart w:id="38" w:name="_Toc26679660"/>
+      <w:r>
+        <w:rPr>
+          <w:rFonts w:hint="eastAsia"/>
+        </w:rPr>
+        <w:t>參考文獻</w:t>
+      </w:r>
+      <w:bookmarkEnd w:id="37"/>
+      <w:bookmarkEnd w:id="38"/>
     </w:p>
     <w:sectPr>
-      <w:headerReference w:type="first" r:id="rId7"/>
-      <w:footerReference w:type="first" r:id="rId8"/>
+      <w:footerReference w:type="default" r:id="rId11"/>
+      <w:headerReference w:type="first" r:id="rId12"/>
+      <w:footerReference w:type="first" r:id="rId13"/>
       <w:pgSz w:w="11906" w:h="16838"/>
       <w:pgMar w:top="1440" w:right="1800" w:bottom="1440" w:left="1800" w:header="851" w:footer="992" w:gutter="0"/>
+      <w:pgNumType w:start="0"/>
       <w:cols w:space="425"/>
       <w:titlePg/>
       <w:docGrid w:type="lines" w:linePitch="360"/>
@@ -911,9 +3807,54 @@
 
 <file path=word/footer1.xml><?xml version="1.0" encoding="utf-8"?>
 <w:ftr xmlns:wpc="http://schemas.microsoft.com/office/word/2010/wordprocessingCanvas" xmlns:cx="http://schemas.microsoft.com/office/drawing/2014/chartex" xmlns:cx1="http://schemas.microsoft.com/office/drawing/2015/9/8/chartex" xmlns:cx2="http://schemas.microsoft.com/office/drawing/2015/10/21/chartex" xmlns:cx3="http://schemas.microsoft.com/office/drawing/2016/5/9/chartex" xmlns:cx4="http://schemas.microsoft.com/office/drawing/2016/5/10/chartex" xmlns:cx5="http://schemas.microsoft.com/office/drawing/2016/5/11/chartex" xmlns:cx6="http://schemas.microsoft.com/office/drawing/2016/5/12/chartex" xmlns:cx7="http://schemas.microsoft.com/office/drawing/2016/5/13/chartex" xmlns:cx8="http://schemas.microsoft.com/office/drawing/2016/5/14/chartex" xmlns:mc="http://schemas.openxmlformats.org/markup-compatibility/2006" xmlns:aink="http://schemas.microsoft.com/office/drawing/2016/ink" xmlns:am3d="http://schemas.microsoft.com/office/drawing/2017/model3d" xmlns:o="urn:schemas-microsoft-com:office:office" xmlns:r="http://schemas.openxmlformats.org/officeDocument/2006/relationships" xmlns:m="http://schemas.openxmlformats.org/officeDocument/2006/math" xmlns:v="urn:schemas-microsoft-com:vml" xmlns:wp14="http://schemas.microsoft.com/office/word/2010/wordprocessingDrawing" xmlns:wp="http://schemas.openxmlformats.org/drawingml/2006/wordprocessingDrawing" xmlns:w10="urn:schemas-microsoft-com:office:word" xmlns:w="http://schemas.openxmlformats.org/wordprocessingml/2006/main" xmlns:w14="http://schemas.microsoft.com/office/word/2010/wordml" xmlns:w15="http://schemas.microsoft.com/office/word/2012/wordml" xmlns:w16cid="http://schemas.microsoft.com/office/word/2016/wordml/cid" xmlns:w16se="http://schemas.microsoft.com/office/word/2015/wordml/symex" xmlns:wpg="http://schemas.microsoft.com/office/word/2010/wordprocessingGroup" xmlns:wpi="http://schemas.microsoft.com/office/word/2010/wordprocessingInk" xmlns:wne="http://schemas.microsoft.com/office/word/2006/wordml" xmlns:wps="http://schemas.microsoft.com/office/word/2010/wordprocessingShape" mc:Ignorable="w14 w15 w16se w16cid wp14">
+  <w:sdt>
+    <w:sdtPr>
+      <w:id w:val="-1768846319"/>
+      <w:docPartObj>
+        <w:docPartGallery w:val="Page Numbers (Bottom of Page)"/>
+        <w:docPartUnique/>
+      </w:docPartObj>
+    </w:sdtPr>
+    <w:sdtContent>
+      <w:p>
+        <w:pPr>
+          <w:pStyle w:val="a6"/>
+          <w:jc w:val="right"/>
+        </w:pPr>
+        <w:r>
+          <w:fldChar w:fldCharType="begin"/>
+        </w:r>
+        <w:r>
+          <w:instrText>PAGE   \* MERGEFORMAT</w:instrText>
+        </w:r>
+        <w:r>
+          <w:fldChar w:fldCharType="separate"/>
+        </w:r>
+        <w:r>
+          <w:rPr>
+            <w:lang w:val="zh-TW" w:eastAsia="zh-TW"/>
+          </w:rPr>
+          <w:t>2</w:t>
+        </w:r>
+        <w:r>
+          <w:fldChar w:fldCharType="end"/>
+        </w:r>
+      </w:p>
+    </w:sdtContent>
+  </w:sdt>
   <w:p>
     <w:pPr>
-      <w:pStyle w:val="a5"/>
+      <w:pStyle w:val="a6"/>
+    </w:pPr>
+  </w:p>
+</w:ftr>
+</file>
+
+<file path=word/footer2.xml><?xml version="1.0" encoding="utf-8"?>
+<w:ftr xmlns:wpc="http://schemas.microsoft.com/office/word/2010/wordprocessingCanvas" xmlns:cx="http://schemas.microsoft.com/office/drawing/2014/chartex" xmlns:cx1="http://schemas.microsoft.com/office/drawing/2015/9/8/chartex" xmlns:cx2="http://schemas.microsoft.com/office/drawing/2015/10/21/chartex" xmlns:cx3="http://schemas.microsoft.com/office/drawing/2016/5/9/chartex" xmlns:cx4="http://schemas.microsoft.com/office/drawing/2016/5/10/chartex" xmlns:cx5="http://schemas.microsoft.com/office/drawing/2016/5/11/chartex" xmlns:cx6="http://schemas.microsoft.com/office/drawing/2016/5/12/chartex" xmlns:cx7="http://schemas.microsoft.com/office/drawing/2016/5/13/chartex" xmlns:cx8="http://schemas.microsoft.com/office/drawing/2016/5/14/chartex" xmlns:mc="http://schemas.openxmlformats.org/markup-compatibility/2006" xmlns:aink="http://schemas.microsoft.com/office/drawing/2016/ink" xmlns:am3d="http://schemas.microsoft.com/office/drawing/2017/model3d" xmlns:o="urn:schemas-microsoft-com:office:office" xmlns:r="http://schemas.openxmlformats.org/officeDocument/2006/relationships" xmlns:m="http://schemas.openxmlformats.org/officeDocument/2006/math" xmlns:v="urn:schemas-microsoft-com:vml" xmlns:wp14="http://schemas.microsoft.com/office/word/2010/wordprocessingDrawing" xmlns:wp="http://schemas.openxmlformats.org/drawingml/2006/wordprocessingDrawing" xmlns:w10="urn:schemas-microsoft-com:office:word" xmlns:w="http://schemas.openxmlformats.org/wordprocessingml/2006/main" xmlns:w14="http://schemas.microsoft.com/office/word/2010/wordml" xmlns:w15="http://schemas.microsoft.com/office/word/2012/wordml" xmlns:w16cid="http://schemas.microsoft.com/office/word/2016/wordml/cid" xmlns:w16se="http://schemas.microsoft.com/office/word/2015/wordml/symex" xmlns:wpg="http://schemas.microsoft.com/office/word/2010/wordprocessingGroup" xmlns:wpi="http://schemas.microsoft.com/office/word/2010/wordprocessingInk" xmlns:wne="http://schemas.microsoft.com/office/word/2006/wordml" xmlns:wps="http://schemas.microsoft.com/office/word/2010/wordprocessingShape" mc:Ignorable="w14 w15 w16se w16cid wp14">
+  <w:p>
+    <w:pPr>
+      <w:pStyle w:val="a6"/>
       <w:jc w:val="right"/>
       <w:rPr>
         <w:rFonts w:ascii="標楷體" w:eastAsia="標楷體" w:hAnsi="標楷體"/>
@@ -953,7 +3894,7 @@
 <w:hdr xmlns:wpc="http://schemas.microsoft.com/office/word/2010/wordprocessingCanvas" xmlns:cx="http://schemas.microsoft.com/office/drawing/2014/chartex" xmlns:cx1="http://schemas.microsoft.com/office/drawing/2015/9/8/chartex" xmlns:cx2="http://schemas.microsoft.com/office/drawing/2015/10/21/chartex" xmlns:cx3="http://schemas.microsoft.com/office/drawing/2016/5/9/chartex" xmlns:cx4="http://schemas.microsoft.com/office/drawing/2016/5/10/chartex" xmlns:cx5="http://schemas.microsoft.com/office/drawing/2016/5/11/chartex" xmlns:cx6="http://schemas.microsoft.com/office/drawing/2016/5/12/chartex" xmlns:cx7="http://schemas.microsoft.com/office/drawing/2016/5/13/chartex" xmlns:cx8="http://schemas.microsoft.com/office/drawing/2016/5/14/chartex" xmlns:mc="http://schemas.openxmlformats.org/markup-compatibility/2006" xmlns:aink="http://schemas.microsoft.com/office/drawing/2016/ink" xmlns:am3d="http://schemas.microsoft.com/office/drawing/2017/model3d" xmlns:o="urn:schemas-microsoft-com:office:office" xmlns:r="http://schemas.openxmlformats.org/officeDocument/2006/relationships" xmlns:m="http://schemas.openxmlformats.org/officeDocument/2006/math" xmlns:v="urn:schemas-microsoft-com:vml" xmlns:wp14="http://schemas.microsoft.com/office/word/2010/wordprocessingDrawing" xmlns:wp="http://schemas.openxmlformats.org/drawingml/2006/wordprocessingDrawing" xmlns:w10="urn:schemas-microsoft-com:office:word" xmlns:w="http://schemas.openxmlformats.org/wordprocessingml/2006/main" xmlns:w14="http://schemas.microsoft.com/office/word/2010/wordml" xmlns:w15="http://schemas.microsoft.com/office/word/2012/wordml" xmlns:w16cid="http://schemas.microsoft.com/office/word/2016/wordml/cid" xmlns:w16se="http://schemas.microsoft.com/office/word/2015/wordml/symex" xmlns:wpg="http://schemas.microsoft.com/office/word/2010/wordprocessingGroup" xmlns:wpi="http://schemas.microsoft.com/office/word/2010/wordprocessingInk" xmlns:wne="http://schemas.microsoft.com/office/word/2006/wordml" xmlns:wps="http://schemas.microsoft.com/office/word/2010/wordprocessingShape" mc:Ignorable="w14 w15 w16se w16cid wp14">
   <w:p>
     <w:pPr>
-      <w:pStyle w:val="a3"/>
+      <w:pStyle w:val="a4"/>
     </w:pPr>
     <w:r>
       <w:rPr>
@@ -979,7 +3920,7 @@
               <wp:lineTo x="0" y="0"/>
             </wp:wrapPolygon>
           </wp:wrapTight>
-          <wp:docPr id="6" name="圖片 6"/>
+          <wp:docPr id="4" name="圖片 4"/>
           <wp:cNvGraphicFramePr>
             <a:graphicFrameLocks xmlns:a="http://schemas.openxmlformats.org/drawingml/2006/main" noChangeAspect="1"/>
           </wp:cNvGraphicFramePr>
@@ -1025,6 +3966,1184 @@
     </w:r>
   </w:p>
 </w:hdr>
+</file>
+
+<file path=word/numbering.xml><?xml version="1.0" encoding="utf-8"?>
+<w:numbering xmlns:wpc="http://schemas.microsoft.com/office/word/2010/wordprocessingCanvas" xmlns:cx="http://schemas.microsoft.com/office/drawing/2014/chartex" xmlns:cx1="http://schemas.microsoft.com/office/drawing/2015/9/8/chartex" xmlns:cx2="http://schemas.microsoft.com/office/drawing/2015/10/21/chartex" xmlns:cx3="http://schemas.microsoft.com/office/drawing/2016/5/9/chartex" xmlns:cx4="http://schemas.microsoft.com/office/drawing/2016/5/10/chartex" xmlns:cx5="http://schemas.microsoft.com/office/drawing/2016/5/11/chartex" xmlns:cx6="http://schemas.microsoft.com/office/drawing/2016/5/12/chartex" xmlns:cx7="http://schemas.microsoft.com/office/drawing/2016/5/13/chartex" xmlns:cx8="http://schemas.microsoft.com/office/drawing/2016/5/14/chartex" xmlns:mc="http://schemas.openxmlformats.org/markup-compatibility/2006" xmlns:aink="http://schemas.microsoft.com/office/drawing/2016/ink" xmlns:am3d="http://schemas.microsoft.com/office/drawing/2017/model3d" xmlns:o="urn:schemas-microsoft-com:office:office" xmlns:r="http://schemas.openxmlformats.org/officeDocument/2006/relationships" xmlns:m="http://schemas.openxmlformats.org/officeDocument/2006/math" xmlns:v="urn:schemas-microsoft-com:vml" xmlns:wp14="http://schemas.microsoft.com/office/word/2010/wordprocessingDrawing" xmlns:wp="http://schemas.openxmlformats.org/drawingml/2006/wordprocessingDrawing" xmlns:w10="urn:schemas-microsoft-com:office:word" xmlns:w="http://schemas.openxmlformats.org/wordprocessingml/2006/main" xmlns:w14="http://schemas.microsoft.com/office/word/2010/wordml" xmlns:w15="http://schemas.microsoft.com/office/word/2012/wordml" xmlns:w16cid="http://schemas.microsoft.com/office/word/2016/wordml/cid" xmlns:w16se="http://schemas.microsoft.com/office/word/2015/wordml/symex" xmlns:wpg="http://schemas.microsoft.com/office/word/2010/wordprocessingGroup" xmlns:wpi="http://schemas.microsoft.com/office/word/2010/wordprocessingInk" xmlns:wne="http://schemas.microsoft.com/office/word/2006/wordml" xmlns:wps="http://schemas.microsoft.com/office/word/2010/wordprocessingShape" mc:Ignorable="w14 w15 w16se w16cid wp14">
+  <w:abstractNum w:abstractNumId="0" w15:restartNumberingAfterBreak="0">
+    <w:nsid w:val="04C47E75"/>
+    <w:multiLevelType w:val="multilevel"/>
+    <w:tmpl w:val="DB862796"/>
+    <w:lvl w:ilvl="0">
+      <w:start w:val="1"/>
+      <w:numFmt w:val="taiwaneseCountingThousand"/>
+      <w:suff w:val="nothing"/>
+      <w:lvlText w:val="第%1章、"/>
+      <w:lvlJc w:val="left"/>
+      <w:pPr>
+        <w:ind w:left="425" w:hanging="425"/>
+      </w:pPr>
+      <w:rPr>
+        <w:rFonts w:hint="eastAsia"/>
+      </w:rPr>
+    </w:lvl>
+    <w:lvl w:ilvl="1">
+      <w:start w:val="1"/>
+      <w:numFmt w:val="decimal"/>
+      <w:isLgl/>
+      <w:lvlText w:val="%1.%2"/>
+      <w:lvlJc w:val="left"/>
+      <w:pPr>
+        <w:ind w:left="992" w:hanging="567"/>
+      </w:pPr>
+      <w:rPr>
+        <w:rFonts w:hint="eastAsia"/>
+      </w:rPr>
+    </w:lvl>
+    <w:lvl w:ilvl="2">
+      <w:start w:val="1"/>
+      <w:numFmt w:val="decimal"/>
+      <w:lvlText w:val="%1.%2.%3"/>
+      <w:lvlJc w:val="left"/>
+      <w:pPr>
+        <w:ind w:left="1418" w:hanging="567"/>
+      </w:pPr>
+      <w:rPr>
+        <w:rFonts w:hint="eastAsia"/>
+      </w:rPr>
+    </w:lvl>
+    <w:lvl w:ilvl="3">
+      <w:start w:val="1"/>
+      <w:numFmt w:val="decimal"/>
+      <w:lvlText w:val="%1.%2.%3.%4"/>
+      <w:lvlJc w:val="left"/>
+      <w:pPr>
+        <w:ind w:left="1984" w:hanging="708"/>
+      </w:pPr>
+      <w:rPr>
+        <w:rFonts w:hint="eastAsia"/>
+      </w:rPr>
+    </w:lvl>
+    <w:lvl w:ilvl="4">
+      <w:start w:val="1"/>
+      <w:numFmt w:val="decimal"/>
+      <w:lvlText w:val="%1.%2.%3.%4.%5"/>
+      <w:lvlJc w:val="left"/>
+      <w:pPr>
+        <w:ind w:left="2551" w:hanging="850"/>
+      </w:pPr>
+      <w:rPr>
+        <w:rFonts w:hint="eastAsia"/>
+      </w:rPr>
+    </w:lvl>
+    <w:lvl w:ilvl="5">
+      <w:start w:val="1"/>
+      <w:numFmt w:val="decimal"/>
+      <w:lvlText w:val="%1.%2.%3.%4.%5.%6"/>
+      <w:lvlJc w:val="left"/>
+      <w:pPr>
+        <w:ind w:left="3260" w:hanging="1134"/>
+      </w:pPr>
+      <w:rPr>
+        <w:rFonts w:hint="eastAsia"/>
+      </w:rPr>
+    </w:lvl>
+    <w:lvl w:ilvl="6">
+      <w:start w:val="1"/>
+      <w:numFmt w:val="decimal"/>
+      <w:lvlText w:val="%1.%2.%3.%4.%5.%6.%7"/>
+      <w:lvlJc w:val="left"/>
+      <w:pPr>
+        <w:ind w:left="3827" w:hanging="1276"/>
+      </w:pPr>
+      <w:rPr>
+        <w:rFonts w:hint="eastAsia"/>
+      </w:rPr>
+    </w:lvl>
+    <w:lvl w:ilvl="7">
+      <w:start w:val="1"/>
+      <w:numFmt w:val="decimal"/>
+      <w:lvlText w:val="%1.%2.%3.%4.%5.%6.%7.%8"/>
+      <w:lvlJc w:val="left"/>
+      <w:pPr>
+        <w:ind w:left="4394" w:hanging="1418"/>
+      </w:pPr>
+      <w:rPr>
+        <w:rFonts w:hint="eastAsia"/>
+      </w:rPr>
+    </w:lvl>
+    <w:lvl w:ilvl="8">
+      <w:start w:val="1"/>
+      <w:numFmt w:val="decimal"/>
+      <w:lvlText w:val="%1.%2.%3.%4.%5.%6.%7.%8.%9"/>
+      <w:lvlJc w:val="left"/>
+      <w:pPr>
+        <w:ind w:left="5102" w:hanging="1700"/>
+      </w:pPr>
+      <w:rPr>
+        <w:rFonts w:hint="eastAsia"/>
+      </w:rPr>
+    </w:lvl>
+  </w:abstractNum>
+  <w:abstractNum w:abstractNumId="1" w15:restartNumberingAfterBreak="0">
+    <w:nsid w:val="0A2E46D8"/>
+    <w:multiLevelType w:val="multilevel"/>
+    <w:tmpl w:val="1026C95E"/>
+    <w:lvl w:ilvl="0">
+      <w:start w:val="1"/>
+      <w:numFmt w:val="japaneseCounting"/>
+      <w:suff w:val="nothing"/>
+      <w:lvlText w:val="第%1章、"/>
+      <w:lvlJc w:val="left"/>
+      <w:pPr>
+        <w:ind w:left="1440" w:hanging="1440"/>
+      </w:pPr>
+      <w:rPr>
+        <w:rFonts w:hint="default"/>
+      </w:rPr>
+    </w:lvl>
+    <w:lvl w:ilvl="1">
+      <w:start w:val="1"/>
+      <w:numFmt w:val="decimal"/>
+      <w:isLgl/>
+      <w:lvlText w:val="%1.%2"/>
+      <w:lvlJc w:val="left"/>
+      <w:pPr>
+        <w:ind w:left="840" w:hanging="420"/>
+      </w:pPr>
+      <w:rPr>
+        <w:rFonts w:hint="eastAsia"/>
+      </w:rPr>
+    </w:lvl>
+    <w:lvl w:ilvl="2">
+      <w:start w:val="1"/>
+      <w:numFmt w:val="decimalEnclosedCircle"/>
+      <w:lvlText w:val="%3"/>
+      <w:lvlJc w:val="left"/>
+      <w:pPr>
+        <w:ind w:left="1260" w:hanging="420"/>
+      </w:pPr>
+      <w:rPr>
+        <w:rFonts w:hint="eastAsia"/>
+      </w:rPr>
+    </w:lvl>
+    <w:lvl w:ilvl="3">
+      <w:start w:val="1"/>
+      <w:numFmt w:val="decimal"/>
+      <w:lvlText w:val="%4."/>
+      <w:lvlJc w:val="left"/>
+      <w:pPr>
+        <w:ind w:left="1680" w:hanging="420"/>
+      </w:pPr>
+      <w:rPr>
+        <w:rFonts w:hint="eastAsia"/>
+      </w:rPr>
+    </w:lvl>
+    <w:lvl w:ilvl="4">
+      <w:start w:val="1"/>
+      <w:numFmt w:val="aiueoFullWidth"/>
+      <w:lvlText w:val="(%5)"/>
+      <w:lvlJc w:val="left"/>
+      <w:pPr>
+        <w:ind w:left="2100" w:hanging="420"/>
+      </w:pPr>
+      <w:rPr>
+        <w:rFonts w:hint="eastAsia"/>
+      </w:rPr>
+    </w:lvl>
+    <w:lvl w:ilvl="5">
+      <w:start w:val="1"/>
+      <w:numFmt w:val="decimalEnclosedCircle"/>
+      <w:lvlText w:val="%6"/>
+      <w:lvlJc w:val="left"/>
+      <w:pPr>
+        <w:ind w:left="2520" w:hanging="420"/>
+      </w:pPr>
+      <w:rPr>
+        <w:rFonts w:hint="eastAsia"/>
+      </w:rPr>
+    </w:lvl>
+    <w:lvl w:ilvl="6">
+      <w:start w:val="1"/>
+      <w:numFmt w:val="decimal"/>
+      <w:lvlText w:val="%7."/>
+      <w:lvlJc w:val="left"/>
+      <w:pPr>
+        <w:ind w:left="2940" w:hanging="420"/>
+      </w:pPr>
+      <w:rPr>
+        <w:rFonts w:hint="eastAsia"/>
+      </w:rPr>
+    </w:lvl>
+    <w:lvl w:ilvl="7">
+      <w:start w:val="1"/>
+      <w:numFmt w:val="aiueoFullWidth"/>
+      <w:lvlText w:val="(%8)"/>
+      <w:lvlJc w:val="left"/>
+      <w:pPr>
+        <w:ind w:left="3360" w:hanging="420"/>
+      </w:pPr>
+      <w:rPr>
+        <w:rFonts w:hint="eastAsia"/>
+      </w:rPr>
+    </w:lvl>
+    <w:lvl w:ilvl="8">
+      <w:start w:val="1"/>
+      <w:numFmt w:val="decimalEnclosedCircle"/>
+      <w:lvlText w:val="%9"/>
+      <w:lvlJc w:val="left"/>
+      <w:pPr>
+        <w:ind w:left="3780" w:hanging="420"/>
+      </w:pPr>
+      <w:rPr>
+        <w:rFonts w:hint="eastAsia"/>
+      </w:rPr>
+    </w:lvl>
+  </w:abstractNum>
+  <w:abstractNum w:abstractNumId="2" w15:restartNumberingAfterBreak="0">
+    <w:nsid w:val="23EC5243"/>
+    <w:multiLevelType w:val="hybridMultilevel"/>
+    <w:tmpl w:val="6D00313C"/>
+    <w:lvl w:ilvl="0" w:tplc="C4E8909E">
+      <w:start w:val="1"/>
+      <w:numFmt w:val="decimal"/>
+      <w:suff w:val="space"/>
+      <w:lvlText w:val="(%1)"/>
+      <w:lvlJc w:val="left"/>
+      <w:pPr>
+        <w:ind w:left="2211" w:hanging="529"/>
+      </w:pPr>
+      <w:rPr>
+        <w:rFonts w:hint="default"/>
+      </w:rPr>
+    </w:lvl>
+    <w:lvl w:ilvl="1" w:tplc="04090017" w:tentative="1">
+      <w:start w:val="1"/>
+      <w:numFmt w:val="aiueoFullWidth"/>
+      <w:lvlText w:val="(%2)"/>
+      <w:lvlJc w:val="left"/>
+      <w:pPr>
+        <w:ind w:left="2522" w:hanging="420"/>
+      </w:pPr>
+    </w:lvl>
+    <w:lvl w:ilvl="2" w:tplc="04090011" w:tentative="1">
+      <w:start w:val="1"/>
+      <w:numFmt w:val="decimalEnclosedCircle"/>
+      <w:lvlText w:val="%3"/>
+      <w:lvlJc w:val="left"/>
+      <w:pPr>
+        <w:ind w:left="2942" w:hanging="420"/>
+      </w:pPr>
+    </w:lvl>
+    <w:lvl w:ilvl="3" w:tplc="0409000F" w:tentative="1">
+      <w:start w:val="1"/>
+      <w:numFmt w:val="decimal"/>
+      <w:lvlText w:val="%4."/>
+      <w:lvlJc w:val="left"/>
+      <w:pPr>
+        <w:ind w:left="3362" w:hanging="420"/>
+      </w:pPr>
+    </w:lvl>
+    <w:lvl w:ilvl="4" w:tplc="04090017" w:tentative="1">
+      <w:start w:val="1"/>
+      <w:numFmt w:val="aiueoFullWidth"/>
+      <w:lvlText w:val="(%5)"/>
+      <w:lvlJc w:val="left"/>
+      <w:pPr>
+        <w:ind w:left="3782" w:hanging="420"/>
+      </w:pPr>
+    </w:lvl>
+    <w:lvl w:ilvl="5" w:tplc="04090011" w:tentative="1">
+      <w:start w:val="1"/>
+      <w:numFmt w:val="decimalEnclosedCircle"/>
+      <w:lvlText w:val="%6"/>
+      <w:lvlJc w:val="left"/>
+      <w:pPr>
+        <w:ind w:left="4202" w:hanging="420"/>
+      </w:pPr>
+    </w:lvl>
+    <w:lvl w:ilvl="6" w:tplc="0409000F" w:tentative="1">
+      <w:start w:val="1"/>
+      <w:numFmt w:val="decimal"/>
+      <w:lvlText w:val="%7."/>
+      <w:lvlJc w:val="left"/>
+      <w:pPr>
+        <w:ind w:left="4622" w:hanging="420"/>
+      </w:pPr>
+    </w:lvl>
+    <w:lvl w:ilvl="7" w:tplc="04090017" w:tentative="1">
+      <w:start w:val="1"/>
+      <w:numFmt w:val="aiueoFullWidth"/>
+      <w:lvlText w:val="(%8)"/>
+      <w:lvlJc w:val="left"/>
+      <w:pPr>
+        <w:ind w:left="5042" w:hanging="420"/>
+      </w:pPr>
+    </w:lvl>
+    <w:lvl w:ilvl="8" w:tplc="04090011" w:tentative="1">
+      <w:start w:val="1"/>
+      <w:numFmt w:val="decimalEnclosedCircle"/>
+      <w:lvlText w:val="%9"/>
+      <w:lvlJc w:val="left"/>
+      <w:pPr>
+        <w:ind w:left="5462" w:hanging="420"/>
+      </w:pPr>
+    </w:lvl>
+  </w:abstractNum>
+  <w:abstractNum w:abstractNumId="3" w15:restartNumberingAfterBreak="0">
+    <w:nsid w:val="3905404F"/>
+    <w:multiLevelType w:val="hybridMultilevel"/>
+    <w:tmpl w:val="FA8EBF60"/>
+    <w:lvl w:ilvl="0" w:tplc="7316A5E0">
+      <w:start w:val="1"/>
+      <w:numFmt w:val="decimal"/>
+      <w:suff w:val="space"/>
+      <w:lvlText w:val="(%1)"/>
+      <w:lvlJc w:val="left"/>
+      <w:pPr>
+        <w:ind w:left="2042" w:hanging="360"/>
+      </w:pPr>
+      <w:rPr>
+        <w:rFonts w:hint="default"/>
+      </w:rPr>
+    </w:lvl>
+    <w:lvl w:ilvl="1" w:tplc="04090017" w:tentative="1">
+      <w:start w:val="1"/>
+      <w:numFmt w:val="aiueoFullWidth"/>
+      <w:lvlText w:val="(%2)"/>
+      <w:lvlJc w:val="left"/>
+      <w:pPr>
+        <w:ind w:left="2522" w:hanging="420"/>
+      </w:pPr>
+    </w:lvl>
+    <w:lvl w:ilvl="2" w:tplc="04090011" w:tentative="1">
+      <w:start w:val="1"/>
+      <w:numFmt w:val="decimalEnclosedCircle"/>
+      <w:lvlText w:val="%3"/>
+      <w:lvlJc w:val="left"/>
+      <w:pPr>
+        <w:ind w:left="2942" w:hanging="420"/>
+      </w:pPr>
+    </w:lvl>
+    <w:lvl w:ilvl="3" w:tplc="0409000F" w:tentative="1">
+      <w:start w:val="1"/>
+      <w:numFmt w:val="decimal"/>
+      <w:lvlText w:val="%4."/>
+      <w:lvlJc w:val="left"/>
+      <w:pPr>
+        <w:ind w:left="3362" w:hanging="420"/>
+      </w:pPr>
+    </w:lvl>
+    <w:lvl w:ilvl="4" w:tplc="04090017" w:tentative="1">
+      <w:start w:val="1"/>
+      <w:numFmt w:val="aiueoFullWidth"/>
+      <w:lvlText w:val="(%5)"/>
+      <w:lvlJc w:val="left"/>
+      <w:pPr>
+        <w:ind w:left="3782" w:hanging="420"/>
+      </w:pPr>
+    </w:lvl>
+    <w:lvl w:ilvl="5" w:tplc="04090011" w:tentative="1">
+      <w:start w:val="1"/>
+      <w:numFmt w:val="decimalEnclosedCircle"/>
+      <w:lvlText w:val="%6"/>
+      <w:lvlJc w:val="left"/>
+      <w:pPr>
+        <w:ind w:left="4202" w:hanging="420"/>
+      </w:pPr>
+    </w:lvl>
+    <w:lvl w:ilvl="6" w:tplc="0409000F" w:tentative="1">
+      <w:start w:val="1"/>
+      <w:numFmt w:val="decimal"/>
+      <w:lvlText w:val="%7."/>
+      <w:lvlJc w:val="left"/>
+      <w:pPr>
+        <w:ind w:left="4622" w:hanging="420"/>
+      </w:pPr>
+    </w:lvl>
+    <w:lvl w:ilvl="7" w:tplc="04090017" w:tentative="1">
+      <w:start w:val="1"/>
+      <w:numFmt w:val="aiueoFullWidth"/>
+      <w:lvlText w:val="(%8)"/>
+      <w:lvlJc w:val="left"/>
+      <w:pPr>
+        <w:ind w:left="5042" w:hanging="420"/>
+      </w:pPr>
+    </w:lvl>
+    <w:lvl w:ilvl="8" w:tplc="04090011" w:tentative="1">
+      <w:start w:val="1"/>
+      <w:numFmt w:val="decimalEnclosedCircle"/>
+      <w:lvlText w:val="%9"/>
+      <w:lvlJc w:val="left"/>
+      <w:pPr>
+        <w:ind w:left="5462" w:hanging="420"/>
+      </w:pPr>
+    </w:lvl>
+  </w:abstractNum>
+  <w:abstractNum w:abstractNumId="4" w15:restartNumberingAfterBreak="0">
+    <w:nsid w:val="3B9E572E"/>
+    <w:multiLevelType w:val="multilevel"/>
+    <w:tmpl w:val="847AA21E"/>
+    <w:lvl w:ilvl="0">
+      <w:start w:val="1"/>
+      <w:numFmt w:val="taiwaneseCountingThousand"/>
+      <w:pStyle w:val="1"/>
+      <w:suff w:val="nothing"/>
+      <w:lvlText w:val="第%1章、"/>
+      <w:lvlJc w:val="left"/>
+      <w:pPr>
+        <w:ind w:left="425" w:hanging="425"/>
+      </w:pPr>
+      <w:rPr>
+        <w:rFonts w:hint="eastAsia"/>
+      </w:rPr>
+    </w:lvl>
+    <w:lvl w:ilvl="1">
+      <w:start w:val="1"/>
+      <w:numFmt w:val="decimal"/>
+      <w:pStyle w:val="2"/>
+      <w:isLgl/>
+      <w:lvlText w:val="%1.%2"/>
+      <w:lvlJc w:val="left"/>
+      <w:pPr>
+        <w:ind w:left="992" w:hanging="567"/>
+      </w:pPr>
+      <w:rPr>
+        <w:rFonts w:hint="eastAsia"/>
+      </w:rPr>
+    </w:lvl>
+    <w:lvl w:ilvl="2">
+      <w:start w:val="1"/>
+      <w:numFmt w:val="bullet"/>
+      <w:pStyle w:val="3"/>
+      <w:lvlText w:val=""/>
+      <w:lvlJc w:val="left"/>
+      <w:pPr>
+        <w:tabs>
+          <w:tab w:val="num" w:pos="1304"/>
+        </w:tabs>
+        <w:ind w:left="1418" w:hanging="567"/>
+      </w:pPr>
+      <w:rPr>
+        <w:rFonts w:ascii="Wingdings" w:hAnsi="Wingdings" w:hint="default"/>
+        <w:b w:val="0"/>
+        <w:i w:val="0"/>
+        <w:sz w:val="24"/>
+      </w:rPr>
+    </w:lvl>
+    <w:lvl w:ilvl="3">
+      <w:start w:val="1"/>
+      <w:numFmt w:val="decimal"/>
+      <w:lvlText w:val="%1.%2.%3.%4"/>
+      <w:lvlJc w:val="left"/>
+      <w:pPr>
+        <w:ind w:left="1984" w:hanging="708"/>
+      </w:pPr>
+      <w:rPr>
+        <w:rFonts w:hint="eastAsia"/>
+      </w:rPr>
+    </w:lvl>
+    <w:lvl w:ilvl="4">
+      <w:start w:val="1"/>
+      <w:numFmt w:val="decimal"/>
+      <w:lvlText w:val="%1.%2.%3.%4.%5"/>
+      <w:lvlJc w:val="left"/>
+      <w:pPr>
+        <w:ind w:left="2551" w:hanging="850"/>
+      </w:pPr>
+      <w:rPr>
+        <w:rFonts w:hint="eastAsia"/>
+      </w:rPr>
+    </w:lvl>
+    <w:lvl w:ilvl="5">
+      <w:start w:val="1"/>
+      <w:numFmt w:val="decimal"/>
+      <w:lvlText w:val="%1.%2.%3.%4.%5.%6"/>
+      <w:lvlJc w:val="left"/>
+      <w:pPr>
+        <w:ind w:left="3260" w:hanging="1134"/>
+      </w:pPr>
+      <w:rPr>
+        <w:rFonts w:hint="eastAsia"/>
+      </w:rPr>
+    </w:lvl>
+    <w:lvl w:ilvl="6">
+      <w:start w:val="1"/>
+      <w:numFmt w:val="decimal"/>
+      <w:lvlText w:val="%1.%2.%3.%4.%5.%6.%7"/>
+      <w:lvlJc w:val="left"/>
+      <w:pPr>
+        <w:ind w:left="3827" w:hanging="1276"/>
+      </w:pPr>
+      <w:rPr>
+        <w:rFonts w:hint="eastAsia"/>
+      </w:rPr>
+    </w:lvl>
+    <w:lvl w:ilvl="7">
+      <w:start w:val="1"/>
+      <w:numFmt w:val="decimal"/>
+      <w:lvlText w:val="%1.%2.%3.%4.%5.%6.%7.%8"/>
+      <w:lvlJc w:val="left"/>
+      <w:pPr>
+        <w:ind w:left="4394" w:hanging="1418"/>
+      </w:pPr>
+      <w:rPr>
+        <w:rFonts w:hint="eastAsia"/>
+      </w:rPr>
+    </w:lvl>
+    <w:lvl w:ilvl="8">
+      <w:start w:val="1"/>
+      <w:numFmt w:val="decimal"/>
+      <w:lvlText w:val="%1.%2.%3.%4.%5.%6.%7.%8.%9"/>
+      <w:lvlJc w:val="left"/>
+      <w:pPr>
+        <w:ind w:left="5102" w:hanging="1700"/>
+      </w:pPr>
+      <w:rPr>
+        <w:rFonts w:hint="eastAsia"/>
+      </w:rPr>
+    </w:lvl>
+  </w:abstractNum>
+  <w:abstractNum w:abstractNumId="5" w15:restartNumberingAfterBreak="0">
+    <w:nsid w:val="3FD10087"/>
+    <w:multiLevelType w:val="hybridMultilevel"/>
+    <w:tmpl w:val="CE1C9AA2"/>
+    <w:lvl w:ilvl="0" w:tplc="4724817A">
+      <w:start w:val="1"/>
+      <w:numFmt w:val="bullet"/>
+      <w:lvlText w:val=""/>
+      <w:lvlJc w:val="left"/>
+      <w:pPr>
+        <w:ind w:left="1271" w:hanging="420"/>
+      </w:pPr>
+      <w:rPr>
+        <w:rFonts w:ascii="Wingdings" w:hAnsi="Wingdings" w:hint="default"/>
+      </w:rPr>
+    </w:lvl>
+    <w:lvl w:ilvl="1" w:tplc="0409000B" w:tentative="1">
+      <w:start w:val="1"/>
+      <w:numFmt w:val="bullet"/>
+      <w:lvlText w:val=""/>
+      <w:lvlJc w:val="left"/>
+      <w:pPr>
+        <w:ind w:left="1691" w:hanging="420"/>
+      </w:pPr>
+      <w:rPr>
+        <w:rFonts w:ascii="Wingdings" w:hAnsi="Wingdings" w:hint="default"/>
+      </w:rPr>
+    </w:lvl>
+    <w:lvl w:ilvl="2" w:tplc="0409000D" w:tentative="1">
+      <w:start w:val="1"/>
+      <w:numFmt w:val="bullet"/>
+      <w:lvlText w:val=""/>
+      <w:lvlJc w:val="left"/>
+      <w:pPr>
+        <w:ind w:left="2111" w:hanging="420"/>
+      </w:pPr>
+      <w:rPr>
+        <w:rFonts w:ascii="Wingdings" w:hAnsi="Wingdings" w:hint="default"/>
+      </w:rPr>
+    </w:lvl>
+    <w:lvl w:ilvl="3" w:tplc="04090001" w:tentative="1">
+      <w:start w:val="1"/>
+      <w:numFmt w:val="bullet"/>
+      <w:lvlText w:val=""/>
+      <w:lvlJc w:val="left"/>
+      <w:pPr>
+        <w:ind w:left="2531" w:hanging="420"/>
+      </w:pPr>
+      <w:rPr>
+        <w:rFonts w:ascii="Wingdings" w:hAnsi="Wingdings" w:hint="default"/>
+      </w:rPr>
+    </w:lvl>
+    <w:lvl w:ilvl="4" w:tplc="0409000B" w:tentative="1">
+      <w:start w:val="1"/>
+      <w:numFmt w:val="bullet"/>
+      <w:lvlText w:val=""/>
+      <w:lvlJc w:val="left"/>
+      <w:pPr>
+        <w:ind w:left="2951" w:hanging="420"/>
+      </w:pPr>
+      <w:rPr>
+        <w:rFonts w:ascii="Wingdings" w:hAnsi="Wingdings" w:hint="default"/>
+      </w:rPr>
+    </w:lvl>
+    <w:lvl w:ilvl="5" w:tplc="0409000D" w:tentative="1">
+      <w:start w:val="1"/>
+      <w:numFmt w:val="bullet"/>
+      <w:lvlText w:val=""/>
+      <w:lvlJc w:val="left"/>
+      <w:pPr>
+        <w:ind w:left="3371" w:hanging="420"/>
+      </w:pPr>
+      <w:rPr>
+        <w:rFonts w:ascii="Wingdings" w:hAnsi="Wingdings" w:hint="default"/>
+      </w:rPr>
+    </w:lvl>
+    <w:lvl w:ilvl="6" w:tplc="04090001" w:tentative="1">
+      <w:start w:val="1"/>
+      <w:numFmt w:val="bullet"/>
+      <w:lvlText w:val=""/>
+      <w:lvlJc w:val="left"/>
+      <w:pPr>
+        <w:ind w:left="3791" w:hanging="420"/>
+      </w:pPr>
+      <w:rPr>
+        <w:rFonts w:ascii="Wingdings" w:hAnsi="Wingdings" w:hint="default"/>
+      </w:rPr>
+    </w:lvl>
+    <w:lvl w:ilvl="7" w:tplc="0409000B" w:tentative="1">
+      <w:start w:val="1"/>
+      <w:numFmt w:val="bullet"/>
+      <w:lvlText w:val=""/>
+      <w:lvlJc w:val="left"/>
+      <w:pPr>
+        <w:ind w:left="4211" w:hanging="420"/>
+      </w:pPr>
+      <w:rPr>
+        <w:rFonts w:ascii="Wingdings" w:hAnsi="Wingdings" w:hint="default"/>
+      </w:rPr>
+    </w:lvl>
+    <w:lvl w:ilvl="8" w:tplc="0409000D" w:tentative="1">
+      <w:start w:val="1"/>
+      <w:numFmt w:val="bullet"/>
+      <w:lvlText w:val=""/>
+      <w:lvlJc w:val="left"/>
+      <w:pPr>
+        <w:ind w:left="4631" w:hanging="420"/>
+      </w:pPr>
+      <w:rPr>
+        <w:rFonts w:ascii="Wingdings" w:hAnsi="Wingdings" w:hint="default"/>
+      </w:rPr>
+    </w:lvl>
+  </w:abstractNum>
+  <w:abstractNum w:abstractNumId="6" w15:restartNumberingAfterBreak="0">
+    <w:nsid w:val="45534884"/>
+    <w:multiLevelType w:val="hybridMultilevel"/>
+    <w:tmpl w:val="E0965880"/>
+    <w:lvl w:ilvl="0" w:tplc="F9B42F4C">
+      <w:start w:val="1"/>
+      <w:numFmt w:val="bullet"/>
+      <w:lvlText w:val=""/>
+      <w:lvlJc w:val="left"/>
+      <w:pPr>
+        <w:tabs>
+          <w:tab w:val="num" w:pos="1418"/>
+        </w:tabs>
+        <w:ind w:left="1838" w:hanging="420"/>
+      </w:pPr>
+      <w:rPr>
+        <w:rFonts w:ascii="Wingdings" w:hAnsi="Wingdings" w:hint="default"/>
+      </w:rPr>
+    </w:lvl>
+    <w:lvl w:ilvl="1" w:tplc="0409000B" w:tentative="1">
+      <w:start w:val="1"/>
+      <w:numFmt w:val="bullet"/>
+      <w:lvlText w:val=""/>
+      <w:lvlJc w:val="left"/>
+      <w:pPr>
+        <w:ind w:left="2825" w:hanging="420"/>
+      </w:pPr>
+      <w:rPr>
+        <w:rFonts w:ascii="Wingdings" w:hAnsi="Wingdings" w:hint="default"/>
+      </w:rPr>
+    </w:lvl>
+    <w:lvl w:ilvl="2" w:tplc="0409000D" w:tentative="1">
+      <w:start w:val="1"/>
+      <w:numFmt w:val="bullet"/>
+      <w:lvlText w:val=""/>
+      <w:lvlJc w:val="left"/>
+      <w:pPr>
+        <w:ind w:left="3245" w:hanging="420"/>
+      </w:pPr>
+      <w:rPr>
+        <w:rFonts w:ascii="Wingdings" w:hAnsi="Wingdings" w:hint="default"/>
+      </w:rPr>
+    </w:lvl>
+    <w:lvl w:ilvl="3" w:tplc="04090001" w:tentative="1">
+      <w:start w:val="1"/>
+      <w:numFmt w:val="bullet"/>
+      <w:lvlText w:val=""/>
+      <w:lvlJc w:val="left"/>
+      <w:pPr>
+        <w:ind w:left="3665" w:hanging="420"/>
+      </w:pPr>
+      <w:rPr>
+        <w:rFonts w:ascii="Wingdings" w:hAnsi="Wingdings" w:hint="default"/>
+      </w:rPr>
+    </w:lvl>
+    <w:lvl w:ilvl="4" w:tplc="0409000B" w:tentative="1">
+      <w:start w:val="1"/>
+      <w:numFmt w:val="bullet"/>
+      <w:lvlText w:val=""/>
+      <w:lvlJc w:val="left"/>
+      <w:pPr>
+        <w:ind w:left="4085" w:hanging="420"/>
+      </w:pPr>
+      <w:rPr>
+        <w:rFonts w:ascii="Wingdings" w:hAnsi="Wingdings" w:hint="default"/>
+      </w:rPr>
+    </w:lvl>
+    <w:lvl w:ilvl="5" w:tplc="0409000D" w:tentative="1">
+      <w:start w:val="1"/>
+      <w:numFmt w:val="bullet"/>
+      <w:lvlText w:val=""/>
+      <w:lvlJc w:val="left"/>
+      <w:pPr>
+        <w:ind w:left="4505" w:hanging="420"/>
+      </w:pPr>
+      <w:rPr>
+        <w:rFonts w:ascii="Wingdings" w:hAnsi="Wingdings" w:hint="default"/>
+      </w:rPr>
+    </w:lvl>
+    <w:lvl w:ilvl="6" w:tplc="04090001" w:tentative="1">
+      <w:start w:val="1"/>
+      <w:numFmt w:val="bullet"/>
+      <w:lvlText w:val=""/>
+      <w:lvlJc w:val="left"/>
+      <w:pPr>
+        <w:ind w:left="4925" w:hanging="420"/>
+      </w:pPr>
+      <w:rPr>
+        <w:rFonts w:ascii="Wingdings" w:hAnsi="Wingdings" w:hint="default"/>
+      </w:rPr>
+    </w:lvl>
+    <w:lvl w:ilvl="7" w:tplc="0409000B" w:tentative="1">
+      <w:start w:val="1"/>
+      <w:numFmt w:val="bullet"/>
+      <w:lvlText w:val=""/>
+      <w:lvlJc w:val="left"/>
+      <w:pPr>
+        <w:ind w:left="5345" w:hanging="420"/>
+      </w:pPr>
+      <w:rPr>
+        <w:rFonts w:ascii="Wingdings" w:hAnsi="Wingdings" w:hint="default"/>
+      </w:rPr>
+    </w:lvl>
+    <w:lvl w:ilvl="8" w:tplc="0409000D" w:tentative="1">
+      <w:start w:val="1"/>
+      <w:numFmt w:val="bullet"/>
+      <w:lvlText w:val=""/>
+      <w:lvlJc w:val="left"/>
+      <w:pPr>
+        <w:ind w:left="5765" w:hanging="420"/>
+      </w:pPr>
+      <w:rPr>
+        <w:rFonts w:ascii="Wingdings" w:hAnsi="Wingdings" w:hint="default"/>
+      </w:rPr>
+    </w:lvl>
+  </w:abstractNum>
+  <w:abstractNum w:abstractNumId="7" w15:restartNumberingAfterBreak="0">
+    <w:nsid w:val="51CE01E9"/>
+    <w:multiLevelType w:val="hybridMultilevel"/>
+    <w:tmpl w:val="5F62BA0E"/>
+    <w:lvl w:ilvl="0" w:tplc="DC2878E6">
+      <w:start w:val="1"/>
+      <w:numFmt w:val="bullet"/>
+      <w:lvlText w:val=""/>
+      <w:lvlJc w:val="left"/>
+      <w:pPr>
+        <w:ind w:left="420" w:hanging="420"/>
+      </w:pPr>
+      <w:rPr>
+        <w:rFonts w:ascii="Wingdings" w:hAnsi="Wingdings" w:hint="default"/>
+      </w:rPr>
+    </w:lvl>
+    <w:lvl w:ilvl="1" w:tplc="0409000B" w:tentative="1">
+      <w:start w:val="1"/>
+      <w:numFmt w:val="bullet"/>
+      <w:lvlText w:val=""/>
+      <w:lvlJc w:val="left"/>
+      <w:pPr>
+        <w:ind w:left="840" w:hanging="420"/>
+      </w:pPr>
+      <w:rPr>
+        <w:rFonts w:ascii="Wingdings" w:hAnsi="Wingdings" w:hint="default"/>
+      </w:rPr>
+    </w:lvl>
+    <w:lvl w:ilvl="2" w:tplc="0409000D" w:tentative="1">
+      <w:start w:val="1"/>
+      <w:numFmt w:val="bullet"/>
+      <w:lvlText w:val=""/>
+      <w:lvlJc w:val="left"/>
+      <w:pPr>
+        <w:ind w:left="1260" w:hanging="420"/>
+      </w:pPr>
+      <w:rPr>
+        <w:rFonts w:ascii="Wingdings" w:hAnsi="Wingdings" w:hint="default"/>
+      </w:rPr>
+    </w:lvl>
+    <w:lvl w:ilvl="3" w:tplc="04090001" w:tentative="1">
+      <w:start w:val="1"/>
+      <w:numFmt w:val="bullet"/>
+      <w:lvlText w:val=""/>
+      <w:lvlJc w:val="left"/>
+      <w:pPr>
+        <w:ind w:left="1680" w:hanging="420"/>
+      </w:pPr>
+      <w:rPr>
+        <w:rFonts w:ascii="Wingdings" w:hAnsi="Wingdings" w:hint="default"/>
+      </w:rPr>
+    </w:lvl>
+    <w:lvl w:ilvl="4" w:tplc="0409000B" w:tentative="1">
+      <w:start w:val="1"/>
+      <w:numFmt w:val="bullet"/>
+      <w:lvlText w:val=""/>
+      <w:lvlJc w:val="left"/>
+      <w:pPr>
+        <w:ind w:left="2100" w:hanging="420"/>
+      </w:pPr>
+      <w:rPr>
+        <w:rFonts w:ascii="Wingdings" w:hAnsi="Wingdings" w:hint="default"/>
+      </w:rPr>
+    </w:lvl>
+    <w:lvl w:ilvl="5" w:tplc="0409000D" w:tentative="1">
+      <w:start w:val="1"/>
+      <w:numFmt w:val="bullet"/>
+      <w:lvlText w:val=""/>
+      <w:lvlJc w:val="left"/>
+      <w:pPr>
+        <w:ind w:left="2520" w:hanging="420"/>
+      </w:pPr>
+      <w:rPr>
+        <w:rFonts w:ascii="Wingdings" w:hAnsi="Wingdings" w:hint="default"/>
+      </w:rPr>
+    </w:lvl>
+    <w:lvl w:ilvl="6" w:tplc="04090001" w:tentative="1">
+      <w:start w:val="1"/>
+      <w:numFmt w:val="bullet"/>
+      <w:lvlText w:val=""/>
+      <w:lvlJc w:val="left"/>
+      <w:pPr>
+        <w:ind w:left="2940" w:hanging="420"/>
+      </w:pPr>
+      <w:rPr>
+        <w:rFonts w:ascii="Wingdings" w:hAnsi="Wingdings" w:hint="default"/>
+      </w:rPr>
+    </w:lvl>
+    <w:lvl w:ilvl="7" w:tplc="0409000B" w:tentative="1">
+      <w:start w:val="1"/>
+      <w:numFmt w:val="bullet"/>
+      <w:lvlText w:val=""/>
+      <w:lvlJc w:val="left"/>
+      <w:pPr>
+        <w:ind w:left="3360" w:hanging="420"/>
+      </w:pPr>
+      <w:rPr>
+        <w:rFonts w:ascii="Wingdings" w:hAnsi="Wingdings" w:hint="default"/>
+      </w:rPr>
+    </w:lvl>
+    <w:lvl w:ilvl="8" w:tplc="0409000D" w:tentative="1">
+      <w:start w:val="1"/>
+      <w:numFmt w:val="bullet"/>
+      <w:lvlText w:val=""/>
+      <w:lvlJc w:val="left"/>
+      <w:pPr>
+        <w:ind w:left="3780" w:hanging="420"/>
+      </w:pPr>
+      <w:rPr>
+        <w:rFonts w:ascii="Wingdings" w:hAnsi="Wingdings" w:hint="default"/>
+      </w:rPr>
+    </w:lvl>
+  </w:abstractNum>
+  <w:abstractNum w:abstractNumId="8" w15:restartNumberingAfterBreak="0">
+    <w:nsid w:val="62CB59D5"/>
+    <w:multiLevelType w:val="multilevel"/>
+    <w:tmpl w:val="172A2D8C"/>
+    <w:lvl w:ilvl="0">
+      <w:start w:val="1"/>
+      <w:numFmt w:val="taiwaneseCountingThousand"/>
+      <w:suff w:val="nothing"/>
+      <w:lvlText w:val="第%1章、"/>
+      <w:lvlJc w:val="left"/>
+      <w:pPr>
+        <w:ind w:left="425" w:hanging="425"/>
+      </w:pPr>
+      <w:rPr>
+        <w:rFonts w:hint="eastAsia"/>
+      </w:rPr>
+    </w:lvl>
+    <w:lvl w:ilvl="1">
+      <w:start w:val="1"/>
+      <w:numFmt w:val="decimal"/>
+      <w:isLgl/>
+      <w:lvlText w:val="%1.%2"/>
+      <w:lvlJc w:val="left"/>
+      <w:pPr>
+        <w:ind w:left="992" w:hanging="567"/>
+      </w:pPr>
+      <w:rPr>
+        <w:rFonts w:hint="eastAsia"/>
+      </w:rPr>
+    </w:lvl>
+    <w:lvl w:ilvl="2">
+      <w:start w:val="1"/>
+      <w:numFmt w:val="decimal"/>
+      <w:lvlText w:val="%1.%2.%3"/>
+      <w:lvlJc w:val="left"/>
+      <w:pPr>
+        <w:ind w:left="1418" w:hanging="567"/>
+      </w:pPr>
+      <w:rPr>
+        <w:rFonts w:hint="eastAsia"/>
+      </w:rPr>
+    </w:lvl>
+    <w:lvl w:ilvl="3">
+      <w:start w:val="1"/>
+      <w:numFmt w:val="decimal"/>
+      <w:lvlText w:val="%1.%2.%3.%4"/>
+      <w:lvlJc w:val="left"/>
+      <w:pPr>
+        <w:ind w:left="1984" w:hanging="708"/>
+      </w:pPr>
+      <w:rPr>
+        <w:rFonts w:hint="eastAsia"/>
+      </w:rPr>
+    </w:lvl>
+    <w:lvl w:ilvl="4">
+      <w:start w:val="1"/>
+      <w:numFmt w:val="decimal"/>
+      <w:lvlText w:val="%1.%2.%3.%4.%5"/>
+      <w:lvlJc w:val="left"/>
+      <w:pPr>
+        <w:ind w:left="2551" w:hanging="850"/>
+      </w:pPr>
+      <w:rPr>
+        <w:rFonts w:hint="eastAsia"/>
+      </w:rPr>
+    </w:lvl>
+    <w:lvl w:ilvl="5">
+      <w:start w:val="1"/>
+      <w:numFmt w:val="decimal"/>
+      <w:lvlText w:val="%1.%2.%3.%4.%5.%6"/>
+      <w:lvlJc w:val="left"/>
+      <w:pPr>
+        <w:ind w:left="3260" w:hanging="1134"/>
+      </w:pPr>
+      <w:rPr>
+        <w:rFonts w:hint="eastAsia"/>
+      </w:rPr>
+    </w:lvl>
+    <w:lvl w:ilvl="6">
+      <w:start w:val="1"/>
+      <w:numFmt w:val="decimal"/>
+      <w:lvlText w:val="%1.%2.%3.%4.%5.%6.%7"/>
+      <w:lvlJc w:val="left"/>
+      <w:pPr>
+        <w:ind w:left="3827" w:hanging="1276"/>
+      </w:pPr>
+      <w:rPr>
+        <w:rFonts w:hint="eastAsia"/>
+      </w:rPr>
+    </w:lvl>
+    <w:lvl w:ilvl="7">
+      <w:start w:val="1"/>
+      <w:numFmt w:val="decimal"/>
+      <w:lvlText w:val="%1.%2.%3.%4.%5.%6.%7.%8"/>
+      <w:lvlJc w:val="left"/>
+      <w:pPr>
+        <w:ind w:left="4394" w:hanging="1418"/>
+      </w:pPr>
+      <w:rPr>
+        <w:rFonts w:hint="eastAsia"/>
+      </w:rPr>
+    </w:lvl>
+    <w:lvl w:ilvl="8">
+      <w:start w:val="1"/>
+      <w:numFmt w:val="decimal"/>
+      <w:lvlText w:val="%1.%2.%3.%4.%5.%6.%7.%8.%9"/>
+      <w:lvlJc w:val="left"/>
+      <w:pPr>
+        <w:ind w:left="5102" w:hanging="1700"/>
+      </w:pPr>
+      <w:rPr>
+        <w:rFonts w:hint="eastAsia"/>
+      </w:rPr>
+    </w:lvl>
+  </w:abstractNum>
+  <w:abstractNum w:abstractNumId="9" w15:restartNumberingAfterBreak="0">
+    <w:nsid w:val="65303CE8"/>
+    <w:multiLevelType w:val="multilevel"/>
+    <w:tmpl w:val="57CA32B6"/>
+    <w:lvl w:ilvl="0">
+      <w:start w:val="1"/>
+      <w:numFmt w:val="taiwaneseCountingThousand"/>
+      <w:suff w:val="nothing"/>
+      <w:lvlText w:val="第%1章、"/>
+      <w:lvlJc w:val="left"/>
+      <w:pPr>
+        <w:ind w:left="425" w:hanging="425"/>
+      </w:pPr>
+      <w:rPr>
+        <w:rFonts w:hint="eastAsia"/>
+      </w:rPr>
+    </w:lvl>
+    <w:lvl w:ilvl="1">
+      <w:start w:val="1"/>
+      <w:numFmt w:val="decimal"/>
+      <w:isLgl/>
+      <w:lvlText w:val="%1.%2"/>
+      <w:lvlJc w:val="left"/>
+      <w:pPr>
+        <w:ind w:left="992" w:hanging="567"/>
+      </w:pPr>
+      <w:rPr>
+        <w:rFonts w:hint="eastAsia"/>
+      </w:rPr>
+    </w:lvl>
+    <w:lvl w:ilvl="2">
+      <w:start w:val="1"/>
+      <w:numFmt w:val="none"/>
+      <w:isLgl/>
+      <w:lvlText w:val=""/>
+      <w:lvlJc w:val="left"/>
+      <w:pPr>
+        <w:ind w:left="1418" w:hanging="567"/>
+      </w:pPr>
+      <w:rPr>
+        <w:rFonts w:ascii="Times New Roman" w:eastAsia="標楷體" w:hAnsi="Times New Roman" w:hint="default"/>
+        <w:b w:val="0"/>
+        <w:i w:val="0"/>
+        <w:sz w:val="24"/>
+      </w:rPr>
+    </w:lvl>
+    <w:lvl w:ilvl="3">
+      <w:start w:val="1"/>
+      <w:numFmt w:val="decimal"/>
+      <w:lvlText w:val="%1.%2.%3.%4"/>
+      <w:lvlJc w:val="left"/>
+      <w:pPr>
+        <w:ind w:left="1984" w:hanging="708"/>
+      </w:pPr>
+      <w:rPr>
+        <w:rFonts w:hint="eastAsia"/>
+      </w:rPr>
+    </w:lvl>
+    <w:lvl w:ilvl="4">
+      <w:start w:val="1"/>
+      <w:numFmt w:val="decimal"/>
+      <w:lvlText w:val="%1.%2.%3.%4.%5"/>
+      <w:lvlJc w:val="left"/>
+      <w:pPr>
+        <w:ind w:left="2551" w:hanging="850"/>
+      </w:pPr>
+      <w:rPr>
+        <w:rFonts w:hint="eastAsia"/>
+      </w:rPr>
+    </w:lvl>
+    <w:lvl w:ilvl="5">
+      <w:start w:val="1"/>
+      <w:numFmt w:val="decimal"/>
+      <w:lvlText w:val="%1.%2.%3.%4.%5.%6"/>
+      <w:lvlJc w:val="left"/>
+      <w:pPr>
+        <w:ind w:left="3260" w:hanging="1134"/>
+      </w:pPr>
+      <w:rPr>
+        <w:rFonts w:hint="eastAsia"/>
+      </w:rPr>
+    </w:lvl>
+    <w:lvl w:ilvl="6">
+      <w:start w:val="1"/>
+      <w:numFmt w:val="decimal"/>
+      <w:lvlText w:val="%1.%2.%3.%4.%5.%6.%7"/>
+      <w:lvlJc w:val="left"/>
+      <w:pPr>
+        <w:ind w:left="3827" w:hanging="1276"/>
+      </w:pPr>
+      <w:rPr>
+        <w:rFonts w:hint="eastAsia"/>
+      </w:rPr>
+    </w:lvl>
+    <w:lvl w:ilvl="7">
+      <w:start w:val="1"/>
+      <w:numFmt w:val="decimal"/>
+      <w:lvlText w:val="%1.%2.%3.%4.%5.%6.%7.%8"/>
+      <w:lvlJc w:val="left"/>
+      <w:pPr>
+        <w:ind w:left="4394" w:hanging="1418"/>
+      </w:pPr>
+      <w:rPr>
+        <w:rFonts w:hint="eastAsia"/>
+      </w:rPr>
+    </w:lvl>
+    <w:lvl w:ilvl="8">
+      <w:start w:val="1"/>
+      <w:numFmt w:val="decimal"/>
+      <w:lvlText w:val="%1.%2.%3.%4.%5.%6.%7.%8.%9"/>
+      <w:lvlJc w:val="left"/>
+      <w:pPr>
+        <w:ind w:left="5102" w:hanging="1700"/>
+      </w:pPr>
+      <w:rPr>
+        <w:rFonts w:hint="eastAsia"/>
+      </w:rPr>
+    </w:lvl>
+  </w:abstractNum>
+  <w:num w:numId="1">
+    <w:abstractNumId w:val="1"/>
+  </w:num>
+  <w:num w:numId="2">
+    <w:abstractNumId w:val="4"/>
+  </w:num>
+  <w:num w:numId="3">
+    <w:abstractNumId w:val="4"/>
+  </w:num>
+  <w:num w:numId="4">
+    <w:abstractNumId w:val="0"/>
+  </w:num>
+  <w:num w:numId="5">
+    <w:abstractNumId w:val="7"/>
+  </w:num>
+  <w:num w:numId="6">
+    <w:abstractNumId w:val="8"/>
+  </w:num>
+  <w:num w:numId="7">
+    <w:abstractNumId w:val="2"/>
+  </w:num>
+  <w:num w:numId="8">
+    <w:abstractNumId w:val="3"/>
+  </w:num>
+  <w:num w:numId="9">
+    <w:abstractNumId w:val="4"/>
+    <w:lvlOverride w:ilvl="0">
+      <w:startOverride w:val="1"/>
+    </w:lvlOverride>
+    <w:lvlOverride w:ilvl="1">
+      <w:startOverride w:val="1"/>
+    </w:lvlOverride>
+    <w:lvlOverride w:ilvl="2">
+      <w:startOverride w:val="1"/>
+    </w:lvlOverride>
+    <w:lvlOverride w:ilvl="3">
+      <w:startOverride w:val="1"/>
+    </w:lvlOverride>
+    <w:lvlOverride w:ilvl="4">
+      <w:startOverride w:val="1"/>
+    </w:lvlOverride>
+    <w:lvlOverride w:ilvl="5">
+      <w:startOverride w:val="1"/>
+    </w:lvlOverride>
+    <w:lvlOverride w:ilvl="6">
+      <w:startOverride w:val="1"/>
+    </w:lvlOverride>
+    <w:lvlOverride w:ilvl="7">
+      <w:startOverride w:val="1"/>
+    </w:lvlOverride>
+    <w:lvlOverride w:ilvl="8">
+      <w:startOverride w:val="1"/>
+    </w:lvlOverride>
+  </w:num>
+  <w:num w:numId="10">
+    <w:abstractNumId w:val="9"/>
+  </w:num>
+  <w:num w:numId="11">
+    <w:abstractNumId w:val="5"/>
+  </w:num>
+  <w:num w:numId="12">
+    <w:abstractNumId w:val="6"/>
+  </w:num>
+</w:numbering>
 </file>
 
 <file path=word/styles.xml><?xml version="1.0" encoding="utf-8"?>
@@ -1104,7 +5223,7 @@
     <w:lsdException w:name="List Number 3" w:semiHidden="1" w:unhideWhenUsed="1"/>
     <w:lsdException w:name="List Number 4" w:semiHidden="1" w:unhideWhenUsed="1"/>
     <w:lsdException w:name="List Number 5" w:semiHidden="1" w:unhideWhenUsed="1"/>
-    <w:lsdException w:name="Title" w:uiPriority="10" w:qFormat="1"/>
+    <w:lsdException w:name="Title" w:uiPriority="10"/>
     <w:lsdException w:name="Closing" w:semiHidden="1" w:unhideWhenUsed="1"/>
     <w:lsdException w:name="Signature" w:semiHidden="1" w:unhideWhenUsed="1"/>
     <w:lsdException w:name="Default Paragraph Font" w:semiHidden="1" w:uiPriority="1" w:unhideWhenUsed="1"/>
@@ -1116,7 +5235,7 @@
     <w:lsdException w:name="List Continue 4" w:semiHidden="1" w:unhideWhenUsed="1"/>
     <w:lsdException w:name="List Continue 5" w:semiHidden="1" w:unhideWhenUsed="1"/>
     <w:lsdException w:name="Message Header" w:semiHidden="1" w:unhideWhenUsed="1"/>
-    <w:lsdException w:name="Subtitle" w:uiPriority="11" w:qFormat="1"/>
+    <w:lsdException w:name="Subtitle" w:uiPriority="11"/>
     <w:lsdException w:name="Salutation" w:semiHidden="1" w:unhideWhenUsed="1"/>
     <w:lsdException w:name="Date" w:semiHidden="1" w:unhideWhenUsed="1"/>
     <w:lsdException w:name="Body Text First Indent" w:semiHidden="1" w:unhideWhenUsed="1"/>
@@ -1427,13 +5546,89 @@
       <w:jc w:val="both"/>
     </w:pPr>
   </w:style>
-  <w:style w:type="character" w:default="1" w:styleId="a0">
+  <w:style w:type="paragraph" w:styleId="1">
+    <w:name w:val="heading 1"/>
+    <w:basedOn w:val="a0"/>
+    <w:next w:val="a"/>
+    <w:link w:val="10"/>
+    <w:uiPriority w:val="9"/>
+    <w:qFormat/>
+    <w:rsid w:val="00AD19F7"/>
+    <w:pPr>
+      <w:numPr>
+        <w:numId w:val="2"/>
+      </w:numPr>
+      <w:spacing w:line="360" w:lineRule="auto"/>
+      <w:ind w:leftChars="0"/>
+      <w:jc w:val="left"/>
+      <w:outlineLvl w:val="0"/>
+    </w:pPr>
+    <w:rPr>
+      <w:rFonts w:ascii="Times New Roman" w:eastAsia="標楷體" w:hAnsi="Times New Roman" w:cs="Times New Roman"/>
+      <w:b/>
+      <w:bCs/>
+      <w:sz w:val="32"/>
+      <w:szCs w:val="32"/>
+      <w:lang w:eastAsia="zh-TW"/>
+    </w:rPr>
+  </w:style>
+  <w:style w:type="paragraph" w:styleId="2">
+    <w:name w:val="heading 2"/>
+    <w:aliases w:val="小節標題"/>
+    <w:basedOn w:val="a"/>
+    <w:next w:val="a"/>
+    <w:link w:val="20"/>
+    <w:uiPriority w:val="9"/>
+    <w:unhideWhenUsed/>
+    <w:qFormat/>
+    <w:rsid w:val="006012E6"/>
+    <w:pPr>
+      <w:numPr>
+        <w:ilvl w:val="1"/>
+        <w:numId w:val="2"/>
+      </w:numPr>
+      <w:jc w:val="left"/>
+      <w:outlineLvl w:val="1"/>
+    </w:pPr>
+    <w:rPr>
+      <w:rFonts w:eastAsia="標楷體"/>
+      <w:b/>
+      <w:sz w:val="28"/>
+      <w:szCs w:val="24"/>
+      <w:lang w:eastAsia="zh-TW"/>
+    </w:rPr>
+  </w:style>
+  <w:style w:type="paragraph" w:styleId="3">
+    <w:name w:val="heading 3"/>
+    <w:basedOn w:val="a"/>
+    <w:next w:val="a"/>
+    <w:link w:val="30"/>
+    <w:uiPriority w:val="9"/>
+    <w:unhideWhenUsed/>
+    <w:qFormat/>
+    <w:rsid w:val="002D66C4"/>
+    <w:pPr>
+      <w:numPr>
+        <w:ilvl w:val="2"/>
+        <w:numId w:val="2"/>
+      </w:numPr>
+      <w:spacing w:line="360" w:lineRule="auto"/>
+      <w:outlineLvl w:val="2"/>
+    </w:pPr>
+    <w:rPr>
+      <w:rFonts w:ascii="標楷體" w:eastAsia="標楷體" w:hAnsi="標楷體"/>
+      <w:sz w:val="24"/>
+      <w:szCs w:val="24"/>
+      <w:lang w:eastAsia="zh-TW"/>
+    </w:rPr>
+  </w:style>
+  <w:style w:type="character" w:default="1" w:styleId="a1">
     <w:name w:val="Default Paragraph Font"/>
     <w:uiPriority w:val="1"/>
     <w:semiHidden/>
     <w:unhideWhenUsed/>
   </w:style>
-  <w:style w:type="table" w:default="1" w:styleId="a1">
+  <w:style w:type="table" w:default="1" w:styleId="a2">
     <w:name w:val="Normal Table"/>
     <w:uiPriority w:val="99"/>
     <w:semiHidden/>
@@ -1448,7 +5643,7 @@
       </w:tblCellMar>
     </w:tblPr>
   </w:style>
-  <w:style w:type="numbering" w:default="1" w:styleId="a2">
+  <w:style w:type="numbering" w:default="1" w:styleId="a3">
     <w:name w:val="No List"/>
     <w:uiPriority w:val="99"/>
     <w:semiHidden/>
@@ -1470,10 +5665,10 @@
       <w:szCs w:val="24"/>
     </w:rPr>
   </w:style>
-  <w:style w:type="paragraph" w:styleId="a3">
+  <w:style w:type="paragraph" w:styleId="a4">
     <w:name w:val="header"/>
     <w:basedOn w:val="a"/>
-    <w:link w:val="a4"/>
+    <w:link w:val="a5"/>
     <w:uiPriority w:val="99"/>
     <w:unhideWhenUsed/>
     <w:rsid w:val="00633C7E"/>
@@ -1485,17 +5680,17 @@
       <w:snapToGrid w:val="0"/>
     </w:pPr>
   </w:style>
-  <w:style w:type="character" w:customStyle="1" w:styleId="a4">
+  <w:style w:type="character" w:customStyle="1" w:styleId="a5">
     <w:name w:val="頁首 字元"/>
-    <w:basedOn w:val="a0"/>
-    <w:link w:val="a3"/>
+    <w:basedOn w:val="a1"/>
+    <w:link w:val="a4"/>
     <w:uiPriority w:val="99"/>
     <w:rsid w:val="00633C7E"/>
   </w:style>
-  <w:style w:type="paragraph" w:styleId="a5">
+  <w:style w:type="paragraph" w:styleId="a6">
     <w:name w:val="footer"/>
     <w:basedOn w:val="a"/>
-    <w:link w:val="a6"/>
+    <w:link w:val="a7"/>
     <w:uiPriority w:val="99"/>
     <w:unhideWhenUsed/>
     <w:rsid w:val="00633C7E"/>
@@ -1507,30 +5702,219 @@
       <w:snapToGrid w:val="0"/>
     </w:pPr>
   </w:style>
-  <w:style w:type="character" w:customStyle="1" w:styleId="a6">
+  <w:style w:type="character" w:customStyle="1" w:styleId="a7">
     <w:name w:val="頁尾 字元"/>
-    <w:basedOn w:val="a0"/>
-    <w:link w:val="a5"/>
+    <w:basedOn w:val="a1"/>
+    <w:link w:val="a6"/>
     <w:uiPriority w:val="99"/>
     <w:rsid w:val="00633C7E"/>
   </w:style>
-  <w:style w:type="paragraph" w:styleId="a7">
+  <w:style w:type="paragraph" w:styleId="a8">
     <w:name w:val="Date"/>
     <w:basedOn w:val="a"/>
     <w:next w:val="a"/>
-    <w:link w:val="a8"/>
+    <w:link w:val="a9"/>
     <w:uiPriority w:val="99"/>
     <w:semiHidden/>
     <w:unhideWhenUsed/>
     <w:rsid w:val="005C5BF4"/>
   </w:style>
-  <w:style w:type="character" w:customStyle="1" w:styleId="a8">
+  <w:style w:type="character" w:customStyle="1" w:styleId="a9">
     <w:name w:val="日期 字元"/>
-    <w:basedOn w:val="a0"/>
-    <w:link w:val="a7"/>
+    <w:basedOn w:val="a1"/>
+    <w:link w:val="a8"/>
     <w:uiPriority w:val="99"/>
     <w:semiHidden/>
     <w:rsid w:val="005C5BF4"/>
+  </w:style>
+  <w:style w:type="paragraph" w:styleId="a0">
+    <w:name w:val="List Paragraph"/>
+    <w:basedOn w:val="a"/>
+    <w:uiPriority w:val="34"/>
+    <w:qFormat/>
+    <w:rsid w:val="002D0E63"/>
+    <w:pPr>
+      <w:ind w:leftChars="400" w:left="840"/>
+    </w:pPr>
+  </w:style>
+  <w:style w:type="character" w:customStyle="1" w:styleId="20">
+    <w:name w:val="標題 2 字元"/>
+    <w:aliases w:val="小節標題 字元"/>
+    <w:basedOn w:val="a1"/>
+    <w:link w:val="2"/>
+    <w:uiPriority w:val="9"/>
+    <w:rsid w:val="00AD19F7"/>
+    <w:rPr>
+      <w:rFonts w:eastAsia="標楷體"/>
+      <w:b/>
+      <w:sz w:val="28"/>
+      <w:szCs w:val="24"/>
+      <w:lang w:eastAsia="zh-TW"/>
+    </w:rPr>
+  </w:style>
+  <w:style w:type="character" w:customStyle="1" w:styleId="10">
+    <w:name w:val="標題 1 字元"/>
+    <w:basedOn w:val="a1"/>
+    <w:link w:val="1"/>
+    <w:uiPriority w:val="9"/>
+    <w:rsid w:val="00AD19F7"/>
+    <w:rPr>
+      <w:rFonts w:ascii="Times New Roman" w:eastAsia="標楷體" w:hAnsi="Times New Roman" w:cs="Times New Roman"/>
+      <w:b/>
+      <w:bCs/>
+      <w:sz w:val="32"/>
+      <w:szCs w:val="32"/>
+      <w:lang w:eastAsia="zh-TW"/>
+    </w:rPr>
+  </w:style>
+  <w:style w:type="paragraph" w:styleId="aa">
+    <w:name w:val="No Spacing"/>
+    <w:uiPriority w:val="1"/>
+    <w:qFormat/>
+    <w:rsid w:val="006012E6"/>
+    <w:pPr>
+      <w:widowControl w:val="0"/>
+      <w:jc w:val="both"/>
+    </w:pPr>
+  </w:style>
+  <w:style w:type="character" w:customStyle="1" w:styleId="30">
+    <w:name w:val="標題 3 字元"/>
+    <w:basedOn w:val="a1"/>
+    <w:link w:val="3"/>
+    <w:uiPriority w:val="9"/>
+    <w:rsid w:val="002D66C4"/>
+    <w:rPr>
+      <w:rFonts w:ascii="標楷體" w:eastAsia="標楷體" w:hAnsi="標楷體"/>
+      <w:sz w:val="24"/>
+      <w:szCs w:val="24"/>
+      <w:lang w:eastAsia="zh-TW"/>
+    </w:rPr>
+  </w:style>
+  <w:style w:type="paragraph" w:styleId="ab">
+    <w:name w:val="caption"/>
+    <w:basedOn w:val="a"/>
+    <w:next w:val="a"/>
+    <w:uiPriority w:val="35"/>
+    <w:unhideWhenUsed/>
+    <w:qFormat/>
+    <w:rsid w:val="0064320D"/>
+    <w:rPr>
+      <w:b/>
+      <w:bCs/>
+      <w:szCs w:val="21"/>
+    </w:rPr>
+  </w:style>
+  <w:style w:type="paragraph" w:styleId="ac">
+    <w:name w:val="Balloon Text"/>
+    <w:basedOn w:val="a"/>
+    <w:link w:val="ad"/>
+    <w:uiPriority w:val="99"/>
+    <w:semiHidden/>
+    <w:unhideWhenUsed/>
+    <w:rsid w:val="002D66C4"/>
+    <w:rPr>
+      <w:rFonts w:asciiTheme="majorHAnsi" w:eastAsiaTheme="majorEastAsia" w:hAnsiTheme="majorHAnsi" w:cstheme="majorBidi"/>
+      <w:sz w:val="18"/>
+      <w:szCs w:val="18"/>
+    </w:rPr>
+  </w:style>
+  <w:style w:type="character" w:customStyle="1" w:styleId="ad">
+    <w:name w:val="註解方塊文字 字元"/>
+    <w:basedOn w:val="a1"/>
+    <w:link w:val="ac"/>
+    <w:uiPriority w:val="99"/>
+    <w:semiHidden/>
+    <w:rsid w:val="002D66C4"/>
+    <w:rPr>
+      <w:rFonts w:asciiTheme="majorHAnsi" w:eastAsiaTheme="majorEastAsia" w:hAnsiTheme="majorHAnsi" w:cstheme="majorBidi"/>
+      <w:sz w:val="18"/>
+      <w:szCs w:val="18"/>
+    </w:rPr>
+  </w:style>
+  <w:style w:type="paragraph" w:styleId="ae">
+    <w:name w:val="TOC Heading"/>
+    <w:basedOn w:val="1"/>
+    <w:next w:val="a"/>
+    <w:uiPriority w:val="39"/>
+    <w:unhideWhenUsed/>
+    <w:qFormat/>
+    <w:rsid w:val="00144C15"/>
+    <w:pPr>
+      <w:keepNext/>
+      <w:keepLines/>
+      <w:widowControl/>
+      <w:numPr>
+        <w:numId w:val="0"/>
+      </w:numPr>
+      <w:spacing w:before="240" w:line="259" w:lineRule="auto"/>
+      <w:outlineLvl w:val="9"/>
+    </w:pPr>
+    <w:rPr>
+      <w:rFonts w:asciiTheme="majorHAnsi" w:eastAsiaTheme="majorEastAsia" w:hAnsiTheme="majorHAnsi" w:cstheme="majorBidi"/>
+      <w:b w:val="0"/>
+      <w:bCs w:val="0"/>
+      <w:color w:val="2F5496" w:themeColor="accent1" w:themeShade="BF"/>
+      <w:kern w:val="0"/>
+      <w:lang w:eastAsia="ja-JP"/>
+    </w:rPr>
+  </w:style>
+  <w:style w:type="paragraph" w:styleId="11">
+    <w:name w:val="toc 1"/>
+    <w:basedOn w:val="a"/>
+    <w:next w:val="a"/>
+    <w:autoRedefine/>
+    <w:uiPriority w:val="39"/>
+    <w:unhideWhenUsed/>
+    <w:rsid w:val="004C31BE"/>
+    <w:pPr>
+      <w:tabs>
+        <w:tab w:val="right" w:leader="dot" w:pos="8296"/>
+      </w:tabs>
+      <w:jc w:val="center"/>
+    </w:pPr>
+    <w:rPr>
+      <w:rFonts w:ascii="標楷體" w:eastAsia="標楷體" w:hAnsi="標楷體" w:cs="Times New Roman"/>
+      <w:b/>
+      <w:bCs/>
+      <w:sz w:val="28"/>
+      <w:szCs w:val="28"/>
+      <w:lang w:eastAsia="zh-TW"/>
+    </w:rPr>
+  </w:style>
+  <w:style w:type="paragraph" w:styleId="21">
+    <w:name w:val="toc 2"/>
+    <w:basedOn w:val="a"/>
+    <w:next w:val="a"/>
+    <w:autoRedefine/>
+    <w:uiPriority w:val="39"/>
+    <w:unhideWhenUsed/>
+    <w:rsid w:val="00144C15"/>
+    <w:pPr>
+      <w:ind w:leftChars="100" w:left="210"/>
+    </w:pPr>
+  </w:style>
+  <w:style w:type="paragraph" w:styleId="31">
+    <w:name w:val="toc 3"/>
+    <w:basedOn w:val="a"/>
+    <w:next w:val="a"/>
+    <w:autoRedefine/>
+    <w:uiPriority w:val="39"/>
+    <w:unhideWhenUsed/>
+    <w:rsid w:val="00144C15"/>
+    <w:pPr>
+      <w:ind w:leftChars="200" w:left="420"/>
+    </w:pPr>
+  </w:style>
+  <w:style w:type="character" w:styleId="af">
+    <w:name w:val="Hyperlink"/>
+    <w:basedOn w:val="a1"/>
+    <w:uiPriority w:val="99"/>
+    <w:unhideWhenUsed/>
+    <w:rsid w:val="00144C15"/>
+    <w:rPr>
+      <w:color w:val="0563C1" w:themeColor="hyperlink"/>
+      <w:u w:val="single"/>
+    </w:rPr>
   </w:style>
 </w:styles>
 </file>
@@ -1835,7 +6219,7 @@
 </file>
 
 <file path=customXml/itemProps1.xml><?xml version="1.0" encoding="utf-8"?>
-<ds:datastoreItem xmlns:ds="http://schemas.openxmlformats.org/officeDocument/2006/customXml" ds:itemID="{C58519C8-348B-4007-999A-0AD690C70808}">
+<ds:datastoreItem xmlns:ds="http://schemas.openxmlformats.org/officeDocument/2006/customXml" ds:itemID="{525DC77D-FB1C-45AD-B0C7-EDE829D52F3C}">
   <ds:schemaRefs>
     <ds:schemaRef ds:uri="http://schemas.openxmlformats.org/officeDocument/2006/bibliography"/>
   </ds:schemaRefs>

</xml_diff>

<commit_message>
fuck me i broke the data
</commit_message>
<xml_diff>
--- a/report.docx
+++ b/report.docx
@@ -373,9 +373,19 @@
           <w:szCs w:val="28"/>
           <w:lang w:eastAsia="zh-TW"/>
         </w:rPr>
-        <w:t>U0524010 黃</w:t>
-      </w:r>
-      <w:proofErr w:type="gramStart"/>
+        <w:t>U0524010 黃耑霖</w:t>
+      </w:r>
+    </w:p>
+    <w:p>
+      <w:pPr>
+        <w:jc w:val="center"/>
+        <w:rPr>
+          <w:rFonts w:ascii="標楷體" w:eastAsia="標楷體" w:hAnsi="標楷體" w:cs="Times New Roman"/>
+          <w:sz w:val="28"/>
+          <w:szCs w:val="28"/>
+          <w:lang w:eastAsia="zh-TW"/>
+        </w:rPr>
+      </w:pPr>
       <w:r>
         <w:rPr>
           <w:rFonts w:ascii="標楷體" w:eastAsia="標楷體" w:hAnsi="標楷體" w:cs="Times New Roman" w:hint="eastAsia"/>
@@ -383,9 +393,8 @@
           <w:szCs w:val="28"/>
           <w:lang w:eastAsia="zh-TW"/>
         </w:rPr>
-        <w:t>耑霖</w:t>
-      </w:r>
-      <w:proofErr w:type="gramEnd"/>
+        <w:t>U0524012 楊佳偉</w:t>
+      </w:r>
     </w:p>
     <w:p>
       <w:pPr>
@@ -404,7 +413,7 @@
           <w:szCs w:val="28"/>
           <w:lang w:eastAsia="zh-TW"/>
         </w:rPr>
-        <w:t>U0524012 楊佳偉</w:t>
+        <w:t>U0524038 劉承達</w:t>
       </w:r>
     </w:p>
     <w:p>
@@ -424,26 +433,6 @@
           <w:szCs w:val="28"/>
           <w:lang w:eastAsia="zh-TW"/>
         </w:rPr>
-        <w:t>U0524038 劉承達</w:t>
-      </w:r>
-    </w:p>
-    <w:p>
-      <w:pPr>
-        <w:jc w:val="center"/>
-        <w:rPr>
-          <w:rFonts w:ascii="標楷體" w:eastAsia="標楷體" w:hAnsi="標楷體" w:cs="Times New Roman"/>
-          <w:sz w:val="28"/>
-          <w:szCs w:val="28"/>
-          <w:lang w:eastAsia="zh-TW"/>
-        </w:rPr>
-      </w:pPr>
-      <w:r>
-        <w:rPr>
-          <w:rFonts w:ascii="標楷體" w:eastAsia="標楷體" w:hAnsi="標楷體" w:cs="Times New Roman" w:hint="eastAsia"/>
-          <w:sz w:val="28"/>
-          <w:szCs w:val="28"/>
-          <w:lang w:eastAsia="zh-TW"/>
-        </w:rPr>
         <w:t>U0524050 李浩麟</w:t>
       </w:r>
     </w:p>
@@ -470,7 +459,6 @@
           <w:lang w:eastAsia="zh-TW"/>
         </w:rPr>
       </w:pPr>
-      <w:proofErr w:type="gramStart"/>
       <w:r>
         <w:rPr>
           <w:rFonts w:ascii="Times New Roman" w:eastAsia="標楷體" w:hAnsi="Times New Roman" w:cs="Times New Roman" w:hint="eastAsia"/>
@@ -480,7 +468,6 @@
         </w:rPr>
         <w:t>周念湘</w:t>
       </w:r>
-      <w:proofErr w:type="gramEnd"/>
       <w:r>
         <w:rPr>
           <w:rFonts w:ascii="Times New Roman" w:eastAsia="標楷體" w:hAnsi="Times New Roman" w:cs="Times New Roman" w:hint="eastAsia"/>
@@ -651,8 +638,6 @@
         <w:lastRenderedPageBreak/>
         <w:t>目錄</w:t>
       </w:r>
-      <w:bookmarkStart w:id="0" w:name="_GoBack"/>
-      <w:bookmarkEnd w:id="0"/>
     </w:p>
     <w:p>
       <w:pPr>
@@ -2614,7 +2599,7 @@
       <w:pPr>
         <w:spacing w:line="360" w:lineRule="auto"/>
         <w:rPr>
-          <w:rFonts w:ascii="Times New Roman" w:eastAsia="標楷體" w:hAnsi="Times New Roman" w:cs="Times New Roman" w:hint="eastAsia"/>
+          <w:rFonts w:ascii="Times New Roman" w:eastAsia="標楷體" w:hAnsi="Times New Roman" w:cs="Times New Roman"/>
           <w:sz w:val="36"/>
           <w:szCs w:val="36"/>
           <w:lang w:eastAsia="zh-TW"/>
@@ -2625,8 +2610,8 @@
       <w:pPr>
         <w:pStyle w:val="1"/>
       </w:pPr>
-      <w:bookmarkStart w:id="1" w:name="_Toc26679193"/>
-      <w:bookmarkStart w:id="2" w:name="_Toc26679643"/>
+      <w:bookmarkStart w:id="0" w:name="_Toc26679193"/>
+      <w:bookmarkStart w:id="1" w:name="_Toc26679643"/>
       <w:r>
         <w:rPr>
           <w:rFonts w:hint="eastAsia"/>
@@ -2634,23 +2619,23 @@
         <w:lastRenderedPageBreak/>
         <w:t>緒論前言</w:t>
       </w:r>
+      <w:bookmarkEnd w:id="0"/>
       <w:bookmarkEnd w:id="1"/>
+    </w:p>
+    <w:p>
+      <w:pPr>
+        <w:pStyle w:val="2"/>
+      </w:pPr>
+      <w:bookmarkStart w:id="2" w:name="_Toc26679194"/>
+      <w:bookmarkStart w:id="3" w:name="_Toc26679644"/>
+      <w:r>
+        <w:rPr>
+          <w:rFonts w:hint="eastAsia"/>
+        </w:rPr>
+        <w:t>研究背景</w:t>
+      </w:r>
       <w:bookmarkEnd w:id="2"/>
-    </w:p>
-    <w:p>
-      <w:pPr>
-        <w:pStyle w:val="2"/>
-      </w:pPr>
-      <w:bookmarkStart w:id="3" w:name="_Toc26679194"/>
-      <w:bookmarkStart w:id="4" w:name="_Toc26679644"/>
-      <w:r>
-        <w:rPr>
-          <w:rFonts w:hint="eastAsia"/>
-        </w:rPr>
-        <w:t>研究背景</w:t>
-      </w:r>
       <w:bookmarkEnd w:id="3"/>
-      <w:bookmarkEnd w:id="4"/>
     </w:p>
     <w:p>
       <w:pPr>
@@ -2844,7 +2829,7 @@
         <w:pStyle w:val="ab"/>
         <w:ind w:left="2520" w:firstLineChars="700" w:firstLine="1471"/>
         <w:rPr>
-          <w:rFonts w:ascii="標楷體" w:eastAsia="標楷體" w:hAnsi="標楷體" w:hint="eastAsia"/>
+          <w:rFonts w:ascii="標楷體" w:eastAsia="標楷體" w:hAnsi="標楷體"/>
           <w:sz w:val="16"/>
           <w:szCs w:val="16"/>
           <w:lang w:eastAsia="zh-TW"/>
@@ -2937,16 +2922,16 @@
       <w:pPr>
         <w:pStyle w:val="2"/>
       </w:pPr>
-      <w:bookmarkStart w:id="5" w:name="_Toc26679195"/>
-      <w:bookmarkStart w:id="6" w:name="_Toc26679645"/>
+      <w:bookmarkStart w:id="4" w:name="_Toc26679195"/>
+      <w:bookmarkStart w:id="5" w:name="_Toc26679645"/>
       <w:r>
         <w:rPr>
           <w:rFonts w:hint="eastAsia"/>
         </w:rPr>
         <w:t>研究動機</w:t>
       </w:r>
+      <w:bookmarkEnd w:id="4"/>
       <w:bookmarkEnd w:id="5"/>
-      <w:bookmarkEnd w:id="6"/>
     </w:p>
     <w:p>
       <w:pPr>
@@ -3077,16 +3062,16 @@
       <w:pPr>
         <w:pStyle w:val="2"/>
       </w:pPr>
-      <w:bookmarkStart w:id="7" w:name="_Toc26679196"/>
-      <w:bookmarkStart w:id="8" w:name="_Toc26679646"/>
+      <w:bookmarkStart w:id="6" w:name="_Toc26679196"/>
+      <w:bookmarkStart w:id="7" w:name="_Toc26679646"/>
       <w:r>
         <w:rPr>
           <w:rFonts w:hint="eastAsia"/>
         </w:rPr>
         <w:t>研究目的</w:t>
       </w:r>
+      <w:bookmarkEnd w:id="6"/>
       <w:bookmarkEnd w:id="7"/>
-      <w:bookmarkEnd w:id="8"/>
     </w:p>
     <w:p>
       <w:pPr>
@@ -3157,43 +3142,23 @@
           <w:szCs w:val="20"/>
           <w:lang w:eastAsia="zh-TW"/>
         </w:rPr>
-        <w:t>增加高齡者的用餐慾望，同時</w:t>
-      </w:r>
-      <w:proofErr w:type="gramStart"/>
-      <w:r>
-        <w:rPr>
-          <w:rFonts w:ascii="標楷體" w:eastAsia="標楷體" w:hAnsi="標楷體" w:hint="eastAsia"/>
-          <w:sz w:val="20"/>
-          <w:szCs w:val="20"/>
-          <w:lang w:eastAsia="zh-TW"/>
-        </w:rPr>
-        <w:t>為其管控</w:t>
-      </w:r>
-      <w:proofErr w:type="gramEnd"/>
-      <w:r>
-        <w:rPr>
-          <w:rFonts w:ascii="標楷體" w:eastAsia="標楷體" w:hAnsi="標楷體" w:hint="eastAsia"/>
-          <w:sz w:val="20"/>
-          <w:szCs w:val="20"/>
-          <w:lang w:eastAsia="zh-TW"/>
-        </w:rPr>
-        <w:t>營養。</w:t>
+        <w:t>增加高齡者的用餐慾望，同時為其管控營養。</w:t>
       </w:r>
     </w:p>
     <w:p>
       <w:pPr>
         <w:pStyle w:val="2"/>
       </w:pPr>
-      <w:bookmarkStart w:id="9" w:name="_Toc26679197"/>
-      <w:bookmarkStart w:id="10" w:name="_Toc26679647"/>
+      <w:bookmarkStart w:id="8" w:name="_Toc26679197"/>
+      <w:bookmarkStart w:id="9" w:name="_Toc26679647"/>
       <w:r>
         <w:rPr>
           <w:rFonts w:hint="eastAsia"/>
         </w:rPr>
         <w:t>解決方法</w:t>
       </w:r>
+      <w:bookmarkEnd w:id="8"/>
       <w:bookmarkEnd w:id="9"/>
-      <w:bookmarkEnd w:id="10"/>
     </w:p>
     <w:p>
       <w:pPr>
@@ -3212,47 +3177,7 @@
           <w:szCs w:val="24"/>
           <w:lang w:eastAsia="zh-TW"/>
         </w:rPr>
-        <w:t>最後，我們希望能做出一個送餐系統，其中追加友善於老人的功能或介面，在能服務一般</w:t>
-      </w:r>
-      <w:proofErr w:type="gramStart"/>
-      <w:r>
-        <w:rPr>
-          <w:rFonts w:ascii="標楷體" w:eastAsia="標楷體" w:hAnsi="標楷體" w:hint="eastAsia"/>
-          <w:sz w:val="24"/>
-          <w:szCs w:val="24"/>
-          <w:lang w:eastAsia="zh-TW"/>
-        </w:rPr>
-        <w:t>客群時</w:t>
-      </w:r>
-      <w:proofErr w:type="gramEnd"/>
-      <w:r>
-        <w:rPr>
-          <w:rFonts w:ascii="標楷體" w:eastAsia="標楷體" w:hAnsi="標楷體" w:hint="eastAsia"/>
-          <w:sz w:val="24"/>
-          <w:szCs w:val="24"/>
-          <w:lang w:eastAsia="zh-TW"/>
-        </w:rPr>
-        <w:t>，亦能滿足</w:t>
-      </w:r>
-      <w:proofErr w:type="gramStart"/>
-      <w:r>
-        <w:rPr>
-          <w:rFonts w:ascii="標楷體" w:eastAsia="標楷體" w:hAnsi="標楷體" w:hint="eastAsia"/>
-          <w:sz w:val="24"/>
-          <w:szCs w:val="24"/>
-          <w:lang w:eastAsia="zh-TW"/>
-        </w:rPr>
-        <w:t>高齡者客群</w:t>
-      </w:r>
-      <w:proofErr w:type="gramEnd"/>
-      <w:r>
-        <w:rPr>
-          <w:rFonts w:ascii="標楷體" w:eastAsia="標楷體" w:hAnsi="標楷體" w:hint="eastAsia"/>
-          <w:sz w:val="24"/>
-          <w:szCs w:val="24"/>
-          <w:lang w:eastAsia="zh-TW"/>
-        </w:rPr>
-        <w:t>。</w:t>
+        <w:t>最後，我們希望能做出一個送餐系統，其中追加友善於老人的功能或介面，在能服務一般客群時，亦能滿足高齡者客群。</w:t>
       </w:r>
     </w:p>
     <w:p>
@@ -3292,31 +3217,31 @@
       <w:pPr>
         <w:pStyle w:val="1"/>
       </w:pPr>
-      <w:bookmarkStart w:id="11" w:name="_Toc26679198"/>
-      <w:bookmarkStart w:id="12" w:name="_Toc26679648"/>
+      <w:bookmarkStart w:id="10" w:name="_Toc26679198"/>
+      <w:bookmarkStart w:id="11" w:name="_Toc26679648"/>
       <w:r>
         <w:rPr>
           <w:rFonts w:hint="eastAsia"/>
         </w:rPr>
         <w:t>專題說明</w:t>
       </w:r>
+      <w:bookmarkEnd w:id="10"/>
       <w:bookmarkEnd w:id="11"/>
+    </w:p>
+    <w:p>
+      <w:pPr>
+        <w:pStyle w:val="2"/>
+      </w:pPr>
+      <w:bookmarkStart w:id="12" w:name="_Toc26679199"/>
+      <w:bookmarkStart w:id="13" w:name="_Toc26679649"/>
+      <w:r>
+        <w:rPr>
+          <w:rFonts w:hint="eastAsia"/>
+        </w:rPr>
+        <w:t>系統流程</w:t>
+      </w:r>
       <w:bookmarkEnd w:id="12"/>
-    </w:p>
-    <w:p>
-      <w:pPr>
-        <w:pStyle w:val="2"/>
-      </w:pPr>
-      <w:bookmarkStart w:id="13" w:name="_Toc26679199"/>
-      <w:bookmarkStart w:id="14" w:name="_Toc26679649"/>
-      <w:r>
-        <w:rPr>
-          <w:rFonts w:hint="eastAsia"/>
-        </w:rPr>
-        <w:t>系統流程</w:t>
-      </w:r>
       <w:bookmarkEnd w:id="13"/>
-      <w:bookmarkEnd w:id="14"/>
     </w:p>
     <w:p>
       <w:pPr>
@@ -3326,11 +3251,11 @@
           <w:numId w:val="11"/>
         </w:numPr>
       </w:pPr>
-      <w:bookmarkStart w:id="15" w:name="_Toc26679200"/>
+      <w:bookmarkStart w:id="14" w:name="_Toc26679200"/>
       <w:r>
         <w:t>概念圖</w:t>
       </w:r>
-      <w:bookmarkEnd w:id="15"/>
+      <w:bookmarkEnd w:id="14"/>
     </w:p>
     <w:p>
       <w:pPr>
@@ -3458,27 +3383,7 @@
           <w:szCs w:val="20"/>
           <w:lang w:eastAsia="zh-TW"/>
         </w:rPr>
-        <w:t>，</w:t>
-      </w:r>
-      <w:proofErr w:type="gramStart"/>
-      <w:r>
-        <w:rPr>
-          <w:rFonts w:ascii="標楷體" w:eastAsia="標楷體" w:hAnsi="標楷體" w:hint="eastAsia"/>
-          <w:sz w:val="20"/>
-          <w:szCs w:val="20"/>
-          <w:lang w:eastAsia="zh-TW"/>
-        </w:rPr>
-        <w:t>送餐者</w:t>
-      </w:r>
-      <w:proofErr w:type="gramEnd"/>
-      <w:r>
-        <w:rPr>
-          <w:rFonts w:ascii="標楷體" w:eastAsia="標楷體" w:hAnsi="標楷體" w:hint="eastAsia"/>
-          <w:sz w:val="20"/>
-          <w:szCs w:val="20"/>
-          <w:lang w:eastAsia="zh-TW"/>
-        </w:rPr>
-        <w:t>，以及系統</w:t>
+        <w:t>，送餐者，以及系統</w:t>
       </w:r>
       <w:r>
         <w:rPr>
@@ -3538,95 +3443,369 @@
       <w:pPr>
         <w:pStyle w:val="3"/>
       </w:pPr>
-      <w:bookmarkStart w:id="16" w:name="_Toc26679201"/>
+      <w:bookmarkStart w:id="15" w:name="_Toc26679201"/>
       <w:r>
         <w:rPr>
           <w:rFonts w:hint="eastAsia"/>
         </w:rPr>
         <w:t>流程詳細介紹</w:t>
       </w:r>
+      <w:bookmarkEnd w:id="15"/>
+    </w:p>
+    <w:p>
+      <w:pPr>
+        <w:pStyle w:val="2"/>
+      </w:pPr>
+      <w:bookmarkStart w:id="16" w:name="_Toc26679202"/>
+      <w:bookmarkStart w:id="17" w:name="_Toc26679650"/>
+      <w:r>
+        <w:rPr>
+          <w:rFonts w:hint="eastAsia"/>
+        </w:rPr>
+        <w:t>數據分析</w:t>
+      </w:r>
       <w:bookmarkEnd w:id="16"/>
+      <w:bookmarkEnd w:id="17"/>
+    </w:p>
+    <w:p>
+      <w:pPr>
+        <w:pStyle w:val="3"/>
+      </w:pPr>
+      <w:r>
+        <w:rPr>
+          <w:rFonts w:hint="eastAsia"/>
+        </w:rPr>
+        <w:t>參考資料</w:t>
+      </w:r>
+      <w:r>
+        <w:rPr>
+          <w:rFonts w:hint="eastAsia"/>
+        </w:rPr>
+        <w:t>分析</w:t>
+      </w:r>
     </w:p>
     <w:p>
       <w:pPr>
         <w:pStyle w:val="2"/>
       </w:pPr>
-      <w:bookmarkStart w:id="17" w:name="_Toc26679202"/>
-      <w:bookmarkStart w:id="18" w:name="_Toc26679650"/>
+      <w:bookmarkStart w:id="18" w:name="_Toc26679203"/>
+      <w:bookmarkStart w:id="19" w:name="_Toc26679651"/>
       <w:r>
         <w:rPr>
           <w:rFonts w:hint="eastAsia"/>
         </w:rPr>
-        <w:t>數據分析</w:t>
-      </w:r>
-      <w:bookmarkEnd w:id="17"/>
+        <w:t>開發環境</w:t>
+      </w:r>
       <w:bookmarkEnd w:id="18"/>
+      <w:bookmarkEnd w:id="19"/>
     </w:p>
     <w:p>
       <w:pPr>
         <w:pStyle w:val="3"/>
+      </w:pPr>
+      <w:r>
         <w:rPr>
           <w:rFonts w:hint="eastAsia"/>
         </w:rPr>
+        <w:t>前端架構</w:t>
+      </w:r>
+    </w:p>
+    <w:p>
+      <w:pPr>
+        <w:pStyle w:val="a0"/>
+        <w:numPr>
+          <w:ilvl w:val="0"/>
+          <w:numId w:val="13"/>
+        </w:numPr>
+        <w:ind w:leftChars="0"/>
+        <w:rPr>
+          <w:rFonts w:ascii="Times New Roman" w:eastAsia="標楷體" w:hAnsi="Times New Roman" w:cs="Times New Roman"/>
+          <w:b/>
+          <w:bCs/>
+          <w:lang w:eastAsia="zh-TW"/>
+        </w:rPr>
+      </w:pPr>
+      <w:r>
+        <w:rPr>
+          <w:rFonts w:ascii="Times New Roman" w:eastAsia="標楷體" w:hAnsi="Times New Roman" w:cs="Times New Roman"/>
+          <w:b/>
+          <w:bCs/>
+          <w:lang w:eastAsia="zh-TW"/>
+        </w:rPr>
+        <w:lastRenderedPageBreak/>
+        <w:t>V</w:t>
+      </w:r>
+      <w:r>
+        <w:rPr>
+          <w:rFonts w:ascii="Times New Roman" w:eastAsia="標楷體" w:hAnsi="Times New Roman" w:cs="Times New Roman" w:hint="eastAsia"/>
+          <w:b/>
+          <w:bCs/>
+          <w:lang w:eastAsia="zh-TW"/>
+        </w:rPr>
+        <w:t>u</w:t>
+      </w:r>
+      <w:r>
+        <w:rPr>
+          <w:rFonts w:ascii="Times New Roman" w:eastAsia="標楷體" w:hAnsi="Times New Roman" w:cs="Times New Roman"/>
+          <w:b/>
+          <w:bCs/>
+          <w:lang w:eastAsia="zh-TW"/>
+        </w:rPr>
+        <w:t>e.js</w:t>
+      </w:r>
+    </w:p>
+    <w:p>
+      <w:pPr>
+        <w:pStyle w:val="a0"/>
+        <w:numPr>
+          <w:ilvl w:val="0"/>
+          <w:numId w:val="13"/>
+        </w:numPr>
+        <w:ind w:leftChars="0"/>
+        <w:rPr>
+          <w:rFonts w:ascii="Times New Roman" w:eastAsia="標楷體" w:hAnsi="Times New Roman" w:cs="Times New Roman"/>
+          <w:b/>
+          <w:bCs/>
+          <w:lang w:eastAsia="zh-TW"/>
+        </w:rPr>
+      </w:pPr>
+      <w:r>
+        <w:rPr>
+          <w:rFonts w:ascii="Times New Roman" w:eastAsia="標楷體" w:hAnsi="Times New Roman" w:cs="Times New Roman" w:hint="eastAsia"/>
+          <w:b/>
+          <w:bCs/>
+          <w:lang w:eastAsia="zh-TW"/>
+        </w:rPr>
+        <w:t>V</w:t>
+      </w:r>
+      <w:r>
+        <w:rPr>
+          <w:rFonts w:ascii="Times New Roman" w:eastAsia="標楷體" w:hAnsi="Times New Roman" w:cs="Times New Roman"/>
+          <w:b/>
+          <w:bCs/>
+          <w:lang w:eastAsia="zh-TW"/>
+        </w:rPr>
+        <w:t>uetify.js</w:t>
+      </w:r>
+    </w:p>
+    <w:p>
+      <w:pPr>
+        <w:pStyle w:val="3"/>
       </w:pPr>
       <w:r>
         <w:rPr>
           <w:rFonts w:hint="eastAsia"/>
         </w:rPr>
-        <w:t>差異性分析</w:t>
-      </w:r>
-    </w:p>
-    <w:p>
-      <w:pPr>
-        <w:pStyle w:val="2"/>
-      </w:pPr>
-      <w:bookmarkStart w:id="19" w:name="_Toc26679203"/>
-      <w:bookmarkStart w:id="20" w:name="_Toc26679651"/>
+        <w:t>後端架構</w:t>
+      </w:r>
+    </w:p>
+    <w:p>
+      <w:pPr>
+        <w:pStyle w:val="a0"/>
+        <w:numPr>
+          <w:ilvl w:val="0"/>
+          <w:numId w:val="14"/>
+        </w:numPr>
+        <w:ind w:leftChars="0"/>
+        <w:rPr>
+          <w:rFonts w:ascii="Times New Roman" w:eastAsia="標楷體" w:hAnsi="Times New Roman"/>
+          <w:b/>
+          <w:bCs/>
+          <w:lang w:eastAsia="zh-TW"/>
+        </w:rPr>
+      </w:pPr>
+      <w:r>
+        <w:rPr>
+          <w:rFonts w:ascii="Times New Roman" w:eastAsia="標楷體" w:hAnsi="Times New Roman" w:hint="eastAsia"/>
+          <w:b/>
+          <w:bCs/>
+          <w:lang w:eastAsia="zh-TW"/>
+        </w:rPr>
+        <w:t>N</w:t>
+      </w:r>
+      <w:r>
+        <w:rPr>
+          <w:rFonts w:ascii="Times New Roman" w:eastAsia="標楷體" w:hAnsi="Times New Roman"/>
+          <w:b/>
+          <w:bCs/>
+          <w:lang w:eastAsia="zh-TW"/>
+        </w:rPr>
+        <w:t>ode.js</w:t>
+      </w:r>
+    </w:p>
+    <w:p>
+      <w:pPr>
+        <w:pStyle w:val="a0"/>
+        <w:numPr>
+          <w:ilvl w:val="0"/>
+          <w:numId w:val="14"/>
+        </w:numPr>
+        <w:ind w:leftChars="0"/>
+        <w:rPr>
+          <w:rFonts w:ascii="Times New Roman" w:eastAsia="標楷體" w:hAnsi="Times New Roman"/>
+          <w:b/>
+          <w:bCs/>
+          <w:lang w:eastAsia="zh-TW"/>
+        </w:rPr>
+      </w:pPr>
+      <w:r>
+        <w:rPr>
+          <w:rFonts w:ascii="Times New Roman" w:eastAsia="標楷體" w:hAnsi="Times New Roman" w:hint="eastAsia"/>
+          <w:b/>
+          <w:bCs/>
+          <w:lang w:eastAsia="zh-TW"/>
+        </w:rPr>
+        <w:t>E</w:t>
+      </w:r>
+      <w:r>
+        <w:rPr>
+          <w:rFonts w:ascii="Times New Roman" w:eastAsia="標楷體" w:hAnsi="Times New Roman"/>
+          <w:b/>
+          <w:bCs/>
+          <w:lang w:eastAsia="zh-TW"/>
+        </w:rPr>
+        <w:t>xpress.js</w:t>
+      </w:r>
+    </w:p>
+    <w:p>
+      <w:pPr>
+        <w:pStyle w:val="a0"/>
+        <w:numPr>
+          <w:ilvl w:val="0"/>
+          <w:numId w:val="14"/>
+        </w:numPr>
+        <w:ind w:leftChars="0"/>
+        <w:rPr>
+          <w:rFonts w:ascii="Times New Roman" w:eastAsia="標楷體" w:hAnsi="Times New Roman" w:hint="eastAsia"/>
+          <w:b/>
+          <w:bCs/>
+          <w:lang w:eastAsia="zh-TW"/>
+        </w:rPr>
+      </w:pPr>
+      <w:r>
+        <w:rPr>
+          <w:rFonts w:ascii="Times New Roman" w:eastAsia="標楷體" w:hAnsi="Times New Roman" w:hint="eastAsia"/>
+          <w:b/>
+          <w:bCs/>
+          <w:lang w:eastAsia="zh-TW"/>
+        </w:rPr>
+        <w:t>M</w:t>
+      </w:r>
+      <w:r>
+        <w:rPr>
+          <w:rFonts w:ascii="Times New Roman" w:eastAsia="標楷體" w:hAnsi="Times New Roman"/>
+          <w:b/>
+          <w:bCs/>
+          <w:lang w:eastAsia="zh-TW"/>
+        </w:rPr>
+        <w:t>ongoDB</w:t>
+      </w:r>
+    </w:p>
+    <w:p>
+      <w:pPr>
+        <w:pStyle w:val="3"/>
+      </w:pPr>
       <w:r>
         <w:rPr>
           <w:rFonts w:hint="eastAsia"/>
         </w:rPr>
-        <w:t>開發環境</w:t>
-      </w:r>
-      <w:bookmarkEnd w:id="19"/>
+        <w:t>其他工具</w:t>
+      </w:r>
+    </w:p>
+    <w:p>
+      <w:pPr>
+        <w:pStyle w:val="a0"/>
+        <w:numPr>
+          <w:ilvl w:val="0"/>
+          <w:numId w:val="14"/>
+        </w:numPr>
+        <w:ind w:leftChars="0"/>
+        <w:rPr>
+          <w:rFonts w:ascii="Times New Roman" w:eastAsia="標楷體" w:hAnsi="Times New Roman"/>
+          <w:b/>
+          <w:bCs/>
+          <w:lang w:eastAsia="zh-TW"/>
+        </w:rPr>
+      </w:pPr>
+      <w:r>
+        <w:rPr>
+          <w:rFonts w:ascii="Times New Roman" w:eastAsia="標楷體" w:hAnsi="Times New Roman"/>
+          <w:b/>
+          <w:bCs/>
+          <w:lang w:eastAsia="zh-TW"/>
+        </w:rPr>
+        <w:t>Visual Studio Code</w:t>
+      </w:r>
+    </w:p>
+    <w:p>
+      <w:pPr>
+        <w:pStyle w:val="a0"/>
+        <w:numPr>
+          <w:ilvl w:val="0"/>
+          <w:numId w:val="14"/>
+        </w:numPr>
+        <w:ind w:leftChars="0"/>
+        <w:rPr>
+          <w:rFonts w:ascii="Times New Roman" w:eastAsia="標楷體" w:hAnsi="Times New Roman"/>
+          <w:b/>
+          <w:bCs/>
+          <w:lang w:eastAsia="zh-TW"/>
+        </w:rPr>
+      </w:pPr>
+      <w:r>
+        <w:rPr>
+          <w:rFonts w:ascii="Times New Roman" w:eastAsia="標楷體" w:hAnsi="Times New Roman" w:hint="eastAsia"/>
+          <w:b/>
+          <w:bCs/>
+          <w:lang w:eastAsia="zh-TW"/>
+        </w:rPr>
+        <w:t>A</w:t>
+      </w:r>
+      <w:r>
+        <w:rPr>
+          <w:rFonts w:ascii="Times New Roman" w:eastAsia="標楷體" w:hAnsi="Times New Roman"/>
+          <w:b/>
+          <w:bCs/>
+          <w:lang w:eastAsia="zh-TW"/>
+        </w:rPr>
+        <w:t>dobe Experience Design</w:t>
+      </w:r>
+    </w:p>
+    <w:p>
+      <w:pPr>
+        <w:pStyle w:val="a0"/>
+        <w:numPr>
+          <w:ilvl w:val="0"/>
+          <w:numId w:val="14"/>
+        </w:numPr>
+        <w:ind w:leftChars="0"/>
+        <w:rPr>
+          <w:rFonts w:ascii="Times New Roman" w:eastAsia="標楷體" w:hAnsi="Times New Roman" w:hint="eastAsia"/>
+          <w:b/>
+          <w:bCs/>
+          <w:lang w:eastAsia="zh-TW"/>
+        </w:rPr>
+      </w:pPr>
+      <w:r>
+        <w:rPr>
+          <w:rFonts w:ascii="Times New Roman" w:eastAsia="標楷體" w:hAnsi="Times New Roman" w:hint="eastAsia"/>
+          <w:b/>
+          <w:bCs/>
+          <w:lang w:eastAsia="zh-TW"/>
+        </w:rPr>
+        <w:t>G</w:t>
+      </w:r>
+      <w:r>
+        <w:rPr>
+          <w:rFonts w:ascii="Times New Roman" w:eastAsia="標楷體" w:hAnsi="Times New Roman"/>
+          <w:b/>
+          <w:bCs/>
+          <w:lang w:eastAsia="zh-TW"/>
+        </w:rPr>
+        <w:t>it</w:t>
+      </w:r>
+      <w:bookmarkStart w:id="20" w:name="_GoBack"/>
       <w:bookmarkEnd w:id="20"/>
-    </w:p>
-    <w:p>
-      <w:pPr>
-        <w:pStyle w:val="3"/>
-      </w:pPr>
-      <w:r>
-        <w:rPr>
-          <w:rFonts w:hint="eastAsia"/>
-        </w:rPr>
-        <w:t>前端架構</w:t>
-      </w:r>
-    </w:p>
-    <w:p>
-      <w:pPr>
-        <w:pStyle w:val="3"/>
-      </w:pPr>
-      <w:r>
-        <w:rPr>
-          <w:rFonts w:hint="eastAsia"/>
-        </w:rPr>
-        <w:lastRenderedPageBreak/>
-        <w:t>後端架構</w:t>
-      </w:r>
-    </w:p>
-    <w:p>
-      <w:pPr>
-        <w:pStyle w:val="3"/>
-        <w:rPr>
-          <w:rFonts w:hint="eastAsia"/>
-        </w:rPr>
-      </w:pPr>
-      <w:r>
-        <w:rPr>
-          <w:rFonts w:hint="eastAsia"/>
-        </w:rPr>
-        <w:t>其他工具</w:t>
-      </w:r>
     </w:p>
     <w:p>
       <w:pPr>
@@ -3756,9 +3935,6 @@
           <w:numId w:val="0"/>
         </w:numPr>
         <w:ind w:left="425" w:hanging="425"/>
-        <w:rPr>
-          <w:rFonts w:hint="eastAsia"/>
-        </w:rPr>
       </w:pPr>
       <w:bookmarkStart w:id="37" w:name="_Toc26679212"/>
       <w:bookmarkStart w:id="38" w:name="_Toc26679660"/>
@@ -3815,6 +3991,7 @@
         <w:docPartUnique/>
       </w:docPartObj>
     </w:sdtPr>
+    <w:sdtEndPr/>
     <w:sdtContent>
       <w:p>
         <w:pPr>
@@ -4201,6 +4378,119 @@
     </w:lvl>
   </w:abstractNum>
   <w:abstractNum w:abstractNumId="2" w15:restartNumberingAfterBreak="0">
+    <w:nsid w:val="217250A7"/>
+    <w:multiLevelType w:val="hybridMultilevel"/>
+    <w:tmpl w:val="AC002C0E"/>
+    <w:lvl w:ilvl="0" w:tplc="F9B42F4C">
+      <w:start w:val="1"/>
+      <w:numFmt w:val="bullet"/>
+      <w:lvlText w:val=""/>
+      <w:lvlJc w:val="left"/>
+      <w:pPr>
+        <w:ind w:left="1898" w:hanging="480"/>
+      </w:pPr>
+      <w:rPr>
+        <w:rFonts w:ascii="Wingdings" w:hAnsi="Wingdings" w:hint="default"/>
+      </w:rPr>
+    </w:lvl>
+    <w:lvl w:ilvl="1" w:tplc="04090003" w:tentative="1">
+      <w:start w:val="1"/>
+      <w:numFmt w:val="bullet"/>
+      <w:lvlText w:val=""/>
+      <w:lvlJc w:val="left"/>
+      <w:pPr>
+        <w:ind w:left="2378" w:hanging="480"/>
+      </w:pPr>
+      <w:rPr>
+        <w:rFonts w:ascii="Wingdings" w:hAnsi="Wingdings" w:hint="default"/>
+      </w:rPr>
+    </w:lvl>
+    <w:lvl w:ilvl="2" w:tplc="04090005" w:tentative="1">
+      <w:start w:val="1"/>
+      <w:numFmt w:val="bullet"/>
+      <w:lvlText w:val=""/>
+      <w:lvlJc w:val="left"/>
+      <w:pPr>
+        <w:ind w:left="2858" w:hanging="480"/>
+      </w:pPr>
+      <w:rPr>
+        <w:rFonts w:ascii="Wingdings" w:hAnsi="Wingdings" w:hint="default"/>
+      </w:rPr>
+    </w:lvl>
+    <w:lvl w:ilvl="3" w:tplc="04090001" w:tentative="1">
+      <w:start w:val="1"/>
+      <w:numFmt w:val="bullet"/>
+      <w:lvlText w:val=""/>
+      <w:lvlJc w:val="left"/>
+      <w:pPr>
+        <w:ind w:left="3338" w:hanging="480"/>
+      </w:pPr>
+      <w:rPr>
+        <w:rFonts w:ascii="Wingdings" w:hAnsi="Wingdings" w:hint="default"/>
+      </w:rPr>
+    </w:lvl>
+    <w:lvl w:ilvl="4" w:tplc="04090003" w:tentative="1">
+      <w:start w:val="1"/>
+      <w:numFmt w:val="bullet"/>
+      <w:lvlText w:val=""/>
+      <w:lvlJc w:val="left"/>
+      <w:pPr>
+        <w:ind w:left="3818" w:hanging="480"/>
+      </w:pPr>
+      <w:rPr>
+        <w:rFonts w:ascii="Wingdings" w:hAnsi="Wingdings" w:hint="default"/>
+      </w:rPr>
+    </w:lvl>
+    <w:lvl w:ilvl="5" w:tplc="04090005" w:tentative="1">
+      <w:start w:val="1"/>
+      <w:numFmt w:val="bullet"/>
+      <w:lvlText w:val=""/>
+      <w:lvlJc w:val="left"/>
+      <w:pPr>
+        <w:ind w:left="4298" w:hanging="480"/>
+      </w:pPr>
+      <w:rPr>
+        <w:rFonts w:ascii="Wingdings" w:hAnsi="Wingdings" w:hint="default"/>
+      </w:rPr>
+    </w:lvl>
+    <w:lvl w:ilvl="6" w:tplc="04090001" w:tentative="1">
+      <w:start w:val="1"/>
+      <w:numFmt w:val="bullet"/>
+      <w:lvlText w:val=""/>
+      <w:lvlJc w:val="left"/>
+      <w:pPr>
+        <w:ind w:left="4778" w:hanging="480"/>
+      </w:pPr>
+      <w:rPr>
+        <w:rFonts w:ascii="Wingdings" w:hAnsi="Wingdings" w:hint="default"/>
+      </w:rPr>
+    </w:lvl>
+    <w:lvl w:ilvl="7" w:tplc="04090003" w:tentative="1">
+      <w:start w:val="1"/>
+      <w:numFmt w:val="bullet"/>
+      <w:lvlText w:val=""/>
+      <w:lvlJc w:val="left"/>
+      <w:pPr>
+        <w:ind w:left="5258" w:hanging="480"/>
+      </w:pPr>
+      <w:rPr>
+        <w:rFonts w:ascii="Wingdings" w:hAnsi="Wingdings" w:hint="default"/>
+      </w:rPr>
+    </w:lvl>
+    <w:lvl w:ilvl="8" w:tplc="04090005" w:tentative="1">
+      <w:start w:val="1"/>
+      <w:numFmt w:val="bullet"/>
+      <w:lvlText w:val=""/>
+      <w:lvlJc w:val="left"/>
+      <w:pPr>
+        <w:ind w:left="5738" w:hanging="480"/>
+      </w:pPr>
+      <w:rPr>
+        <w:rFonts w:ascii="Wingdings" w:hAnsi="Wingdings" w:hint="default"/>
+      </w:rPr>
+    </w:lvl>
+  </w:abstractNum>
+  <w:abstractNum w:abstractNumId="3" w15:restartNumberingAfterBreak="0">
     <w:nsid w:val="23EC5243"/>
     <w:multiLevelType w:val="hybridMultilevel"/>
     <w:tmpl w:val="6D00313C"/>
@@ -4290,7 +4580,7 @@
       </w:pPr>
     </w:lvl>
   </w:abstractNum>
-  <w:abstractNum w:abstractNumId="3" w15:restartNumberingAfterBreak="0">
+  <w:abstractNum w:abstractNumId="4" w15:restartNumberingAfterBreak="0">
     <w:nsid w:val="3905404F"/>
     <w:multiLevelType w:val="hybridMultilevel"/>
     <w:tmpl w:val="FA8EBF60"/>
@@ -4380,7 +4670,7 @@
       </w:pPr>
     </w:lvl>
   </w:abstractNum>
-  <w:abstractNum w:abstractNumId="4" w15:restartNumberingAfterBreak="0">
+  <w:abstractNum w:abstractNumId="5" w15:restartNumberingAfterBreak="0">
     <w:nsid w:val="3B9E572E"/>
     <w:multiLevelType w:val="multilevel"/>
     <w:tmpl w:val="847AA21E"/>
@@ -4504,7 +4794,7 @@
       </w:rPr>
     </w:lvl>
   </w:abstractNum>
-  <w:abstractNum w:abstractNumId="5" w15:restartNumberingAfterBreak="0">
+  <w:abstractNum w:abstractNumId="6" w15:restartNumberingAfterBreak="0">
     <w:nsid w:val="3FD10087"/>
     <w:multiLevelType w:val="hybridMultilevel"/>
     <w:tmpl w:val="CE1C9AA2"/>
@@ -4617,7 +4907,7 @@
       </w:rPr>
     </w:lvl>
   </w:abstractNum>
-  <w:abstractNum w:abstractNumId="6" w15:restartNumberingAfterBreak="0">
+  <w:abstractNum w:abstractNumId="7" w15:restartNumberingAfterBreak="0">
     <w:nsid w:val="45534884"/>
     <w:multiLevelType w:val="hybridMultilevel"/>
     <w:tmpl w:val="E0965880"/>
@@ -4733,7 +5023,7 @@
       </w:rPr>
     </w:lvl>
   </w:abstractNum>
-  <w:abstractNum w:abstractNumId="7" w15:restartNumberingAfterBreak="0">
+  <w:abstractNum w:abstractNumId="8" w15:restartNumberingAfterBreak="0">
     <w:nsid w:val="51CE01E9"/>
     <w:multiLevelType w:val="hybridMultilevel"/>
     <w:tmpl w:val="5F62BA0E"/>
@@ -4846,7 +5136,7 @@
       </w:rPr>
     </w:lvl>
   </w:abstractNum>
-  <w:abstractNum w:abstractNumId="8" w15:restartNumberingAfterBreak="0">
+  <w:abstractNum w:abstractNumId="9" w15:restartNumberingAfterBreak="0">
     <w:nsid w:val="62CB59D5"/>
     <w:multiLevelType w:val="multilevel"/>
     <w:tmpl w:val="172A2D8C"/>
@@ -4961,7 +5251,7 @@
       </w:rPr>
     </w:lvl>
   </w:abstractNum>
-  <w:abstractNum w:abstractNumId="9" w15:restartNumberingAfterBreak="0">
+  <w:abstractNum w:abstractNumId="10" w15:restartNumberingAfterBreak="0">
     <w:nsid w:val="65303CE8"/>
     <w:multiLevelType w:val="multilevel"/>
     <w:tmpl w:val="57CA32B6"/>
@@ -5077,6 +5367,119 @@
       </w:pPr>
       <w:rPr>
         <w:rFonts w:hint="eastAsia"/>
+      </w:rPr>
+    </w:lvl>
+  </w:abstractNum>
+  <w:abstractNum w:abstractNumId="11" w15:restartNumberingAfterBreak="0">
+    <w:nsid w:val="7E2651FA"/>
+    <w:multiLevelType w:val="hybridMultilevel"/>
+    <w:tmpl w:val="60AC2B8C"/>
+    <w:lvl w:ilvl="0" w:tplc="F9B42F4C">
+      <w:start w:val="1"/>
+      <w:numFmt w:val="bullet"/>
+      <w:lvlText w:val=""/>
+      <w:lvlJc w:val="left"/>
+      <w:pPr>
+        <w:ind w:left="1898" w:hanging="480"/>
+      </w:pPr>
+      <w:rPr>
+        <w:rFonts w:ascii="Wingdings" w:hAnsi="Wingdings" w:hint="default"/>
+      </w:rPr>
+    </w:lvl>
+    <w:lvl w:ilvl="1" w:tplc="04090003" w:tentative="1">
+      <w:start w:val="1"/>
+      <w:numFmt w:val="bullet"/>
+      <w:lvlText w:val=""/>
+      <w:lvlJc w:val="left"/>
+      <w:pPr>
+        <w:ind w:left="2378" w:hanging="480"/>
+      </w:pPr>
+      <w:rPr>
+        <w:rFonts w:ascii="Wingdings" w:hAnsi="Wingdings" w:hint="default"/>
+      </w:rPr>
+    </w:lvl>
+    <w:lvl w:ilvl="2" w:tplc="04090005" w:tentative="1">
+      <w:start w:val="1"/>
+      <w:numFmt w:val="bullet"/>
+      <w:lvlText w:val=""/>
+      <w:lvlJc w:val="left"/>
+      <w:pPr>
+        <w:ind w:left="2858" w:hanging="480"/>
+      </w:pPr>
+      <w:rPr>
+        <w:rFonts w:ascii="Wingdings" w:hAnsi="Wingdings" w:hint="default"/>
+      </w:rPr>
+    </w:lvl>
+    <w:lvl w:ilvl="3" w:tplc="04090001" w:tentative="1">
+      <w:start w:val="1"/>
+      <w:numFmt w:val="bullet"/>
+      <w:lvlText w:val=""/>
+      <w:lvlJc w:val="left"/>
+      <w:pPr>
+        <w:ind w:left="3338" w:hanging="480"/>
+      </w:pPr>
+      <w:rPr>
+        <w:rFonts w:ascii="Wingdings" w:hAnsi="Wingdings" w:hint="default"/>
+      </w:rPr>
+    </w:lvl>
+    <w:lvl w:ilvl="4" w:tplc="04090003" w:tentative="1">
+      <w:start w:val="1"/>
+      <w:numFmt w:val="bullet"/>
+      <w:lvlText w:val=""/>
+      <w:lvlJc w:val="left"/>
+      <w:pPr>
+        <w:ind w:left="3818" w:hanging="480"/>
+      </w:pPr>
+      <w:rPr>
+        <w:rFonts w:ascii="Wingdings" w:hAnsi="Wingdings" w:hint="default"/>
+      </w:rPr>
+    </w:lvl>
+    <w:lvl w:ilvl="5" w:tplc="04090005" w:tentative="1">
+      <w:start w:val="1"/>
+      <w:numFmt w:val="bullet"/>
+      <w:lvlText w:val=""/>
+      <w:lvlJc w:val="left"/>
+      <w:pPr>
+        <w:ind w:left="4298" w:hanging="480"/>
+      </w:pPr>
+      <w:rPr>
+        <w:rFonts w:ascii="Wingdings" w:hAnsi="Wingdings" w:hint="default"/>
+      </w:rPr>
+    </w:lvl>
+    <w:lvl w:ilvl="6" w:tplc="04090001" w:tentative="1">
+      <w:start w:val="1"/>
+      <w:numFmt w:val="bullet"/>
+      <w:lvlText w:val=""/>
+      <w:lvlJc w:val="left"/>
+      <w:pPr>
+        <w:ind w:left="4778" w:hanging="480"/>
+      </w:pPr>
+      <w:rPr>
+        <w:rFonts w:ascii="Wingdings" w:hAnsi="Wingdings" w:hint="default"/>
+      </w:rPr>
+    </w:lvl>
+    <w:lvl w:ilvl="7" w:tplc="04090003" w:tentative="1">
+      <w:start w:val="1"/>
+      <w:numFmt w:val="bullet"/>
+      <w:lvlText w:val=""/>
+      <w:lvlJc w:val="left"/>
+      <w:pPr>
+        <w:ind w:left="5258" w:hanging="480"/>
+      </w:pPr>
+      <w:rPr>
+        <w:rFonts w:ascii="Wingdings" w:hAnsi="Wingdings" w:hint="default"/>
+      </w:rPr>
+    </w:lvl>
+    <w:lvl w:ilvl="8" w:tplc="04090005" w:tentative="1">
+      <w:start w:val="1"/>
+      <w:numFmt w:val="bullet"/>
+      <w:lvlText w:val=""/>
+      <w:lvlJc w:val="left"/>
+      <w:pPr>
+        <w:ind w:left="5738" w:hanging="480"/>
+      </w:pPr>
+      <w:rPr>
+        <w:rFonts w:ascii="Wingdings" w:hAnsi="Wingdings" w:hint="default"/>
       </w:rPr>
     </w:lvl>
   </w:abstractNum>
@@ -5084,28 +5487,28 @@
     <w:abstractNumId w:val="1"/>
   </w:num>
   <w:num w:numId="2">
-    <w:abstractNumId w:val="4"/>
+    <w:abstractNumId w:val="5"/>
   </w:num>
   <w:num w:numId="3">
-    <w:abstractNumId w:val="4"/>
+    <w:abstractNumId w:val="5"/>
   </w:num>
   <w:num w:numId="4">
     <w:abstractNumId w:val="0"/>
   </w:num>
   <w:num w:numId="5">
-    <w:abstractNumId w:val="7"/>
+    <w:abstractNumId w:val="8"/>
   </w:num>
   <w:num w:numId="6">
-    <w:abstractNumId w:val="8"/>
+    <w:abstractNumId w:val="9"/>
   </w:num>
   <w:num w:numId="7">
-    <w:abstractNumId w:val="2"/>
+    <w:abstractNumId w:val="3"/>
   </w:num>
   <w:num w:numId="8">
-    <w:abstractNumId w:val="3"/>
+    <w:abstractNumId w:val="4"/>
   </w:num>
   <w:num w:numId="9">
-    <w:abstractNumId w:val="4"/>
+    <w:abstractNumId w:val="5"/>
     <w:lvlOverride w:ilvl="0">
       <w:startOverride w:val="1"/>
     </w:lvlOverride>
@@ -5135,13 +5538,19 @@
     </w:lvlOverride>
   </w:num>
   <w:num w:numId="10">
-    <w:abstractNumId w:val="9"/>
+    <w:abstractNumId w:val="10"/>
   </w:num>
   <w:num w:numId="11">
-    <w:abstractNumId w:val="5"/>
+    <w:abstractNumId w:val="6"/>
   </w:num>
   <w:num w:numId="12">
-    <w:abstractNumId w:val="6"/>
+    <w:abstractNumId w:val="7"/>
+  </w:num>
+  <w:num w:numId="13">
+    <w:abstractNumId w:val="11"/>
+  </w:num>
+  <w:num w:numId="14">
+    <w:abstractNumId w:val="2"/>
   </w:num>
 </w:numbering>
 </file>
@@ -5559,7 +5968,7 @@
         <w:numId w:val="2"/>
       </w:numPr>
       <w:spacing w:line="360" w:lineRule="auto"/>
-      <w:ind w:leftChars="0"/>
+      <w:ind w:leftChars="0" w:left="0"/>
       <w:jc w:val="left"/>
       <w:outlineLvl w:val="0"/>
     </w:pPr>
@@ -6219,7 +6628,7 @@
 </file>
 
 <file path=customXml/itemProps1.xml><?xml version="1.0" encoding="utf-8"?>
-<ds:datastoreItem xmlns:ds="http://schemas.openxmlformats.org/officeDocument/2006/customXml" ds:itemID="{525DC77D-FB1C-45AD-B0C7-EDE829D52F3C}">
+<ds:datastoreItem xmlns:ds="http://schemas.openxmlformats.org/officeDocument/2006/customXml" ds:itemID="{D7054E8F-7924-4C51-A2FF-219F49E0DCD7}">
   <ds:schemaRefs>
     <ds:schemaRef ds:uri="http://schemas.openxmlformats.org/officeDocument/2006/bibliography"/>
   </ds:schemaRefs>

</xml_diff>

<commit_message>
i want to cry
</commit_message>
<xml_diff>
--- a/report.docx
+++ b/report.docx
@@ -373,8 +373,19 @@
           <w:szCs w:val="28"/>
           <w:lang w:eastAsia="zh-TW"/>
         </w:rPr>
-        <w:t>U0524010 黃耑霖</w:t>
-      </w:r>
+        <w:t>U0524010 黃</w:t>
+      </w:r>
+      <w:proofErr w:type="gramStart"/>
+      <w:r>
+        <w:rPr>
+          <w:rFonts w:ascii="標楷體" w:eastAsia="標楷體" w:hAnsi="標楷體" w:cs="Times New Roman" w:hint="eastAsia"/>
+          <w:sz w:val="28"/>
+          <w:szCs w:val="28"/>
+          <w:lang w:eastAsia="zh-TW"/>
+        </w:rPr>
+        <w:t>耑霖</w:t>
+      </w:r>
+      <w:proofErr w:type="gramEnd"/>
     </w:p>
     <w:p>
       <w:pPr>
@@ -459,6 +470,7 @@
           <w:lang w:eastAsia="zh-TW"/>
         </w:rPr>
       </w:pPr>
+      <w:proofErr w:type="gramStart"/>
       <w:r>
         <w:rPr>
           <w:rFonts w:ascii="Times New Roman" w:eastAsia="標楷體" w:hAnsi="Times New Roman" w:cs="Times New Roman" w:hint="eastAsia"/>
@@ -468,6 +480,7 @@
         </w:rPr>
         <w:t>周念湘</w:t>
       </w:r>
+      <w:proofErr w:type="gramEnd"/>
       <w:r>
         <w:rPr>
           <w:rFonts w:ascii="Times New Roman" w:eastAsia="標楷體" w:hAnsi="Times New Roman" w:cs="Times New Roman" w:hint="eastAsia"/>
@@ -3142,7 +3155,27 @@
           <w:szCs w:val="20"/>
           <w:lang w:eastAsia="zh-TW"/>
         </w:rPr>
-        <w:t>增加高齡者的用餐慾望，同時為其管控營養。</w:t>
+        <w:t>增加高齡者的用餐慾望，同時</w:t>
+      </w:r>
+      <w:proofErr w:type="gramStart"/>
+      <w:r>
+        <w:rPr>
+          <w:rFonts w:ascii="標楷體" w:eastAsia="標楷體" w:hAnsi="標楷體" w:hint="eastAsia"/>
+          <w:sz w:val="20"/>
+          <w:szCs w:val="20"/>
+          <w:lang w:eastAsia="zh-TW"/>
+        </w:rPr>
+        <w:t>為其管控</w:t>
+      </w:r>
+      <w:proofErr w:type="gramEnd"/>
+      <w:r>
+        <w:rPr>
+          <w:rFonts w:ascii="標楷體" w:eastAsia="標楷體" w:hAnsi="標楷體" w:hint="eastAsia"/>
+          <w:sz w:val="20"/>
+          <w:szCs w:val="20"/>
+          <w:lang w:eastAsia="zh-TW"/>
+        </w:rPr>
+        <w:t>營養。</w:t>
       </w:r>
     </w:p>
     <w:p>
@@ -3177,7 +3210,47 @@
           <w:szCs w:val="24"/>
           <w:lang w:eastAsia="zh-TW"/>
         </w:rPr>
-        <w:t>最後，我們希望能做出一個送餐系統，其中追加友善於老人的功能或介面，在能服務一般客群時，亦能滿足高齡者客群。</w:t>
+        <w:t>最後，我們希望能做出一個送餐系統，其中追加友善於老人的功能或介面，在能服務一般</w:t>
+      </w:r>
+      <w:proofErr w:type="gramStart"/>
+      <w:r>
+        <w:rPr>
+          <w:rFonts w:ascii="標楷體" w:eastAsia="標楷體" w:hAnsi="標楷體" w:hint="eastAsia"/>
+          <w:sz w:val="24"/>
+          <w:szCs w:val="24"/>
+          <w:lang w:eastAsia="zh-TW"/>
+        </w:rPr>
+        <w:t>客群時</w:t>
+      </w:r>
+      <w:proofErr w:type="gramEnd"/>
+      <w:r>
+        <w:rPr>
+          <w:rFonts w:ascii="標楷體" w:eastAsia="標楷體" w:hAnsi="標楷體" w:hint="eastAsia"/>
+          <w:sz w:val="24"/>
+          <w:szCs w:val="24"/>
+          <w:lang w:eastAsia="zh-TW"/>
+        </w:rPr>
+        <w:t>，亦能滿足</w:t>
+      </w:r>
+      <w:proofErr w:type="gramStart"/>
+      <w:r>
+        <w:rPr>
+          <w:rFonts w:ascii="標楷體" w:eastAsia="標楷體" w:hAnsi="標楷體" w:hint="eastAsia"/>
+          <w:sz w:val="24"/>
+          <w:szCs w:val="24"/>
+          <w:lang w:eastAsia="zh-TW"/>
+        </w:rPr>
+        <w:t>高齡者客群</w:t>
+      </w:r>
+      <w:proofErr w:type="gramEnd"/>
+      <w:r>
+        <w:rPr>
+          <w:rFonts w:ascii="標楷體" w:eastAsia="標楷體" w:hAnsi="標楷體" w:hint="eastAsia"/>
+          <w:sz w:val="24"/>
+          <w:szCs w:val="24"/>
+          <w:lang w:eastAsia="zh-TW"/>
+        </w:rPr>
+        <w:t>。</w:t>
       </w:r>
     </w:p>
     <w:p>
@@ -3383,7 +3456,27 @@
           <w:szCs w:val="20"/>
           <w:lang w:eastAsia="zh-TW"/>
         </w:rPr>
-        <w:t>，送餐者，以及系統</w:t>
+        <w:t>，</w:t>
+      </w:r>
+      <w:proofErr w:type="gramStart"/>
+      <w:r>
+        <w:rPr>
+          <w:rFonts w:ascii="標楷體" w:eastAsia="標楷體" w:hAnsi="標楷體" w:hint="eastAsia"/>
+          <w:sz w:val="20"/>
+          <w:szCs w:val="20"/>
+          <w:lang w:eastAsia="zh-TW"/>
+        </w:rPr>
+        <w:t>送餐者</w:t>
+      </w:r>
+      <w:proofErr w:type="gramEnd"/>
+      <w:r>
+        <w:rPr>
+          <w:rFonts w:ascii="標楷體" w:eastAsia="標楷體" w:hAnsi="標楷體" w:hint="eastAsia"/>
+          <w:sz w:val="20"/>
+          <w:szCs w:val="20"/>
+          <w:lang w:eastAsia="zh-TW"/>
+        </w:rPr>
+        <w:t>，以及系統</w:t>
       </w:r>
       <w:r>
         <w:rPr>
@@ -3557,6 +3650,68 @@
     <w:p>
       <w:pPr>
         <w:pStyle w:val="a0"/>
+        <w:spacing w:line="360" w:lineRule="auto"/>
+        <w:ind w:leftChars="0" w:left="1898"/>
+        <w:rPr>
+          <w:rFonts w:ascii="Times New Roman" w:eastAsia="標楷體" w:hAnsi="Times New Roman" w:cs="Times New Roman" w:hint="eastAsia"/>
+          <w:lang w:eastAsia="zh-TW"/>
+        </w:rPr>
+      </w:pPr>
+      <w:r>
+        <w:rPr>
+          <w:rFonts w:ascii="Times New Roman" w:eastAsia="標楷體" w:hAnsi="Times New Roman" w:cs="Times New Roman" w:hint="eastAsia"/>
+          <w:lang w:eastAsia="zh-TW"/>
+        </w:rPr>
+        <w:t>Vu</w:t>
+      </w:r>
+      <w:r>
+        <w:rPr>
+          <w:rFonts w:ascii="Times New Roman" w:eastAsia="標楷體" w:hAnsi="Times New Roman" w:cs="Times New Roman"/>
+          <w:lang w:eastAsia="zh-TW"/>
+        </w:rPr>
+        <w:t>e.js</w:t>
+      </w:r>
+      <w:r>
+        <w:rPr>
+          <w:rFonts w:ascii="Times New Roman" w:eastAsia="標楷體" w:hAnsi="Times New Roman" w:cs="Times New Roman" w:hint="eastAsia"/>
+          <w:lang w:eastAsia="zh-TW"/>
+        </w:rPr>
+        <w:t>是一個使用</w:t>
+      </w:r>
+      <w:r>
+        <w:rPr>
+          <w:rFonts w:ascii="Times New Roman" w:eastAsia="標楷體" w:hAnsi="Times New Roman" w:cs="Times New Roman" w:hint="eastAsia"/>
+          <w:lang w:eastAsia="zh-TW"/>
+        </w:rPr>
+        <w:t>Java</w:t>
+      </w:r>
+      <w:r>
+        <w:rPr>
+          <w:rFonts w:ascii="Times New Roman" w:eastAsia="標楷體" w:hAnsi="Times New Roman" w:cs="Times New Roman"/>
+          <w:lang w:eastAsia="zh-TW"/>
+        </w:rPr>
+        <w:t>Script</w:t>
+      </w:r>
+      <w:r>
+        <w:rPr>
+          <w:rFonts w:ascii="Times New Roman" w:eastAsia="標楷體" w:hAnsi="Times New Roman" w:cs="Times New Roman" w:hint="eastAsia"/>
+          <w:lang w:eastAsia="zh-TW"/>
+        </w:rPr>
+        <w:t>語言進行開發的</w:t>
+      </w:r>
+      <w:r>
+        <w:rPr>
+          <w:rFonts w:ascii="Times New Roman" w:eastAsia="標楷體" w:hAnsi="Times New Roman" w:cs="Times New Roman" w:hint="eastAsia"/>
+          <w:lang w:eastAsia="zh-TW"/>
+        </w:rPr>
+        <w:t>框架，</w:t>
+      </w:r>
+      <w:bookmarkStart w:id="20" w:name="_GoBack"/>
+      <w:bookmarkEnd w:id="20"/>
+    </w:p>
+    <w:p>
+      <w:pPr>
+        <w:pStyle w:val="a0"/>
         <w:numPr>
           <w:ilvl w:val="0"/>
           <w:numId w:val="13"/>
@@ -3804,8 +3959,6 @@
         </w:rPr>
         <w:t>it</w:t>
       </w:r>
-      <w:bookmarkStart w:id="20" w:name="_GoBack"/>
-      <w:bookmarkEnd w:id="20"/>
     </w:p>
     <w:p>
       <w:pPr>
@@ -3836,6 +3989,14 @@
       </w:r>
       <w:bookmarkEnd w:id="23"/>
       <w:bookmarkEnd w:id="24"/>
+    </w:p>
+    <w:p>
+      <w:pPr>
+        <w:pStyle w:val="3"/>
+      </w:pPr>
+      <w:r>
+        <w:t>差異性比較</w:t>
+      </w:r>
     </w:p>
     <w:p>
       <w:pPr>
@@ -6628,7 +6789,7 @@
 </file>
 
 <file path=customXml/itemProps1.xml><?xml version="1.0" encoding="utf-8"?>
-<ds:datastoreItem xmlns:ds="http://schemas.openxmlformats.org/officeDocument/2006/customXml" ds:itemID="{D7054E8F-7924-4C51-A2FF-219F49E0DCD7}">
+<ds:datastoreItem xmlns:ds="http://schemas.openxmlformats.org/officeDocument/2006/customXml" ds:itemID="{1118F055-6872-44BD-9E4D-5CEE704E4621}">
   <ds:schemaRefs>
     <ds:schemaRef ds:uri="http://schemas.openxmlformats.org/officeDocument/2006/bibliography"/>
   </ds:schemaRefs>

</xml_diff>